<commit_message>
New Doc for the project
</commit_message>
<xml_diff>
--- a/Data science project 1.docx
+++ b/Data science project 1.docx
@@ -1036,18 +1036,18 @@
           <w:noProof/>
         </w:rPr>
         <w:drawing>
-          <wp:anchor distT="0" distB="0" distL="114300" distR="114300" simplePos="0" relativeHeight="251734016" behindDoc="0" locked="0" layoutInCell="1" allowOverlap="1" wp14:anchorId="31D11BB9" wp14:editId="0330A021">
+          <wp:anchor distT="0" distB="0" distL="114300" distR="114300" simplePos="0" relativeHeight="251735040" behindDoc="0" locked="0" layoutInCell="1" allowOverlap="1" wp14:anchorId="6F99C5FE" wp14:editId="220E0E76">
             <wp:simplePos x="0" y="0"/>
             <wp:positionH relativeFrom="column">
-              <wp:posOffset>2335027</wp:posOffset>
+              <wp:posOffset>4523367</wp:posOffset>
             </wp:positionH>
             <wp:positionV relativeFrom="paragraph">
-              <wp:posOffset>480695</wp:posOffset>
+              <wp:posOffset>392488</wp:posOffset>
             </wp:positionV>
-            <wp:extent cx="1703249" cy="1576132"/>
-            <wp:effectExtent l="0" t="0" r="0" b="5080"/>
+            <wp:extent cx="1828800" cy="1736339"/>
+            <wp:effectExtent l="0" t="0" r="0" b="0"/>
             <wp:wrapNone/>
-            <wp:docPr id="69" name="Picture 69"/>
+            <wp:docPr id="71" name="Picture 71"/>
             <wp:cNvGraphicFramePr>
               <a:graphicFrameLocks xmlns:a="http://schemas.openxmlformats.org/drawingml/2006/main" noChangeAspect="1"/>
             </wp:cNvGraphicFramePr>
@@ -1073,7 +1073,7 @@
                   <pic:spPr>
                     <a:xfrm>
                       <a:off x="0" y="0"/>
-                      <a:ext cx="1703249" cy="1576132"/>
+                      <a:ext cx="1828800" cy="1736339"/>
                     </a:xfrm>
                     <a:prstGeom prst="rect">
                       <a:avLst/>
@@ -1096,18 +1096,18 @@
           <w:noProof/>
         </w:rPr>
         <w:drawing>
-          <wp:anchor distT="0" distB="0" distL="114300" distR="114300" simplePos="0" relativeHeight="251735040" behindDoc="0" locked="0" layoutInCell="1" allowOverlap="1" wp14:anchorId="6F99C5FE" wp14:editId="24D49EAF">
+          <wp:anchor distT="0" distB="0" distL="114300" distR="114300" simplePos="0" relativeHeight="251732992" behindDoc="0" locked="0" layoutInCell="1" allowOverlap="1" wp14:anchorId="21F4B572" wp14:editId="4AA65E89">
             <wp:simplePos x="0" y="0"/>
             <wp:positionH relativeFrom="column">
-              <wp:posOffset>4465569</wp:posOffset>
+              <wp:posOffset>85378</wp:posOffset>
             </wp:positionH>
             <wp:positionV relativeFrom="paragraph">
-              <wp:posOffset>463520</wp:posOffset>
+              <wp:posOffset>438182</wp:posOffset>
             </wp:positionV>
-            <wp:extent cx="1680805" cy="1595826"/>
-            <wp:effectExtent l="0" t="0" r="0" b="4445"/>
+            <wp:extent cx="2026483" cy="1517766"/>
+            <wp:effectExtent l="0" t="0" r="0" b="6350"/>
             <wp:wrapNone/>
-            <wp:docPr id="71" name="Picture 71"/>
+            <wp:docPr id="68" name="Picture 68"/>
             <wp:cNvGraphicFramePr>
               <a:graphicFrameLocks xmlns:a="http://schemas.openxmlformats.org/drawingml/2006/main" noChangeAspect="1"/>
             </wp:cNvGraphicFramePr>
@@ -1133,7 +1133,7 @@
                   <pic:spPr>
                     <a:xfrm>
                       <a:off x="0" y="0"/>
-                      <a:ext cx="1680805" cy="1595826"/>
+                      <a:ext cx="2026483" cy="1517766"/>
                     </a:xfrm>
                     <a:prstGeom prst="rect">
                       <a:avLst/>
@@ -1153,77 +1153,21 @@
       </w:r>
       <w:r>
         <w:rPr>
-          <w:rFonts w:ascii="Adobe Arabic" w:hAnsi="Adobe Arabic" w:cs="Adobe Arabic"/>
-          <w:sz w:val="28"/>
-          <w:szCs w:val="28"/>
-          <w:lang w:bidi="fa-IR"/>
-        </w:rPr>
-        <w:t>While some may perceive it as insignificant,</w:t>
-      </w:r>
-      <w:r>
-        <w:rPr>
-          <w:rFonts w:ascii="Adobe Arabic" w:hAnsi="Adobe Arabic" w:cs="Adobe Arabic"/>
-          <w:sz w:val="28"/>
-          <w:szCs w:val="28"/>
-          <w:lang w:bidi="fa-IR"/>
-        </w:rPr>
-        <w:t xml:space="preserve"> some </w:t>
-      </w:r>
-      <w:r>
-        <w:rPr>
-          <w:rFonts w:ascii="Adobe Arabic" w:hAnsi="Adobe Arabic" w:cs="Adobe Arabic"/>
-          <w:sz w:val="28"/>
-          <w:szCs w:val="28"/>
-          <w:lang w:bidi="fa-IR"/>
-        </w:rPr>
-        <w:t xml:space="preserve">real-world complaints are showcased </w:t>
-      </w:r>
-      <w:r>
-        <w:rPr>
-          <w:rFonts w:ascii="Adobe Arabic" w:hAnsi="Adobe Arabic" w:cs="Adobe Arabic"/>
-          <w:sz w:val="28"/>
-          <w:szCs w:val="28"/>
-          <w:lang w:bidi="fa-IR"/>
-        </w:rPr>
-        <w:t xml:space="preserve">in the following </w:t>
-      </w:r>
-      <w:r>
-        <w:rPr>
-          <w:rFonts w:ascii="Adobe Arabic" w:hAnsi="Adobe Arabic" w:cs="Adobe Arabic"/>
-          <w:sz w:val="28"/>
-          <w:szCs w:val="28"/>
-          <w:lang w:bidi="fa-IR"/>
-        </w:rPr>
-        <w:t>as testimonials to the severity of the problem at hand.</w:t>
-      </w:r>
-    </w:p>
-    <w:p>
-      <w:pPr>
-        <w:jc w:val="both"/>
-        <w:rPr>
-          <w:rFonts w:ascii="Adobe Arabic" w:hAnsi="Adobe Arabic" w:cs="Adobe Arabic"/>
-          <w:sz w:val="28"/>
-          <w:szCs w:val="28"/>
-          <w:lang w:bidi="fa-IR"/>
-        </w:rPr>
-      </w:pPr>
-      <w:r>
-        <w:rPr>
           <w:noProof/>
         </w:rPr>
         <w:drawing>
-          <wp:anchor distT="0" distB="0" distL="114300" distR="114300" simplePos="0" relativeHeight="251732992" behindDoc="0" locked="0" layoutInCell="1" allowOverlap="1" wp14:anchorId="21F4B572" wp14:editId="76102403">
+          <wp:anchor distT="0" distB="0" distL="114300" distR="114300" simplePos="0" relativeHeight="251734016" behindDoc="0" locked="0" layoutInCell="1" allowOverlap="1" wp14:anchorId="31D11BB9" wp14:editId="7743244B">
             <wp:simplePos x="0" y="0"/>
             <wp:positionH relativeFrom="column">
-              <wp:posOffset>146425</wp:posOffset>
+              <wp:posOffset>2334668</wp:posOffset>
             </wp:positionH>
             <wp:positionV relativeFrom="paragraph">
-              <wp:posOffset>58420</wp:posOffset>
+              <wp:posOffset>336262</wp:posOffset>
             </wp:positionV>
-            <wp:extent cx="1841500" cy="1379220"/>
-            <wp:effectExtent l="0" t="0" r="6350" b="0"/>
+            <wp:extent cx="1935018" cy="1790603"/>
+            <wp:effectExtent l="0" t="0" r="8255" b="635"/>
             <wp:wrapNone/>
-            <wp:docPr id="68" name="Picture 68"/>
+            <wp:docPr id="69" name="Picture 69"/>
             <wp:cNvGraphicFramePr>
               <a:graphicFrameLocks xmlns:a="http://schemas.openxmlformats.org/drawingml/2006/main" noChangeAspect="1"/>
             </wp:cNvGraphicFramePr>
@@ -1249,7 +1193,7 @@
                   <pic:spPr>
                     <a:xfrm>
                       <a:off x="0" y="0"/>
-                      <a:ext cx="1841500" cy="1379220"/>
+                      <a:ext cx="1935018" cy="1790603"/>
                     </a:xfrm>
                     <a:prstGeom prst="rect">
                       <a:avLst/>
@@ -1267,6 +1211,62 @@
           </wp:anchor>
         </w:drawing>
       </w:r>
+      <w:r>
+        <w:rPr>
+          <w:rFonts w:ascii="Adobe Arabic" w:hAnsi="Adobe Arabic" w:cs="Adobe Arabic"/>
+          <w:sz w:val="28"/>
+          <w:szCs w:val="28"/>
+          <w:lang w:bidi="fa-IR"/>
+        </w:rPr>
+        <w:t>While some may perceive it as insignificant,</w:t>
+      </w:r>
+      <w:r>
+        <w:rPr>
+          <w:rFonts w:ascii="Adobe Arabic" w:hAnsi="Adobe Arabic" w:cs="Adobe Arabic"/>
+          <w:sz w:val="28"/>
+          <w:szCs w:val="28"/>
+          <w:lang w:bidi="fa-IR"/>
+        </w:rPr>
+        <w:t xml:space="preserve"> some </w:t>
+      </w:r>
+      <w:r>
+        <w:rPr>
+          <w:rFonts w:ascii="Adobe Arabic" w:hAnsi="Adobe Arabic" w:cs="Adobe Arabic"/>
+          <w:sz w:val="28"/>
+          <w:szCs w:val="28"/>
+          <w:lang w:bidi="fa-IR"/>
+        </w:rPr>
+        <w:t xml:space="preserve">real-world complaints are showcased </w:t>
+      </w:r>
+      <w:r>
+        <w:rPr>
+          <w:rFonts w:ascii="Adobe Arabic" w:hAnsi="Adobe Arabic" w:cs="Adobe Arabic"/>
+          <w:sz w:val="28"/>
+          <w:szCs w:val="28"/>
+          <w:lang w:bidi="fa-IR"/>
+        </w:rPr>
+        <w:t xml:space="preserve">in the following </w:t>
+      </w:r>
+      <w:r>
+        <w:rPr>
+          <w:rFonts w:ascii="Adobe Arabic" w:hAnsi="Adobe Arabic" w:cs="Adobe Arabic"/>
+          <w:sz w:val="28"/>
+          <w:szCs w:val="28"/>
+          <w:lang w:bidi="fa-IR"/>
+        </w:rPr>
+        <w:t>as testimonials to the severity of the problem at hand.</w:t>
+      </w:r>
+    </w:p>
+    <w:p>
+      <w:pPr>
+        <w:jc w:val="both"/>
+        <w:rPr>
+          <w:rFonts w:ascii="Adobe Arabic" w:hAnsi="Adobe Arabic" w:cs="Adobe Arabic"/>
+          <w:sz w:val="28"/>
+          <w:szCs w:val="28"/>
+          <w:lang w:bidi="fa-IR"/>
+        </w:rPr>
+      </w:pPr>
     </w:p>
     <w:p>
       <w:pPr>
@@ -1555,7 +1555,49 @@
           <w:szCs w:val="28"/>
           <w:lang w:val="en-GB" w:bidi="fa-IR"/>
         </w:rPr>
-        <w:t>s:</w:t>
+        <w:t>s</w:t>
+      </w:r>
+      <w:r>
+        <w:rPr>
+          <w:rFonts w:ascii="Adobe Arabic" w:hAnsi="Adobe Arabic" w:cs="Adobe Arabic"/>
+          <w:b/>
+          <w:bCs/>
+          <w:i/>
+          <w:iCs/>
+          <w:color w:val="000000" w:themeColor="text1"/>
+          <w:sz w:val="28"/>
+          <w:szCs w:val="28"/>
+          <w:lang w:val="en-GB" w:bidi="fa-IR"/>
+        </w:rPr>
+        <w:t xml:space="preserve"> and </w:t>
+      </w:r>
+      <w:r>
+        <w:rPr>
+          <w:rFonts w:ascii="Adobe Arabic" w:hAnsi="Adobe Arabic" w:cs="Adobe Arabic"/>
+          <w:b/>
+          <w:bCs/>
+          <w:i/>
+          <w:iCs/>
+          <w:color w:val="000000" w:themeColor="text1"/>
+          <w:sz w:val="28"/>
+          <w:szCs w:val="28"/>
+          <w:lang w:val="en-GB" w:bidi="fa-IR"/>
+        </w:rPr>
+        <w:t>Sub questions</w:t>
+      </w:r>
+      <w:r>
+        <w:rPr>
+          <w:rFonts w:ascii="Adobe Arabic" w:hAnsi="Adobe Arabic" w:cs="Adobe Arabic"/>
+          <w:b/>
+          <w:bCs/>
+          <w:i/>
+          <w:iCs/>
+          <w:color w:val="000000" w:themeColor="text1"/>
+          <w:sz w:val="28"/>
+          <w:szCs w:val="28"/>
+          <w:lang w:val="en-GB" w:bidi="fa-IR"/>
+        </w:rPr>
+        <w:t>:</w:t>
       </w:r>
     </w:p>
     <w:p>
@@ -2157,319 +2199,968 @@
     </w:p>
     <w:p>
       <w:pPr>
+        <w:spacing w:line="276" w:lineRule="auto"/>
+        <w:jc w:val="both"/>
+        <w:rPr>
+          <w:rFonts w:ascii="Adobe Arabic" w:hAnsi="Adobe Arabic" w:cs="Adobe Arabic"/>
+          <w:vanish/>
+          <w:sz w:val="28"/>
+          <w:szCs w:val="28"/>
+          <w:lang w:bidi="fa-IR"/>
+        </w:rPr>
+      </w:pPr>
+      <w:r>
+        <w:rPr>
+          <w:noProof/>
+        </w:rPr>
+        <w:drawing>
+          <wp:anchor distT="0" distB="0" distL="114300" distR="114300" simplePos="0" relativeHeight="251737088" behindDoc="0" locked="0" layoutInCell="1" allowOverlap="1" wp14:anchorId="5E520F2D" wp14:editId="242A37B1">
+            <wp:simplePos x="0" y="0"/>
+            <wp:positionH relativeFrom="column">
+              <wp:posOffset>976861</wp:posOffset>
+            </wp:positionH>
+            <wp:positionV relativeFrom="paragraph">
+              <wp:posOffset>1169670</wp:posOffset>
+            </wp:positionV>
+            <wp:extent cx="4277245" cy="1180909"/>
+            <wp:effectExtent l="0" t="0" r="0" b="635"/>
+            <wp:wrapNone/>
+            <wp:docPr id="1" name="Picture 1"/>
+            <wp:cNvGraphicFramePr>
+              <a:graphicFrameLocks xmlns:a="http://schemas.openxmlformats.org/drawingml/2006/main" noChangeAspect="1"/>
+            </wp:cNvGraphicFramePr>
+            <a:graphic xmlns:a="http://schemas.openxmlformats.org/drawingml/2006/main">
+              <a:graphicData uri="http://schemas.openxmlformats.org/drawingml/2006/picture">
+                <pic:pic xmlns:pic="http://schemas.openxmlformats.org/drawingml/2006/picture">
+                  <pic:nvPicPr>
+                    <pic:cNvPr id="1" name=""/>
+                    <pic:cNvPicPr/>
+                  </pic:nvPicPr>
+                  <pic:blipFill>
+                    <a:blip r:embed="rId13" cstate="print">
+                      <a:extLst>
+                        <a:ext uri="{28A0092B-C50C-407E-A947-70E740481C1C}">
+                          <a14:useLocalDpi xmlns:a14="http://schemas.microsoft.com/office/drawing/2010/main" val="0"/>
+                        </a:ext>
+                      </a:extLst>
+                    </a:blip>
+                    <a:stretch>
+                      <a:fillRect/>
+                    </a:stretch>
+                  </pic:blipFill>
+                  <pic:spPr>
+                    <a:xfrm>
+                      <a:off x="0" y="0"/>
+                      <a:ext cx="4277245" cy="1180909"/>
+                    </a:xfrm>
+                    <a:prstGeom prst="rect">
+                      <a:avLst/>
+                    </a:prstGeom>
+                  </pic:spPr>
+                </pic:pic>
+              </a:graphicData>
+            </a:graphic>
+            <wp14:sizeRelH relativeFrom="page">
+              <wp14:pctWidth>0</wp14:pctWidth>
+            </wp14:sizeRelH>
+            <wp14:sizeRelV relativeFrom="page">
+              <wp14:pctHeight>0</wp14:pctHeight>
+            </wp14:sizeRelV>
+          </wp:anchor>
+        </w:drawing>
+      </w:r>
+      <w:r>
+        <w:rPr>
+          <w:rFonts w:ascii="Adobe Arabic" w:hAnsi="Adobe Arabic" w:cs="Adobe Arabic"/>
+          <w:sz w:val="28"/>
+          <w:szCs w:val="28"/>
+          <w:lang w:bidi="fa-IR"/>
+        </w:rPr>
+        <w:t xml:space="preserve">The </w:t>
+      </w:r>
+      <w:proofErr w:type="spellStart"/>
+      <w:r>
+        <w:rPr>
+          <w:rFonts w:ascii="Adobe Arabic" w:hAnsi="Adobe Arabic" w:cs="Adobe Arabic"/>
+          <w:sz w:val="28"/>
+          <w:szCs w:val="28"/>
+          <w:lang w:bidi="fa-IR"/>
+        </w:rPr>
+        <w:t>SOCOFing</w:t>
+      </w:r>
+      <w:proofErr w:type="spellEnd"/>
+      <w:r>
+        <w:rPr>
+          <w:rFonts w:ascii="Adobe Arabic" w:hAnsi="Adobe Arabic" w:cs="Adobe Arabic"/>
+          <w:sz w:val="28"/>
+          <w:szCs w:val="28"/>
+          <w:lang w:bidi="fa-IR"/>
+        </w:rPr>
+        <w:t xml:space="preserve"> dataset contains 6,000 fingerprints from 600 African individuals</w:t>
+      </w:r>
+      <w:r>
+        <w:rPr>
+          <w:rFonts w:ascii="Adobe Arabic" w:hAnsi="Adobe Arabic" w:cs="Adobe Arabic"/>
+          <w:sz w:val="28"/>
+          <w:szCs w:val="28"/>
+          <w:lang w:bidi="fa-IR"/>
+        </w:rPr>
+        <w:t xml:space="preserve"> (</w:t>
+      </w:r>
+      <w:r>
+        <w:rPr>
+          <w:rFonts w:ascii="Adobe Arabic" w:hAnsi="Adobe Arabic" w:cs="Adobe Arabic"/>
+          <w:sz w:val="28"/>
+          <w:szCs w:val="28"/>
+          <w:lang w:bidi="fa-IR"/>
+        </w:rPr>
+        <w:t>aged 18 or older</w:t>
+      </w:r>
+      <w:r>
+        <w:rPr>
+          <w:rFonts w:ascii="Adobe Arabic" w:hAnsi="Adobe Arabic" w:cs="Adobe Arabic"/>
+          <w:sz w:val="28"/>
+          <w:szCs w:val="28"/>
+          <w:lang w:bidi="fa-IR"/>
+        </w:rPr>
+        <w:t>)</w:t>
+      </w:r>
+      <w:r>
+        <w:rPr>
+          <w:rFonts w:ascii="Adobe Arabic" w:hAnsi="Adobe Arabic" w:cs="Adobe Arabic"/>
+          <w:sz w:val="28"/>
+          <w:szCs w:val="28"/>
+          <w:lang w:bidi="fa-IR"/>
+        </w:rPr>
+        <w:t xml:space="preserve">, with each person providing 10 fingerprints. This dataset includes unique attributes like </w:t>
+      </w:r>
+      <w:r>
+        <w:rPr>
+          <w:rFonts w:ascii="Adobe Arabic" w:hAnsi="Adobe Arabic" w:cs="Adobe Arabic"/>
+          <w:sz w:val="28"/>
+          <w:szCs w:val="28"/>
+          <w:u w:val="single"/>
+          <w:lang w:bidi="fa-IR"/>
+        </w:rPr>
+        <w:t>gender</w:t>
+      </w:r>
+      <w:r>
+        <w:rPr>
+          <w:rFonts w:ascii="Adobe Arabic" w:hAnsi="Adobe Arabic" w:cs="Adobe Arabic"/>
+          <w:sz w:val="28"/>
+          <w:szCs w:val="28"/>
+          <w:lang w:bidi="fa-IR"/>
+        </w:rPr>
+        <w:t xml:space="preserve">, </w:t>
+      </w:r>
+      <w:r>
+        <w:rPr>
+          <w:rFonts w:ascii="Adobe Arabic" w:hAnsi="Adobe Arabic" w:cs="Adobe Arabic"/>
+          <w:sz w:val="28"/>
+          <w:szCs w:val="28"/>
+          <w:u w:val="single"/>
+          <w:lang w:bidi="fa-IR"/>
+        </w:rPr>
+        <w:t>hand</w:t>
+      </w:r>
+      <w:r>
+        <w:rPr>
+          <w:rFonts w:ascii="Adobe Arabic" w:hAnsi="Adobe Arabic" w:cs="Adobe Arabic"/>
+          <w:sz w:val="28"/>
+          <w:szCs w:val="28"/>
+          <w:lang w:bidi="fa-IR"/>
+        </w:rPr>
+        <w:t xml:space="preserve">, and </w:t>
+      </w:r>
+      <w:r>
+        <w:rPr>
+          <w:rFonts w:ascii="Adobe Arabic" w:hAnsi="Adobe Arabic" w:cs="Adobe Arabic"/>
+          <w:sz w:val="28"/>
+          <w:szCs w:val="28"/>
+          <w:u w:val="single"/>
+          <w:lang w:bidi="fa-IR"/>
+        </w:rPr>
+        <w:t>finger names</w:t>
+      </w:r>
+      <w:r>
+        <w:rPr>
+          <w:rFonts w:ascii="Adobe Arabic" w:hAnsi="Adobe Arabic" w:cs="Adobe Arabic"/>
+          <w:sz w:val="28"/>
+          <w:szCs w:val="28"/>
+          <w:lang w:bidi="fa-IR"/>
+        </w:rPr>
+        <w:t>.</w:t>
+      </w:r>
+      <w:r>
+        <w:rPr>
+          <w:rFonts w:ascii="Adobe Arabic" w:hAnsi="Adobe Arabic" w:cs="Adobe Arabic"/>
+          <w:sz w:val="28"/>
+          <w:szCs w:val="28"/>
+          <w:lang w:bidi="fa-IR"/>
+        </w:rPr>
+        <w:t xml:space="preserve"> </w:t>
+      </w:r>
+      <w:r>
+        <w:rPr>
+          <w:rFonts w:ascii="Adobe Arabic" w:hAnsi="Adobe Arabic" w:cs="Adobe Arabic"/>
+          <w:sz w:val="28"/>
+          <w:szCs w:val="28"/>
+          <w:lang w:bidi="fa-IR"/>
+        </w:rPr>
+        <w:t>Figure below shows some samples of the original fingerprints.</w:t>
+      </w:r>
+      <w:r>
+        <w:rPr>
+          <w:rFonts w:ascii="Adobe Arabic" w:hAnsi="Adobe Arabic" w:cs="Adobe Arabic"/>
+          <w:sz w:val="28"/>
+          <w:szCs w:val="28"/>
+          <w:lang w:bidi="fa-IR"/>
+        </w:rPr>
+        <w:t xml:space="preserve"> </w:t>
+      </w:r>
+      <w:r>
+        <w:rPr>
+          <w:rFonts w:ascii="Adobe Arabic" w:hAnsi="Adobe Arabic" w:cs="Adobe Arabic"/>
+          <w:vanish/>
+          <w:sz w:val="28"/>
+          <w:szCs w:val="28"/>
+          <w:lang w:bidi="fa-IR"/>
+        </w:rPr>
+        <w:t>Top of Form</w:t>
+      </w:r>
+    </w:p>
+    <w:p>
+      <w:pPr>
+        <w:spacing w:line="276" w:lineRule="auto"/>
+        <w:jc w:val="both"/>
+        <w:rPr>
+          <w:rFonts w:ascii="Adobe Arabic" w:hAnsi="Adobe Arabic" w:cs="Adobe Arabic"/>
+          <w:sz w:val="28"/>
+          <w:szCs w:val="28"/>
+          <w:lang w:bidi="fa-IR"/>
+        </w:rPr>
+      </w:pPr>
+      <w:r>
+        <w:rPr>
+          <w:rFonts w:ascii="Adobe Arabic" w:hAnsi="Adobe Arabic" w:cs="Adobe Arabic"/>
+          <w:sz w:val="28"/>
+          <w:szCs w:val="28"/>
+          <w:lang w:bidi="fa-IR"/>
+        </w:rPr>
+        <w:t xml:space="preserve">The original images were captured with Hamster plus (HSDU03PTM) and </w:t>
+      </w:r>
+      <w:proofErr w:type="spellStart"/>
+      <w:r>
+        <w:rPr>
+          <w:rFonts w:ascii="Adobe Arabic" w:hAnsi="Adobe Arabic" w:cs="Adobe Arabic"/>
+          <w:sz w:val="28"/>
+          <w:szCs w:val="28"/>
+          <w:lang w:bidi="fa-IR"/>
+        </w:rPr>
+        <w:t>SecuGen</w:t>
+      </w:r>
+      <w:proofErr w:type="spellEnd"/>
+      <w:r>
+        <w:rPr>
+          <w:rFonts w:ascii="Adobe Arabic" w:hAnsi="Adobe Arabic" w:cs="Adobe Arabic"/>
+          <w:sz w:val="28"/>
+          <w:szCs w:val="28"/>
+          <w:lang w:bidi="fa-IR"/>
+        </w:rPr>
+        <w:t xml:space="preserve"> SDU03PTM sensor scanners, totaling 55,273 fingerprint images in the dataset. All images have a resolution of 1 × 96 × 103 (gray × width × height).</w:t>
+      </w:r>
+    </w:p>
+    <w:p>
+      <w:pPr>
+        <w:spacing w:line="276" w:lineRule="auto"/>
+        <w:jc w:val="both"/>
+        <w:rPr>
+          <w:rFonts w:ascii="Adobe Arabic" w:hAnsi="Adobe Arabic" w:cs="Adobe Arabic"/>
+          <w:sz w:val="28"/>
+          <w:szCs w:val="28"/>
+          <w:lang w:bidi="fa-IR"/>
+        </w:rPr>
+      </w:pPr>
+    </w:p>
+    <w:p>
+      <w:pPr>
+        <w:spacing w:line="276" w:lineRule="auto"/>
+        <w:jc w:val="both"/>
+        <w:rPr>
+          <w:rFonts w:ascii="Adobe Arabic" w:hAnsi="Adobe Arabic" w:cs="Adobe Arabic"/>
+          <w:sz w:val="28"/>
+          <w:szCs w:val="28"/>
+          <w:lang w:bidi="fa-IR"/>
+        </w:rPr>
+      </w:pPr>
+    </w:p>
+    <w:p>
+      <w:pPr>
+        <w:spacing w:line="276" w:lineRule="auto"/>
+        <w:jc w:val="both"/>
+        <w:rPr>
+          <w:rFonts w:ascii="Adobe Arabic" w:hAnsi="Adobe Arabic" w:cs="Adobe Arabic"/>
+          <w:sz w:val="28"/>
+          <w:szCs w:val="28"/>
+          <w:lang w:bidi="fa-IR"/>
+        </w:rPr>
+      </w:pPr>
+    </w:p>
+    <w:p>
+      <w:pPr>
+        <w:spacing w:line="276" w:lineRule="auto"/>
+        <w:jc w:val="both"/>
+        <w:rPr>
+          <w:rFonts w:ascii="Adobe Arabic" w:hAnsi="Adobe Arabic" w:cs="Adobe Arabic"/>
+          <w:sz w:val="28"/>
+          <w:szCs w:val="28"/>
+          <w:lang w:bidi="fa-IR"/>
+        </w:rPr>
+      </w:pPr>
+    </w:p>
+    <w:p>
+      <w:pPr>
+        <w:tabs>
+          <w:tab w:val="left" w:pos="927"/>
+        </w:tabs>
+        <w:rPr>
+          <w:rFonts w:ascii="Adobe Arabic" w:hAnsi="Adobe Arabic" w:cs="Adobe Arabic"/>
+          <w:b/>
+          <w:bCs/>
+          <w:sz w:val="28"/>
+          <w:szCs w:val="28"/>
+          <w:lang w:val="en-GB" w:bidi="fa-IR"/>
+        </w:rPr>
+      </w:pPr>
+      <w:r>
+        <w:rPr>
+          <w:rFonts w:ascii="Adobe Arabic" w:hAnsi="Adobe Arabic" w:cs="Adobe Arabic"/>
+          <w:b/>
+          <w:bCs/>
+          <w:sz w:val="28"/>
+          <w:szCs w:val="28"/>
+          <w:lang w:val="en-GB" w:bidi="fa-IR"/>
+        </w:rPr>
+        <w:t xml:space="preserve">2.2 </w:t>
+      </w:r>
+      <w:r>
+        <w:rPr>
+          <w:rFonts w:ascii="Adobe Arabic" w:hAnsi="Adobe Arabic" w:cs="Adobe Arabic"/>
+          <w:b/>
+          <w:bCs/>
+          <w:sz w:val="28"/>
+          <w:szCs w:val="28"/>
+          <w:lang w:val="en-GB" w:bidi="fa-IR"/>
+        </w:rPr>
+        <w:t>Methods</w:t>
+      </w:r>
+    </w:p>
+    <w:p>
+      <w:pPr>
+        <w:tabs>
+          <w:tab w:val="left" w:pos="927"/>
+        </w:tabs>
+        <w:jc w:val="both"/>
+        <w:rPr>
+          <w:rFonts w:ascii="Adobe Arabic" w:hAnsi="Adobe Arabic" w:cs="Adobe Arabic"/>
+          <w:sz w:val="28"/>
+          <w:szCs w:val="28"/>
+          <w:lang w:val="en-GB" w:bidi="fa-IR"/>
+        </w:rPr>
+      </w:pPr>
+      <w:r>
+        <w:rPr>
+          <w:rFonts w:ascii="Adobe Arabic" w:hAnsi="Adobe Arabic" w:cs="Adobe Arabic"/>
+          <w:sz w:val="28"/>
+          <w:szCs w:val="28"/>
+          <w:lang w:val="en-GB" w:bidi="fa-IR"/>
+        </w:rPr>
+        <w:t>Studying the fingerprint pattern disruption induced by pathology (In an article several pathologies are presented along with their disruption effects)</w:t>
+      </w:r>
+    </w:p>
+    <w:p>
+      <w:pPr>
+        <w:tabs>
+          <w:tab w:val="left" w:pos="927"/>
+        </w:tabs>
+        <w:rPr>
+          <w:rFonts w:ascii="Adobe Arabic" w:hAnsi="Adobe Arabic" w:cs="Adobe Arabic"/>
+          <w:sz w:val="28"/>
+          <w:szCs w:val="28"/>
+          <w:lang w:val="en-GB" w:bidi="fa-IR"/>
+        </w:rPr>
+      </w:pPr>
+      <w:r>
+        <w:rPr>
+          <w:noProof/>
+        </w:rPr>
+        <w:drawing>
+          <wp:anchor distT="0" distB="0" distL="114300" distR="114300" simplePos="0" relativeHeight="251739136" behindDoc="0" locked="0" layoutInCell="1" allowOverlap="1" wp14:anchorId="73815DBB" wp14:editId="6947ED1C">
+            <wp:simplePos x="0" y="0"/>
+            <wp:positionH relativeFrom="column">
+              <wp:posOffset>1030755</wp:posOffset>
+            </wp:positionH>
+            <wp:positionV relativeFrom="paragraph">
+              <wp:posOffset>142240</wp:posOffset>
+            </wp:positionV>
+            <wp:extent cx="4789805" cy="2947035"/>
+            <wp:effectExtent l="0" t="0" r="0" b="5715"/>
+            <wp:wrapNone/>
+            <wp:docPr id="3" name="Picture 3"/>
+            <wp:cNvGraphicFramePr>
+              <a:graphicFrameLocks xmlns:a="http://schemas.openxmlformats.org/drawingml/2006/main" noChangeAspect="1"/>
+            </wp:cNvGraphicFramePr>
+            <a:graphic xmlns:a="http://schemas.openxmlformats.org/drawingml/2006/main">
+              <a:graphicData uri="http://schemas.openxmlformats.org/drawingml/2006/picture">
+                <pic:pic xmlns:pic="http://schemas.openxmlformats.org/drawingml/2006/picture">
+                  <pic:nvPicPr>
+                    <pic:cNvPr id="1" name=""/>
+                    <pic:cNvPicPr/>
+                  </pic:nvPicPr>
+                  <pic:blipFill rotWithShape="1">
+                    <a:blip r:embed="rId14" cstate="print">
+                      <a:extLst>
+                        <a:ext uri="{28A0092B-C50C-407E-A947-70E740481C1C}">
+                          <a14:useLocalDpi xmlns:a14="http://schemas.microsoft.com/office/drawing/2010/main" val="0"/>
+                        </a:ext>
+                      </a:extLst>
+                    </a:blip>
+                    <a:srcRect t="11798"/>
+                    <a:stretch/>
+                  </pic:blipFill>
+                  <pic:spPr bwMode="auto">
+                    <a:xfrm>
+                      <a:off x="0" y="0"/>
+                      <a:ext cx="4789805" cy="2947035"/>
+                    </a:xfrm>
+                    <a:prstGeom prst="rect">
+                      <a:avLst/>
+                    </a:prstGeom>
+                    <a:ln>
+                      <a:noFill/>
+                    </a:ln>
+                    <a:extLst>
+                      <a:ext uri="{53640926-AAD7-44D8-BBD7-CCE9431645EC}">
+                        <a14:shadowObscured xmlns:a14="http://schemas.microsoft.com/office/drawing/2010/main"/>
+                      </a:ext>
+                    </a:extLst>
+                  </pic:spPr>
+                </pic:pic>
+              </a:graphicData>
+            </a:graphic>
+            <wp14:sizeRelH relativeFrom="page">
+              <wp14:pctWidth>0</wp14:pctWidth>
+            </wp14:sizeRelH>
+            <wp14:sizeRelV relativeFrom="page">
+              <wp14:pctHeight>0</wp14:pctHeight>
+            </wp14:sizeRelV>
+          </wp:anchor>
+        </w:drawing>
+      </w:r>
+    </w:p>
+    <w:p>
+      <w:pPr>
+        <w:tabs>
+          <w:tab w:val="left" w:pos="927"/>
+        </w:tabs>
+        <w:rPr>
+          <w:rFonts w:ascii="Adobe Arabic" w:hAnsi="Adobe Arabic" w:cs="Adobe Arabic"/>
+          <w:sz w:val="28"/>
+          <w:szCs w:val="28"/>
+          <w:lang w:val="en-GB" w:bidi="fa-IR"/>
+        </w:rPr>
+      </w:pPr>
+    </w:p>
+    <w:p>
+      <w:pPr>
+        <w:tabs>
+          <w:tab w:val="left" w:pos="927"/>
+        </w:tabs>
+        <w:rPr>
+          <w:rFonts w:ascii="Adobe Arabic" w:hAnsi="Adobe Arabic" w:cs="Adobe Arabic"/>
+          <w:sz w:val="28"/>
+          <w:szCs w:val="28"/>
+          <w:lang w:val="en-GB" w:bidi="fa-IR"/>
+        </w:rPr>
+      </w:pPr>
+    </w:p>
+    <w:p>
+      <w:pPr>
+        <w:tabs>
+          <w:tab w:val="left" w:pos="927"/>
+        </w:tabs>
+        <w:rPr>
+          <w:rFonts w:ascii="Adobe Arabic" w:hAnsi="Adobe Arabic" w:cs="Adobe Arabic"/>
+          <w:sz w:val="28"/>
+          <w:szCs w:val="28"/>
+          <w:lang w:val="en-GB" w:bidi="fa-IR"/>
+        </w:rPr>
+      </w:pPr>
+    </w:p>
+    <w:p>
+      <w:pPr>
+        <w:tabs>
+          <w:tab w:val="left" w:pos="927"/>
+        </w:tabs>
+        <w:rPr>
+          <w:rFonts w:ascii="Adobe Arabic" w:hAnsi="Adobe Arabic" w:cs="Adobe Arabic"/>
+          <w:sz w:val="28"/>
+          <w:szCs w:val="28"/>
+          <w:lang w:val="en-GB" w:bidi="fa-IR"/>
+        </w:rPr>
+      </w:pPr>
+    </w:p>
+    <w:p>
+      <w:pPr>
+        <w:tabs>
+          <w:tab w:val="left" w:pos="927"/>
+        </w:tabs>
+        <w:rPr>
+          <w:rFonts w:ascii="Adobe Arabic" w:hAnsi="Adobe Arabic" w:cs="Adobe Arabic"/>
+          <w:sz w:val="28"/>
+          <w:szCs w:val="28"/>
+          <w:lang w:val="en-GB" w:bidi="fa-IR"/>
+        </w:rPr>
+      </w:pPr>
+    </w:p>
+    <w:p>
+      <w:pPr>
+        <w:tabs>
+          <w:tab w:val="left" w:pos="927"/>
+        </w:tabs>
+        <w:rPr>
+          <w:rFonts w:ascii="Adobe Arabic" w:hAnsi="Adobe Arabic" w:cs="Adobe Arabic"/>
+          <w:sz w:val="28"/>
+          <w:szCs w:val="28"/>
+          <w:lang w:val="en-GB" w:bidi="fa-IR"/>
+        </w:rPr>
+      </w:pPr>
+    </w:p>
+    <w:p>
+      <w:pPr>
+        <w:tabs>
+          <w:tab w:val="left" w:pos="927"/>
+        </w:tabs>
+        <w:rPr>
+          <w:rFonts w:ascii="Adobe Arabic" w:hAnsi="Adobe Arabic" w:cs="Adobe Arabic"/>
+          <w:sz w:val="28"/>
+          <w:szCs w:val="28"/>
+          <w:lang w:val="en-GB" w:bidi="fa-IR"/>
+        </w:rPr>
+      </w:pPr>
+    </w:p>
+    <w:p>
+      <w:pPr>
+        <w:tabs>
+          <w:tab w:val="left" w:pos="927"/>
+        </w:tabs>
+        <w:rPr>
+          <w:rFonts w:ascii="Adobe Arabic" w:hAnsi="Adobe Arabic" w:cs="Adobe Arabic"/>
+          <w:sz w:val="28"/>
+          <w:szCs w:val="28"/>
+          <w:lang w:val="en-GB" w:bidi="fa-IR"/>
+        </w:rPr>
+      </w:pPr>
+    </w:p>
+    <w:p>
+      <w:pPr>
+        <w:tabs>
+          <w:tab w:val="left" w:pos="927"/>
+        </w:tabs>
+        <w:rPr>
+          <w:rFonts w:ascii="Adobe Arabic" w:hAnsi="Adobe Arabic" w:cs="Adobe Arabic"/>
+          <w:sz w:val="28"/>
+          <w:szCs w:val="28"/>
+          <w:lang w:val="en-GB" w:bidi="fa-IR"/>
+        </w:rPr>
+      </w:pPr>
+    </w:p>
+    <w:p>
+      <w:pPr>
+        <w:tabs>
+          <w:tab w:val="left" w:pos="927"/>
+        </w:tabs>
+        <w:rPr>
+          <w:rFonts w:ascii="Adobe Arabic" w:hAnsi="Adobe Arabic" w:cs="Adobe Arabic"/>
+          <w:sz w:val="28"/>
+          <w:szCs w:val="28"/>
+          <w:lang w:val="en-GB" w:bidi="fa-IR"/>
+        </w:rPr>
+      </w:pPr>
+    </w:p>
+    <w:p>
+      <w:pPr>
+        <w:tabs>
+          <w:tab w:val="left" w:pos="927"/>
+        </w:tabs>
+        <w:rPr>
+          <w:rFonts w:ascii="Adobe Arabic" w:hAnsi="Adobe Arabic" w:cs="Adobe Arabic"/>
+          <w:sz w:val="28"/>
+          <w:szCs w:val="28"/>
+          <w:lang w:val="en-GB" w:bidi="fa-IR"/>
+        </w:rPr>
+      </w:pPr>
+    </w:p>
+    <w:p>
+      <w:pPr>
+        <w:tabs>
+          <w:tab w:val="left" w:pos="927"/>
+        </w:tabs>
+        <w:rPr>
+          <w:rFonts w:ascii="Adobe Arabic" w:hAnsi="Adobe Arabic" w:cs="Adobe Arabic"/>
+          <w:sz w:val="28"/>
+          <w:szCs w:val="28"/>
+          <w:lang w:val="en-GB" w:bidi="fa-IR"/>
+        </w:rPr>
+      </w:pPr>
+    </w:p>
+    <w:p>
+      <w:pPr>
+        <w:tabs>
+          <w:tab w:val="left" w:pos="927"/>
+        </w:tabs>
+        <w:rPr>
+          <w:rFonts w:ascii="Adobe Arabic" w:hAnsi="Adobe Arabic" w:cs="Adobe Arabic"/>
+          <w:sz w:val="28"/>
+          <w:szCs w:val="28"/>
+          <w:lang w:val="en-GB" w:bidi="fa-IR"/>
+        </w:rPr>
+      </w:pPr>
+      <w:r>
+        <w:rPr>
+          <w:rFonts w:ascii="Adobe Arabic" w:hAnsi="Adobe Arabic" w:cs="Adobe Arabic"/>
+          <w:sz w:val="28"/>
+          <w:szCs w:val="28"/>
+          <w:lang w:val="en-GB" w:bidi="fa-IR"/>
+        </w:rPr>
+        <w:t>https://www.youtube.com/watch?v=dnd8IH1Pars&amp;t=897s</w:t>
+      </w:r>
+    </w:p>
+    <w:p>
+      <w:pPr>
+        <w:tabs>
+          <w:tab w:val="left" w:pos="927"/>
+        </w:tabs>
+        <w:rPr>
+          <w:rFonts w:ascii="Adobe Arabic" w:hAnsi="Adobe Arabic" w:cs="Adobe Arabic"/>
+          <w:sz w:val="28"/>
+          <w:szCs w:val="28"/>
+          <w:lang w:val="en-GB" w:bidi="fa-IR"/>
+        </w:rPr>
+      </w:pPr>
+    </w:p>
+    <w:p>
+      <w:pPr>
+        <w:tabs>
+          <w:tab w:val="left" w:pos="927"/>
+        </w:tabs>
+        <w:rPr>
+          <w:rFonts w:ascii="Adobe Arabic" w:hAnsi="Adobe Arabic" w:cs="Adobe Arabic"/>
+          <w:sz w:val="28"/>
+          <w:szCs w:val="28"/>
+          <w:lang w:val="en-GB" w:bidi="fa-IR"/>
+        </w:rPr>
+      </w:pPr>
+    </w:p>
+    <w:p>
+      <w:pPr>
+        <w:tabs>
+          <w:tab w:val="left" w:pos="927"/>
+        </w:tabs>
+        <w:rPr>
+          <w:rFonts w:ascii="Adobe Arabic" w:hAnsi="Adobe Arabic" w:cs="Adobe Arabic"/>
+          <w:sz w:val="28"/>
+          <w:szCs w:val="28"/>
+          <w:lang w:val="en-GB" w:bidi="fa-IR"/>
+        </w:rPr>
+      </w:pPr>
+    </w:p>
+    <w:p>
+      <w:pPr>
+        <w:tabs>
+          <w:tab w:val="left" w:pos="927"/>
+        </w:tabs>
+        <w:rPr>
+          <w:rFonts w:ascii="Adobe Arabic" w:hAnsi="Adobe Arabic" w:cs="Adobe Arabic"/>
+          <w:sz w:val="28"/>
+          <w:szCs w:val="28"/>
+          <w:lang w:val="en-GB" w:bidi="fa-IR"/>
+        </w:rPr>
+      </w:pPr>
+    </w:p>
+    <w:p>
+      <w:pPr>
+        <w:tabs>
+          <w:tab w:val="left" w:pos="927"/>
+        </w:tabs>
+        <w:rPr>
+          <w:rFonts w:ascii="Adobe Arabic" w:hAnsi="Adobe Arabic" w:cs="Adobe Arabic"/>
+          <w:sz w:val="28"/>
+          <w:szCs w:val="28"/>
+          <w:lang w:val="en-GB" w:bidi="fa-IR"/>
+        </w:rPr>
+      </w:pPr>
+    </w:p>
+    <w:p>
+      <w:pPr>
+        <w:tabs>
+          <w:tab w:val="left" w:pos="927"/>
+        </w:tabs>
+        <w:rPr>
+          <w:rFonts w:ascii="Adobe Arabic" w:hAnsi="Adobe Arabic" w:cs="Adobe Arabic"/>
+          <w:sz w:val="28"/>
+          <w:szCs w:val="28"/>
+          <w:lang w:val="en-GB" w:bidi="fa-IR"/>
+        </w:rPr>
+      </w:pPr>
+    </w:p>
+    <w:p>
+      <w:pPr>
+        <w:tabs>
+          <w:tab w:val="left" w:pos="927"/>
+        </w:tabs>
+        <w:rPr>
+          <w:rFonts w:ascii="Adobe Arabic" w:hAnsi="Adobe Arabic" w:cs="Adobe Arabic"/>
+          <w:sz w:val="28"/>
+          <w:szCs w:val="28"/>
+          <w:lang w:val="en-GB" w:bidi="fa-IR"/>
+        </w:rPr>
+      </w:pPr>
+    </w:p>
+    <w:p>
+      <w:pPr>
+        <w:tabs>
+          <w:tab w:val="left" w:pos="927"/>
+        </w:tabs>
+        <w:rPr>
+          <w:rFonts w:ascii="Adobe Arabic" w:hAnsi="Adobe Arabic" w:cs="Adobe Arabic"/>
+          <w:sz w:val="28"/>
+          <w:szCs w:val="28"/>
+          <w:lang w:val="en-GB" w:bidi="fa-IR"/>
+        </w:rPr>
+      </w:pPr>
+    </w:p>
+    <w:p>
+      <w:pPr>
+        <w:tabs>
+          <w:tab w:val="left" w:pos="927"/>
+        </w:tabs>
+        <w:rPr>
+          <w:rFonts w:ascii="Adobe Arabic" w:hAnsi="Adobe Arabic" w:cs="Adobe Arabic"/>
+          <w:sz w:val="28"/>
+          <w:szCs w:val="28"/>
+          <w:lang w:val="en-GB" w:bidi="fa-IR"/>
+        </w:rPr>
+      </w:pPr>
+    </w:p>
+    <w:p>
+      <w:pPr>
+        <w:tabs>
+          <w:tab w:val="left" w:pos="927"/>
+        </w:tabs>
+        <w:rPr>
+          <w:rFonts w:ascii="Adobe Arabic" w:hAnsi="Adobe Arabic" w:cs="Adobe Arabic"/>
+          <w:sz w:val="28"/>
+          <w:szCs w:val="28"/>
+          <w:lang w:val="en-GB" w:bidi="fa-IR"/>
+        </w:rPr>
+      </w:pPr>
+    </w:p>
+    <w:p>
+      <w:pPr>
         <w:pStyle w:val="ListParagraph"/>
+        <w:numPr>
+          <w:ilvl w:val="0"/>
+          <w:numId w:val="13"/>
+        </w:numPr>
+        <w:tabs>
+          <w:tab w:val="left" w:pos="927"/>
+        </w:tabs>
+        <w:rPr>
+          <w:rFonts w:ascii="Adobe Arabic" w:hAnsi="Adobe Arabic" w:cs="Adobe Arabic"/>
+          <w:b/>
+          <w:bCs/>
+          <w:sz w:val="28"/>
+          <w:szCs w:val="28"/>
+          <w:lang w:val="en-GB" w:bidi="fa-IR"/>
+        </w:rPr>
+      </w:pPr>
+      <w:r>
+        <w:rPr>
+          <w:rFonts w:ascii="Adobe Arabic" w:hAnsi="Adobe Arabic" w:cs="Adobe Arabic"/>
+          <w:b/>
+          <w:bCs/>
+          <w:sz w:val="28"/>
+          <w:szCs w:val="28"/>
+          <w:lang w:val="en-GB" w:bidi="fa-IR"/>
+        </w:rPr>
+        <w:t>References:</w:t>
+      </w:r>
+    </w:p>
+    <w:p>
+      <w:pPr>
+        <w:pStyle w:val="ListParagraph"/>
+        <w:tabs>
+          <w:tab w:val="left" w:pos="927"/>
+        </w:tabs>
         <w:ind w:left="360"/>
         <w:rPr>
           <w:rFonts w:ascii="Adobe Arabic" w:hAnsi="Adobe Arabic" w:cs="Adobe Arabic"/>
-          <w:sz w:val="28"/>
-          <w:szCs w:val="28"/>
-          <w:lang w:val="en-GB" w:bidi="fa-IR"/>
-        </w:rPr>
-      </w:pPr>
-    </w:p>
-    <w:p>
-      <w:pPr>
-        <w:rPr>
-          <w:rFonts w:ascii="Adobe Arabic" w:hAnsi="Adobe Arabic" w:cs="Adobe Arabic"/>
-          <w:sz w:val="28"/>
-          <w:szCs w:val="28"/>
-          <w:lang w:val="en-GB" w:bidi="fa-IR"/>
-        </w:rPr>
-      </w:pPr>
-    </w:p>
-    <w:p>
-      <w:pPr>
-        <w:rPr>
-          <w:rFonts w:ascii="Adobe Arabic" w:hAnsi="Adobe Arabic" w:cs="Adobe Arabic"/>
-          <w:sz w:val="28"/>
-          <w:szCs w:val="28"/>
-          <w:lang w:val="en-GB" w:bidi="fa-IR"/>
-        </w:rPr>
-      </w:pPr>
-    </w:p>
-    <w:p>
-      <w:pPr>
-        <w:rPr>
-          <w:rFonts w:ascii="Adobe Arabic" w:hAnsi="Adobe Arabic" w:cs="Adobe Arabic"/>
-          <w:sz w:val="28"/>
-          <w:szCs w:val="28"/>
-          <w:lang w:val="en-GB" w:bidi="fa-IR"/>
-        </w:rPr>
-      </w:pPr>
-    </w:p>
-    <w:p>
-      <w:pPr>
-        <w:rPr>
-          <w:rFonts w:ascii="Adobe Arabic" w:hAnsi="Adobe Arabic" w:cs="Adobe Arabic"/>
-          <w:sz w:val="28"/>
-          <w:szCs w:val="28"/>
-          <w:lang w:val="en-GB" w:bidi="fa-IR"/>
-        </w:rPr>
-      </w:pPr>
-    </w:p>
-    <w:p>
-      <w:pPr>
-        <w:rPr>
-          <w:rFonts w:ascii="Adobe Arabic" w:hAnsi="Adobe Arabic" w:cs="Adobe Arabic"/>
-          <w:sz w:val="28"/>
-          <w:szCs w:val="28"/>
-          <w:lang w:val="en-GB" w:bidi="fa-IR"/>
-        </w:rPr>
-      </w:pPr>
-    </w:p>
-    <w:p>
-      <w:pPr>
+          <w:b/>
+          <w:bCs/>
+          <w:sz w:val="14"/>
+          <w:szCs w:val="14"/>
+          <w:lang w:val="en-GB" w:bidi="fa-IR"/>
+        </w:rPr>
+      </w:pPr>
+    </w:p>
+    <w:p>
+      <w:pPr>
+        <w:pStyle w:val="ListParagraph"/>
+        <w:numPr>
+          <w:ilvl w:val="0"/>
+          <w:numId w:val="14"/>
+        </w:numPr>
         <w:tabs>
           <w:tab w:val="left" w:pos="927"/>
         </w:tabs>
-        <w:rPr>
-          <w:rFonts w:ascii="Adobe Arabic" w:hAnsi="Adobe Arabic" w:cs="Adobe Arabic"/>
-          <w:sz w:val="28"/>
-          <w:szCs w:val="28"/>
-          <w:lang w:val="en-GB" w:bidi="fa-IR"/>
-        </w:rPr>
-      </w:pPr>
-    </w:p>
-    <w:p>
-      <w:pPr>
-        <w:tabs>
-          <w:tab w:val="left" w:pos="927"/>
-        </w:tabs>
-        <w:rPr>
-          <w:rFonts w:ascii="Adobe Arabic" w:hAnsi="Adobe Arabic" w:cs="Adobe Arabic"/>
-          <w:sz w:val="28"/>
-          <w:szCs w:val="28"/>
-          <w:lang w:val="en-GB" w:bidi="fa-IR"/>
-        </w:rPr>
-      </w:pPr>
-    </w:p>
-    <w:p>
-      <w:pPr>
-        <w:tabs>
-          <w:tab w:val="left" w:pos="927"/>
-        </w:tabs>
-        <w:rPr>
-          <w:rFonts w:ascii="Adobe Arabic" w:hAnsi="Adobe Arabic" w:cs="Adobe Arabic"/>
-          <w:sz w:val="28"/>
-          <w:szCs w:val="28"/>
-          <w:lang w:val="en-GB" w:bidi="fa-IR"/>
-        </w:rPr>
-      </w:pPr>
-    </w:p>
-    <w:p>
-      <w:pPr>
-        <w:tabs>
-          <w:tab w:val="left" w:pos="927"/>
-        </w:tabs>
-        <w:rPr>
-          <w:rFonts w:ascii="Adobe Arabic" w:hAnsi="Adobe Arabic" w:cs="Adobe Arabic"/>
-          <w:sz w:val="28"/>
-          <w:szCs w:val="28"/>
-          <w:lang w:val="en-GB" w:bidi="fa-IR"/>
-        </w:rPr>
-      </w:pPr>
-    </w:p>
-    <w:p>
-      <w:pPr>
-        <w:tabs>
-          <w:tab w:val="left" w:pos="927"/>
-        </w:tabs>
-        <w:rPr>
-          <w:rFonts w:ascii="Adobe Arabic" w:hAnsi="Adobe Arabic" w:cs="Adobe Arabic"/>
-          <w:sz w:val="28"/>
-          <w:szCs w:val="28"/>
-          <w:lang w:val="en-GB" w:bidi="fa-IR"/>
-        </w:rPr>
-      </w:pPr>
-    </w:p>
-    <w:p>
-      <w:pPr>
-        <w:tabs>
-          <w:tab w:val="left" w:pos="927"/>
-        </w:tabs>
-        <w:rPr>
-          <w:rFonts w:ascii="Adobe Arabic" w:hAnsi="Adobe Arabic" w:cs="Adobe Arabic"/>
-          <w:sz w:val="28"/>
-          <w:szCs w:val="28"/>
-          <w:lang w:val="en-GB" w:bidi="fa-IR"/>
-        </w:rPr>
-      </w:pPr>
-    </w:p>
-    <w:p>
-      <w:pPr>
-        <w:tabs>
-          <w:tab w:val="left" w:pos="927"/>
-        </w:tabs>
-        <w:rPr>
-          <w:rFonts w:ascii="Adobe Arabic" w:hAnsi="Adobe Arabic" w:cs="Adobe Arabic"/>
-          <w:sz w:val="28"/>
-          <w:szCs w:val="28"/>
-          <w:lang w:val="en-GB" w:bidi="fa-IR"/>
-        </w:rPr>
-      </w:pPr>
-    </w:p>
-    <w:p>
-      <w:pPr>
-        <w:tabs>
-          <w:tab w:val="left" w:pos="927"/>
-        </w:tabs>
-        <w:rPr>
-          <w:rFonts w:ascii="Adobe Arabic" w:hAnsi="Adobe Arabic" w:cs="Adobe Arabic"/>
-          <w:sz w:val="28"/>
-          <w:szCs w:val="28"/>
-          <w:lang w:val="en-GB" w:bidi="fa-IR"/>
-        </w:rPr>
-      </w:pPr>
-    </w:p>
-    <w:p>
-      <w:pPr>
-        <w:tabs>
-          <w:tab w:val="left" w:pos="927"/>
-        </w:tabs>
-        <w:rPr>
-          <w:rFonts w:ascii="Adobe Arabic" w:hAnsi="Adobe Arabic" w:cs="Adobe Arabic"/>
-          <w:sz w:val="28"/>
-          <w:szCs w:val="28"/>
-          <w:lang w:val="en-GB" w:bidi="fa-IR"/>
-        </w:rPr>
-      </w:pPr>
-    </w:p>
-    <w:p>
-      <w:pPr>
-        <w:tabs>
-          <w:tab w:val="left" w:pos="927"/>
-        </w:tabs>
-        <w:rPr>
-          <w:rFonts w:ascii="Adobe Arabic" w:hAnsi="Adobe Arabic" w:cs="Adobe Arabic"/>
-          <w:sz w:val="28"/>
-          <w:szCs w:val="28"/>
-          <w:lang w:val="en-GB" w:bidi="fa-IR"/>
-        </w:rPr>
-      </w:pPr>
-    </w:p>
-    <w:p>
-      <w:pPr>
-        <w:tabs>
-          <w:tab w:val="left" w:pos="927"/>
-        </w:tabs>
-        <w:rPr>
-          <w:rFonts w:ascii="Adobe Arabic" w:hAnsi="Adobe Arabic" w:cs="Adobe Arabic"/>
-          <w:sz w:val="28"/>
-          <w:szCs w:val="28"/>
-          <w:lang w:val="en-GB" w:bidi="fa-IR"/>
-        </w:rPr>
-      </w:pPr>
-    </w:p>
-    <w:p>
-      <w:pPr>
-        <w:tabs>
-          <w:tab w:val="left" w:pos="927"/>
-        </w:tabs>
-        <w:rPr>
-          <w:rFonts w:ascii="Adobe Arabic" w:hAnsi="Adobe Arabic" w:cs="Adobe Arabic"/>
-          <w:sz w:val="28"/>
-          <w:szCs w:val="28"/>
-          <w:lang w:val="en-GB" w:bidi="fa-IR"/>
-        </w:rPr>
-      </w:pPr>
-    </w:p>
-    <w:p>
-      <w:pPr>
-        <w:tabs>
-          <w:tab w:val="left" w:pos="927"/>
-        </w:tabs>
-        <w:rPr>
-          <w:rFonts w:ascii="Adobe Arabic" w:hAnsi="Adobe Arabic" w:cs="Adobe Arabic"/>
-          <w:sz w:val="28"/>
-          <w:szCs w:val="28"/>
-          <w:lang w:val="en-GB" w:bidi="fa-IR"/>
-        </w:rPr>
-      </w:pPr>
-    </w:p>
-    <w:p>
-      <w:pPr>
-        <w:tabs>
-          <w:tab w:val="left" w:pos="927"/>
-        </w:tabs>
-        <w:rPr>
-          <w:rFonts w:ascii="Adobe Arabic" w:hAnsi="Adobe Arabic" w:cs="Adobe Arabic"/>
-          <w:sz w:val="28"/>
-          <w:szCs w:val="28"/>
-          <w:lang w:val="en-GB" w:bidi="fa-IR"/>
-        </w:rPr>
-      </w:pPr>
-    </w:p>
-    <w:p>
-      <w:pPr>
-        <w:tabs>
-          <w:tab w:val="left" w:pos="927"/>
-        </w:tabs>
-        <w:rPr>
-          <w:rFonts w:ascii="Adobe Arabic" w:hAnsi="Adobe Arabic" w:cs="Adobe Arabic"/>
-          <w:sz w:val="28"/>
-          <w:szCs w:val="28"/>
-          <w:lang w:val="en-GB" w:bidi="fa-IR"/>
-        </w:rPr>
-      </w:pPr>
-    </w:p>
-    <w:p>
-      <w:pPr>
-        <w:tabs>
-          <w:tab w:val="left" w:pos="927"/>
-        </w:tabs>
-        <w:rPr>
-          <w:rFonts w:ascii="Adobe Arabic" w:hAnsi="Adobe Arabic" w:cs="Adobe Arabic"/>
-          <w:sz w:val="28"/>
-          <w:szCs w:val="28"/>
-          <w:lang w:val="en-GB" w:bidi="fa-IR"/>
-        </w:rPr>
-      </w:pPr>
-      <w:r>
-        <w:rPr>
-          <w:rFonts w:ascii="Adobe Arabic" w:hAnsi="Adobe Arabic" w:cs="Adobe Arabic"/>
-          <w:sz w:val="28"/>
-          <w:szCs w:val="28"/>
-          <w:lang w:val="en-GB" w:bidi="fa-IR"/>
-        </w:rPr>
-        <w:lastRenderedPageBreak/>
-        <w:t>References:</w:t>
-      </w:r>
-    </w:p>
-    <w:p>
-      <w:pPr>
-        <w:jc w:val="both"/>
-        <w:rPr>
-          <w:rFonts w:ascii="Adobe Arabic" w:hAnsi="Adobe Arabic" w:cs="Adobe Arabic"/>
-          <w:sz w:val="28"/>
-          <w:szCs w:val="28"/>
-          <w:lang w:bidi="fa-IR"/>
-        </w:rPr>
-      </w:pPr>
-      <w:hyperlink r:id="rId13" w:history="1">
+      </w:pPr>
+      <w:r>
+        <w:t xml:space="preserve">Michal Dolezel, Martin </w:t>
+      </w:r>
+      <w:proofErr w:type="spellStart"/>
+      <w:r>
+        <w:t>Drahansky</w:t>
+      </w:r>
+      <w:proofErr w:type="spellEnd"/>
+      <w:r>
+        <w:t xml:space="preserve">, Jaroslav Urbanek, Eva </w:t>
+      </w:r>
+      <w:proofErr w:type="spellStart"/>
+      <w:r>
+        <w:t>Brezinova</w:t>
+      </w:r>
+      <w:proofErr w:type="spellEnd"/>
+      <w:r>
+        <w:t xml:space="preserve"> and Tai-</w:t>
+      </w:r>
+      <w:proofErr w:type="spellStart"/>
+      <w:r>
+        <w:t>hoon</w:t>
+      </w:r>
+      <w:proofErr w:type="spellEnd"/>
+      <w:r>
+        <w:t xml:space="preserve"> </w:t>
+      </w:r>
+      <w:r>
+        <w:t>Kim</w:t>
+      </w:r>
+      <w:r>
+        <w:t xml:space="preserve">, </w:t>
+      </w:r>
+      <w:r>
+        <w:t>“</w:t>
+      </w:r>
+      <w:r>
+        <w:t>Influence of Skin Diseases on Fingerprint Quality and Recognition</w:t>
+      </w:r>
+      <w:r>
+        <w:t>”</w:t>
+      </w:r>
+      <w:r>
+        <w:t xml:space="preserve"> </w:t>
+      </w:r>
+      <w:hyperlink r:id="rId15" w:history="1">
         <w:r>
           <w:rPr>
             <w:rStyle w:val="Hyperlink"/>
-            <w:rFonts w:ascii="Adobe Arabic" w:hAnsi="Adobe Arabic" w:cs="Adobe Arabic"/>
-            <w:sz w:val="28"/>
-            <w:szCs w:val="28"/>
-            <w:lang w:bidi="fa-IR"/>
           </w:rPr>
-          <w:t>https://www.intechopen.com/chapters/39012</w:t>
+          <w:t>http://dx.doi.org/10.5772/51992</w:t>
         </w:r>
       </w:hyperlink>
-    </w:p>
-    <w:p>
-      <w:pPr>
+      <w:r>
+        <w:t xml:space="preserve"> </w:t>
+      </w:r>
+    </w:p>
+    <w:p>
+      <w:pPr>
+        <w:pStyle w:val="ListParagraph"/>
         <w:tabs>
           <w:tab w:val="left" w:pos="927"/>
         </w:tabs>
-        <w:rPr>
-          <w:rFonts w:ascii="Adobe Arabic" w:hAnsi="Adobe Arabic" w:cs="Adobe Arabic"/>
-          <w:sz w:val="28"/>
-          <w:szCs w:val="28"/>
-          <w:lang w:val="en-GB" w:bidi="fa-IR"/>
-        </w:rPr>
-      </w:pPr>
+        <w:ind w:left="360"/>
+        <w:rPr>
+          <w:sz w:val="14"/>
+          <w:szCs w:val="14"/>
+        </w:rPr>
+      </w:pPr>
+    </w:p>
+    <w:p>
+      <w:pPr>
+        <w:pStyle w:val="ListParagraph"/>
+        <w:numPr>
+          <w:ilvl w:val="0"/>
+          <w:numId w:val="14"/>
+        </w:numPr>
+        <w:tabs>
+          <w:tab w:val="left" w:pos="927"/>
+        </w:tabs>
+        <w:rPr>
+          <w:rFonts w:ascii="Adobe Arabic" w:hAnsi="Adobe Arabic" w:cs="Adobe Arabic"/>
+          <w:sz w:val="28"/>
+          <w:szCs w:val="28"/>
+          <w:lang w:val="en-GB" w:bidi="fa-IR"/>
+        </w:rPr>
+      </w:pPr>
+      <w:r>
+        <w:rPr>
+          <w:rFonts w:ascii="Adobe Arabic" w:hAnsi="Adobe Arabic" w:cs="Adobe Arabic"/>
+          <w:sz w:val="28"/>
+          <w:szCs w:val="28"/>
+          <w:lang w:val="en-GB" w:bidi="fa-IR"/>
+        </w:rPr>
+        <w:t xml:space="preserve">Shehu, Yahaya Isah, et al. "Sokoto </w:t>
+      </w:r>
+      <w:proofErr w:type="spellStart"/>
+      <w:r>
+        <w:rPr>
+          <w:rFonts w:ascii="Adobe Arabic" w:hAnsi="Adobe Arabic" w:cs="Adobe Arabic"/>
+          <w:sz w:val="28"/>
+          <w:szCs w:val="28"/>
+          <w:lang w:val="en-GB" w:bidi="fa-IR"/>
+        </w:rPr>
+        <w:t>coventry</w:t>
+      </w:r>
+      <w:proofErr w:type="spellEnd"/>
+      <w:r>
+        <w:rPr>
+          <w:rFonts w:ascii="Adobe Arabic" w:hAnsi="Adobe Arabic" w:cs="Adobe Arabic"/>
+          <w:sz w:val="28"/>
+          <w:szCs w:val="28"/>
+          <w:lang w:val="en-GB" w:bidi="fa-IR"/>
+        </w:rPr>
+        <w:t xml:space="preserve"> fingerprint dataset." </w:t>
+      </w:r>
+      <w:proofErr w:type="spellStart"/>
+      <w:r>
+        <w:rPr>
+          <w:rFonts w:ascii="Adobe Arabic" w:hAnsi="Adobe Arabic" w:cs="Adobe Arabic"/>
+          <w:sz w:val="28"/>
+          <w:szCs w:val="28"/>
+          <w:lang w:val="en-GB" w:bidi="fa-IR"/>
+        </w:rPr>
+        <w:t>arXiv</w:t>
+      </w:r>
+      <w:proofErr w:type="spellEnd"/>
+      <w:r>
+        <w:rPr>
+          <w:rFonts w:ascii="Adobe Arabic" w:hAnsi="Adobe Arabic" w:cs="Adobe Arabic"/>
+          <w:sz w:val="28"/>
+          <w:szCs w:val="28"/>
+          <w:lang w:val="en-GB" w:bidi="fa-IR"/>
+        </w:rPr>
+        <w:t xml:space="preserve"> preprint arXiv:1807.10609 (2018).</w:t>
+      </w:r>
     </w:p>
     <w:sectPr>
       <w:pgSz w:w="12240" w:h="15840"/>
@@ -3366,6 +4057,119 @@
     </w:lvl>
   </w:abstractNum>
   <w:abstractNum w:abstractNumId="7" w15:restartNumberingAfterBreak="0">
+    <w:nsid w:val="4B507D10"/>
+    <w:multiLevelType w:val="hybridMultilevel"/>
+    <w:tmpl w:val="30AED456"/>
+    <w:lvl w:ilvl="0" w:tplc="04090001">
+      <w:start w:val="1"/>
+      <w:numFmt w:val="bullet"/>
+      <w:lvlText w:val=""/>
+      <w:lvlJc w:val="left"/>
+      <w:pPr>
+        <w:ind w:left="360" w:hanging="360"/>
+      </w:pPr>
+      <w:rPr>
+        <w:rFonts w:ascii="Symbol" w:hAnsi="Symbol" w:hint="default"/>
+      </w:rPr>
+    </w:lvl>
+    <w:lvl w:ilvl="1" w:tplc="04090003" w:tentative="1">
+      <w:start w:val="1"/>
+      <w:numFmt w:val="bullet"/>
+      <w:lvlText w:val="o"/>
+      <w:lvlJc w:val="left"/>
+      <w:pPr>
+        <w:ind w:left="1080" w:hanging="360"/>
+      </w:pPr>
+      <w:rPr>
+        <w:rFonts w:ascii="Courier New" w:hAnsi="Courier New" w:cs="Courier New" w:hint="default"/>
+      </w:rPr>
+    </w:lvl>
+    <w:lvl w:ilvl="2" w:tplc="04090005" w:tentative="1">
+      <w:start w:val="1"/>
+      <w:numFmt w:val="bullet"/>
+      <w:lvlText w:val=""/>
+      <w:lvlJc w:val="left"/>
+      <w:pPr>
+        <w:ind w:left="1800" w:hanging="360"/>
+      </w:pPr>
+      <w:rPr>
+        <w:rFonts w:ascii="Wingdings" w:hAnsi="Wingdings" w:hint="default"/>
+      </w:rPr>
+    </w:lvl>
+    <w:lvl w:ilvl="3" w:tplc="04090001" w:tentative="1">
+      <w:start w:val="1"/>
+      <w:numFmt w:val="bullet"/>
+      <w:lvlText w:val=""/>
+      <w:lvlJc w:val="left"/>
+      <w:pPr>
+        <w:ind w:left="2520" w:hanging="360"/>
+      </w:pPr>
+      <w:rPr>
+        <w:rFonts w:ascii="Symbol" w:hAnsi="Symbol" w:hint="default"/>
+      </w:rPr>
+    </w:lvl>
+    <w:lvl w:ilvl="4" w:tplc="04090003" w:tentative="1">
+      <w:start w:val="1"/>
+      <w:numFmt w:val="bullet"/>
+      <w:lvlText w:val="o"/>
+      <w:lvlJc w:val="left"/>
+      <w:pPr>
+        <w:ind w:left="3240" w:hanging="360"/>
+      </w:pPr>
+      <w:rPr>
+        <w:rFonts w:ascii="Courier New" w:hAnsi="Courier New" w:cs="Courier New" w:hint="default"/>
+      </w:rPr>
+    </w:lvl>
+    <w:lvl w:ilvl="5" w:tplc="04090005" w:tentative="1">
+      <w:start w:val="1"/>
+      <w:numFmt w:val="bullet"/>
+      <w:lvlText w:val=""/>
+      <w:lvlJc w:val="left"/>
+      <w:pPr>
+        <w:ind w:left="3960" w:hanging="360"/>
+      </w:pPr>
+      <w:rPr>
+        <w:rFonts w:ascii="Wingdings" w:hAnsi="Wingdings" w:hint="default"/>
+      </w:rPr>
+    </w:lvl>
+    <w:lvl w:ilvl="6" w:tplc="04090001" w:tentative="1">
+      <w:start w:val="1"/>
+      <w:numFmt w:val="bullet"/>
+      <w:lvlText w:val=""/>
+      <w:lvlJc w:val="left"/>
+      <w:pPr>
+        <w:ind w:left="4680" w:hanging="360"/>
+      </w:pPr>
+      <w:rPr>
+        <w:rFonts w:ascii="Symbol" w:hAnsi="Symbol" w:hint="default"/>
+      </w:rPr>
+    </w:lvl>
+    <w:lvl w:ilvl="7" w:tplc="04090003" w:tentative="1">
+      <w:start w:val="1"/>
+      <w:numFmt w:val="bullet"/>
+      <w:lvlText w:val="o"/>
+      <w:lvlJc w:val="left"/>
+      <w:pPr>
+        <w:ind w:left="5400" w:hanging="360"/>
+      </w:pPr>
+      <w:rPr>
+        <w:rFonts w:ascii="Courier New" w:hAnsi="Courier New" w:cs="Courier New" w:hint="default"/>
+      </w:rPr>
+    </w:lvl>
+    <w:lvl w:ilvl="8" w:tplc="04090005" w:tentative="1">
+      <w:start w:val="1"/>
+      <w:numFmt w:val="bullet"/>
+      <w:lvlText w:val=""/>
+      <w:lvlJc w:val="left"/>
+      <w:pPr>
+        <w:ind w:left="6120" w:hanging="360"/>
+      </w:pPr>
+      <w:rPr>
+        <w:rFonts w:ascii="Wingdings" w:hAnsi="Wingdings" w:hint="default"/>
+      </w:rPr>
+    </w:lvl>
+  </w:abstractNum>
+  <w:abstractNum w:abstractNumId="8" w15:restartNumberingAfterBreak="0">
     <w:nsid w:val="57BA383A"/>
     <w:multiLevelType w:val="hybridMultilevel"/>
     <w:tmpl w:val="252EDDF8"/>
@@ -3454,7 +4258,93 @@
       </w:pPr>
     </w:lvl>
   </w:abstractNum>
-  <w:abstractNum w:abstractNumId="8" w15:restartNumberingAfterBreak="0">
+  <w:abstractNum w:abstractNumId="9" w15:restartNumberingAfterBreak="0">
+    <w:nsid w:val="5E036F24"/>
+    <w:multiLevelType w:val="hybridMultilevel"/>
+    <w:tmpl w:val="1A1C0644"/>
+    <w:lvl w:ilvl="0" w:tplc="0409000F">
+      <w:start w:val="1"/>
+      <w:numFmt w:val="decimal"/>
+      <w:lvlText w:val="%1."/>
+      <w:lvlJc w:val="left"/>
+      <w:pPr>
+        <w:ind w:left="360" w:hanging="360"/>
+      </w:pPr>
+    </w:lvl>
+    <w:lvl w:ilvl="1" w:tplc="04090019" w:tentative="1">
+      <w:start w:val="1"/>
+      <w:numFmt w:val="lowerLetter"/>
+      <w:lvlText w:val="%2."/>
+      <w:lvlJc w:val="left"/>
+      <w:pPr>
+        <w:ind w:left="1080" w:hanging="360"/>
+      </w:pPr>
+    </w:lvl>
+    <w:lvl w:ilvl="2" w:tplc="0409001B" w:tentative="1">
+      <w:start w:val="1"/>
+      <w:numFmt w:val="lowerRoman"/>
+      <w:lvlText w:val="%3."/>
+      <w:lvlJc w:val="right"/>
+      <w:pPr>
+        <w:ind w:left="1800" w:hanging="180"/>
+      </w:pPr>
+    </w:lvl>
+    <w:lvl w:ilvl="3" w:tplc="0409000F" w:tentative="1">
+      <w:start w:val="1"/>
+      <w:numFmt w:val="decimal"/>
+      <w:lvlText w:val="%4."/>
+      <w:lvlJc w:val="left"/>
+      <w:pPr>
+        <w:ind w:left="2520" w:hanging="360"/>
+      </w:pPr>
+    </w:lvl>
+    <w:lvl w:ilvl="4" w:tplc="04090019" w:tentative="1">
+      <w:start w:val="1"/>
+      <w:numFmt w:val="lowerLetter"/>
+      <w:lvlText w:val="%5."/>
+      <w:lvlJc w:val="left"/>
+      <w:pPr>
+        <w:ind w:left="3240" w:hanging="360"/>
+      </w:pPr>
+    </w:lvl>
+    <w:lvl w:ilvl="5" w:tplc="0409001B" w:tentative="1">
+      <w:start w:val="1"/>
+      <w:numFmt w:val="lowerRoman"/>
+      <w:lvlText w:val="%6."/>
+      <w:lvlJc w:val="right"/>
+      <w:pPr>
+        <w:ind w:left="3960" w:hanging="180"/>
+      </w:pPr>
+    </w:lvl>
+    <w:lvl w:ilvl="6" w:tplc="0409000F" w:tentative="1">
+      <w:start w:val="1"/>
+      <w:numFmt w:val="decimal"/>
+      <w:lvlText w:val="%7."/>
+      <w:lvlJc w:val="left"/>
+      <w:pPr>
+        <w:ind w:left="4680" w:hanging="360"/>
+      </w:pPr>
+    </w:lvl>
+    <w:lvl w:ilvl="7" w:tplc="04090019" w:tentative="1">
+      <w:start w:val="1"/>
+      <w:numFmt w:val="lowerLetter"/>
+      <w:lvlText w:val="%8."/>
+      <w:lvlJc w:val="left"/>
+      <w:pPr>
+        <w:ind w:left="5400" w:hanging="360"/>
+      </w:pPr>
+    </w:lvl>
+    <w:lvl w:ilvl="8" w:tplc="0409001B" w:tentative="1">
+      <w:start w:val="1"/>
+      <w:numFmt w:val="lowerRoman"/>
+      <w:lvlText w:val="%9."/>
+      <w:lvlJc w:val="right"/>
+      <w:pPr>
+        <w:ind w:left="6120" w:hanging="180"/>
+      </w:pPr>
+    </w:lvl>
+  </w:abstractNum>
+  <w:abstractNum w:abstractNumId="10" w15:restartNumberingAfterBreak="0">
     <w:nsid w:val="63DB04FC"/>
     <w:multiLevelType w:val="multilevel"/>
     <w:tmpl w:val="E7C6504C"/>
@@ -3567,7 +4457,7 @@
       </w:pPr>
     </w:lvl>
   </w:abstractNum>
-  <w:abstractNum w:abstractNumId="9" w15:restartNumberingAfterBreak="0">
+  <w:abstractNum w:abstractNumId="11" w15:restartNumberingAfterBreak="0">
     <w:nsid w:val="719774A9"/>
     <w:multiLevelType w:val="hybridMultilevel"/>
     <w:tmpl w:val="B7F6FF04"/>
@@ -3656,7 +4546,233 @@
       </w:pPr>
     </w:lvl>
   </w:abstractNum>
-  <w:abstractNum w:abstractNumId="10" w15:restartNumberingAfterBreak="0">
+  <w:abstractNum w:abstractNumId="12" w15:restartNumberingAfterBreak="0">
+    <w:nsid w:val="73CE7B97"/>
+    <w:multiLevelType w:val="multilevel"/>
+    <w:tmpl w:val="3280D350"/>
+    <w:lvl w:ilvl="0">
+      <w:start w:val="1"/>
+      <w:numFmt w:val="decimal"/>
+      <w:lvlText w:val="%1."/>
+      <w:lvlJc w:val="left"/>
+      <w:pPr>
+        <w:tabs>
+          <w:tab w:val="num" w:pos="720"/>
+        </w:tabs>
+        <w:ind w:left="720" w:hanging="360"/>
+      </w:pPr>
+    </w:lvl>
+    <w:lvl w:ilvl="1" w:tentative="1">
+      <w:start w:val="1"/>
+      <w:numFmt w:val="decimal"/>
+      <w:lvlText w:val="%2."/>
+      <w:lvlJc w:val="left"/>
+      <w:pPr>
+        <w:tabs>
+          <w:tab w:val="num" w:pos="1440"/>
+        </w:tabs>
+        <w:ind w:left="1440" w:hanging="360"/>
+      </w:pPr>
+    </w:lvl>
+    <w:lvl w:ilvl="2" w:tentative="1">
+      <w:start w:val="1"/>
+      <w:numFmt w:val="decimal"/>
+      <w:lvlText w:val="%3."/>
+      <w:lvlJc w:val="left"/>
+      <w:pPr>
+        <w:tabs>
+          <w:tab w:val="num" w:pos="2160"/>
+        </w:tabs>
+        <w:ind w:left="2160" w:hanging="360"/>
+      </w:pPr>
+    </w:lvl>
+    <w:lvl w:ilvl="3" w:tentative="1">
+      <w:start w:val="1"/>
+      <w:numFmt w:val="decimal"/>
+      <w:lvlText w:val="%4."/>
+      <w:lvlJc w:val="left"/>
+      <w:pPr>
+        <w:tabs>
+          <w:tab w:val="num" w:pos="2880"/>
+        </w:tabs>
+        <w:ind w:left="2880" w:hanging="360"/>
+      </w:pPr>
+    </w:lvl>
+    <w:lvl w:ilvl="4" w:tentative="1">
+      <w:start w:val="1"/>
+      <w:numFmt w:val="decimal"/>
+      <w:lvlText w:val="%5."/>
+      <w:lvlJc w:val="left"/>
+      <w:pPr>
+        <w:tabs>
+          <w:tab w:val="num" w:pos="3600"/>
+        </w:tabs>
+        <w:ind w:left="3600" w:hanging="360"/>
+      </w:pPr>
+    </w:lvl>
+    <w:lvl w:ilvl="5" w:tentative="1">
+      <w:start w:val="1"/>
+      <w:numFmt w:val="decimal"/>
+      <w:lvlText w:val="%6."/>
+      <w:lvlJc w:val="left"/>
+      <w:pPr>
+        <w:tabs>
+          <w:tab w:val="num" w:pos="4320"/>
+        </w:tabs>
+        <w:ind w:left="4320" w:hanging="360"/>
+      </w:pPr>
+    </w:lvl>
+    <w:lvl w:ilvl="6" w:tentative="1">
+      <w:start w:val="1"/>
+      <w:numFmt w:val="decimal"/>
+      <w:lvlText w:val="%7."/>
+      <w:lvlJc w:val="left"/>
+      <w:pPr>
+        <w:tabs>
+          <w:tab w:val="num" w:pos="5040"/>
+        </w:tabs>
+        <w:ind w:left="5040" w:hanging="360"/>
+      </w:pPr>
+    </w:lvl>
+    <w:lvl w:ilvl="7" w:tentative="1">
+      <w:start w:val="1"/>
+      <w:numFmt w:val="decimal"/>
+      <w:lvlText w:val="%8."/>
+      <w:lvlJc w:val="left"/>
+      <w:pPr>
+        <w:tabs>
+          <w:tab w:val="num" w:pos="5760"/>
+        </w:tabs>
+        <w:ind w:left="5760" w:hanging="360"/>
+      </w:pPr>
+    </w:lvl>
+    <w:lvl w:ilvl="8" w:tentative="1">
+      <w:start w:val="1"/>
+      <w:numFmt w:val="decimal"/>
+      <w:lvlText w:val="%9."/>
+      <w:lvlJc w:val="left"/>
+      <w:pPr>
+        <w:tabs>
+          <w:tab w:val="num" w:pos="6480"/>
+        </w:tabs>
+        <w:ind w:left="6480" w:hanging="360"/>
+      </w:pPr>
+    </w:lvl>
+  </w:abstractNum>
+  <w:abstractNum w:abstractNumId="13" w15:restartNumberingAfterBreak="0">
+    <w:nsid w:val="74884A7D"/>
+    <w:multiLevelType w:val="hybridMultilevel"/>
+    <w:tmpl w:val="BE3A6CDC"/>
+    <w:lvl w:ilvl="0" w:tplc="0409000D">
+      <w:start w:val="1"/>
+      <w:numFmt w:val="bullet"/>
+      <w:lvlText w:val=""/>
+      <w:lvlJc w:val="left"/>
+      <w:pPr>
+        <w:ind w:left="360" w:hanging="360"/>
+      </w:pPr>
+      <w:rPr>
+        <w:rFonts w:ascii="Wingdings" w:hAnsi="Wingdings" w:hint="default"/>
+      </w:rPr>
+    </w:lvl>
+    <w:lvl w:ilvl="1" w:tplc="04090003" w:tentative="1">
+      <w:start w:val="1"/>
+      <w:numFmt w:val="bullet"/>
+      <w:lvlText w:val="o"/>
+      <w:lvlJc w:val="left"/>
+      <w:pPr>
+        <w:ind w:left="1080" w:hanging="360"/>
+      </w:pPr>
+      <w:rPr>
+        <w:rFonts w:ascii="Courier New" w:hAnsi="Courier New" w:cs="Courier New" w:hint="default"/>
+      </w:rPr>
+    </w:lvl>
+    <w:lvl w:ilvl="2" w:tplc="04090005" w:tentative="1">
+      <w:start w:val="1"/>
+      <w:numFmt w:val="bullet"/>
+      <w:lvlText w:val=""/>
+      <w:lvlJc w:val="left"/>
+      <w:pPr>
+        <w:ind w:left="1800" w:hanging="360"/>
+      </w:pPr>
+      <w:rPr>
+        <w:rFonts w:ascii="Wingdings" w:hAnsi="Wingdings" w:hint="default"/>
+      </w:rPr>
+    </w:lvl>
+    <w:lvl w:ilvl="3" w:tplc="04090001" w:tentative="1">
+      <w:start w:val="1"/>
+      <w:numFmt w:val="bullet"/>
+      <w:lvlText w:val=""/>
+      <w:lvlJc w:val="left"/>
+      <w:pPr>
+        <w:ind w:left="2520" w:hanging="360"/>
+      </w:pPr>
+      <w:rPr>
+        <w:rFonts w:ascii="Symbol" w:hAnsi="Symbol" w:hint="default"/>
+      </w:rPr>
+    </w:lvl>
+    <w:lvl w:ilvl="4" w:tplc="04090003" w:tentative="1">
+      <w:start w:val="1"/>
+      <w:numFmt w:val="bullet"/>
+      <w:lvlText w:val="o"/>
+      <w:lvlJc w:val="left"/>
+      <w:pPr>
+        <w:ind w:left="3240" w:hanging="360"/>
+      </w:pPr>
+      <w:rPr>
+        <w:rFonts w:ascii="Courier New" w:hAnsi="Courier New" w:cs="Courier New" w:hint="default"/>
+      </w:rPr>
+    </w:lvl>
+    <w:lvl w:ilvl="5" w:tplc="04090005" w:tentative="1">
+      <w:start w:val="1"/>
+      <w:numFmt w:val="bullet"/>
+      <w:lvlText w:val=""/>
+      <w:lvlJc w:val="left"/>
+      <w:pPr>
+        <w:ind w:left="3960" w:hanging="360"/>
+      </w:pPr>
+      <w:rPr>
+        <w:rFonts w:ascii="Wingdings" w:hAnsi="Wingdings" w:hint="default"/>
+      </w:rPr>
+    </w:lvl>
+    <w:lvl w:ilvl="6" w:tplc="04090001" w:tentative="1">
+      <w:start w:val="1"/>
+      <w:numFmt w:val="bullet"/>
+      <w:lvlText w:val=""/>
+      <w:lvlJc w:val="left"/>
+      <w:pPr>
+        <w:ind w:left="4680" w:hanging="360"/>
+      </w:pPr>
+      <w:rPr>
+        <w:rFonts w:ascii="Symbol" w:hAnsi="Symbol" w:hint="default"/>
+      </w:rPr>
+    </w:lvl>
+    <w:lvl w:ilvl="7" w:tplc="04090003" w:tentative="1">
+      <w:start w:val="1"/>
+      <w:numFmt w:val="bullet"/>
+      <w:lvlText w:val="o"/>
+      <w:lvlJc w:val="left"/>
+      <w:pPr>
+        <w:ind w:left="5400" w:hanging="360"/>
+      </w:pPr>
+      <w:rPr>
+        <w:rFonts w:ascii="Courier New" w:hAnsi="Courier New" w:cs="Courier New" w:hint="default"/>
+      </w:rPr>
+    </w:lvl>
+    <w:lvl w:ilvl="8" w:tplc="04090005" w:tentative="1">
+      <w:start w:val="1"/>
+      <w:numFmt w:val="bullet"/>
+      <w:lvlText w:val=""/>
+      <w:lvlJc w:val="left"/>
+      <w:pPr>
+        <w:ind w:left="6120" w:hanging="360"/>
+      </w:pPr>
+      <w:rPr>
+        <w:rFonts w:ascii="Wingdings" w:hAnsi="Wingdings" w:hint="default"/>
+      </w:rPr>
+    </w:lvl>
+  </w:abstractNum>
+  <w:abstractNum w:abstractNumId="14" w15:restartNumberingAfterBreak="0">
     <w:nsid w:val="7A585089"/>
     <w:multiLevelType w:val="hybridMultilevel"/>
     <w:tmpl w:val="9C30617C"/>
@@ -3773,7 +4889,7 @@
     <w:abstractNumId w:val="6"/>
   </w:num>
   <w:num w:numId="2">
-    <w:abstractNumId w:val="7"/>
+    <w:abstractNumId w:val="8"/>
   </w:num>
   <w:num w:numId="3">
     <w:abstractNumId w:val="4"/>
@@ -3785,7 +4901,7 @@
     <w:abstractNumId w:val="3"/>
   </w:num>
   <w:num w:numId="6">
-    <w:abstractNumId w:val="9"/>
+    <w:abstractNumId w:val="11"/>
   </w:num>
   <w:num w:numId="7">
     <w:abstractNumId w:val="5"/>
@@ -3794,13 +4910,25 @@
     <w:abstractNumId w:val="1"/>
   </w:num>
   <w:num w:numId="9">
-    <w:abstractNumId w:val="8"/>
+    <w:abstractNumId w:val="10"/>
   </w:num>
   <w:num w:numId="10">
-    <w:abstractNumId w:val="10"/>
+    <w:abstractNumId w:val="14"/>
   </w:num>
   <w:num w:numId="11">
     <w:abstractNumId w:val="2"/>
+  </w:num>
+  <w:num w:numId="12">
+    <w:abstractNumId w:val="13"/>
+  </w:num>
+  <w:num w:numId="13">
+    <w:abstractNumId w:val="7"/>
+  </w:num>
+  <w:num w:numId="14">
+    <w:abstractNumId w:val="9"/>
+  </w:num>
+  <w:num w:numId="15">
+    <w:abstractNumId w:val="12"/>
   </w:num>
 </w:numbering>
 </file>
@@ -4207,6 +5335,7 @@
   <w:style w:type="character" w:default="1" w:styleId="DefaultParagraphFont">
     <w:name w:val="Default Paragraph Font"/>
     <w:uiPriority w:val="1"/>
+    <w:semiHidden/>
     <w:unhideWhenUsed/>
   </w:style>
   <w:style w:type="table" w:default="1" w:styleId="TableNormal">
@@ -4319,6 +5448,18 @@
       <w:rFonts w:ascii="Times New Roman" w:hAnsi="Times New Roman" w:cs="Times New Roman"/>
       <w:sz w:val="24"/>
       <w:szCs w:val="24"/>
+    </w:rPr>
+  </w:style>
+  <w:style w:type="character" w:styleId="FollowedHyperlink">
+    <w:name w:val="FollowedHyperlink"/>
+    <w:basedOn w:val="DefaultParagraphFont"/>
+    <w:uiPriority w:val="99"/>
+    <w:semiHidden/>
+    <w:unhideWhenUsed/>
+    <w:rsid w:val="00A76731"/>
+    <w:rPr>
+      <w:color w:val="954F72" w:themeColor="followedHyperlink"/>
+      <w:u w:val="single"/>
     </w:rPr>
   </w:style>
 </w:styles>

</xml_diff>

<commit_message>
added questions to the doc
</commit_message>
<xml_diff>
--- a/Data science project 1.docx
+++ b/Data science project 1.docx
@@ -1,6 +1,6 @@
 
 <file path=word/document.xml><?xml version="1.0" encoding="utf-8"?>
-<w:document xmlns:wpc="http://schemas.microsoft.com/office/word/2010/wordprocessingCanvas" xmlns:cx="http://schemas.microsoft.com/office/drawing/2014/chartex" xmlns:cx1="http://schemas.microsoft.com/office/drawing/2015/9/8/chartex" xmlns:cx2="http://schemas.microsoft.com/office/drawing/2015/10/21/chartex" xmlns:cx3="http://schemas.microsoft.com/office/drawing/2016/5/9/chartex" xmlns:cx4="http://schemas.microsoft.com/office/drawing/2016/5/10/chartex" xmlns:cx5="http://schemas.microsoft.com/office/drawing/2016/5/11/chartex" xmlns:cx6="http://schemas.microsoft.com/office/drawing/2016/5/12/chartex" xmlns:cx7="http://schemas.microsoft.com/office/drawing/2016/5/13/chartex" xmlns:cx8="http://schemas.microsoft.com/office/drawing/2016/5/14/chartex" xmlns:mc="http://schemas.openxmlformats.org/markup-compatibility/2006" xmlns:aink="http://schemas.microsoft.com/office/drawing/2016/ink" xmlns:am3d="http://schemas.microsoft.com/office/drawing/2017/model3d" xmlns:o="urn:schemas-microsoft-com:office:office" xmlns:r="http://schemas.openxmlformats.org/officeDocument/2006/relationships" xmlns:m="http://schemas.openxmlformats.org/officeDocument/2006/math" xmlns:v="urn:schemas-microsoft-com:vml" xmlns:wp14="http://schemas.microsoft.com/office/word/2010/wordprocessingDrawing" xmlns:wp="http://schemas.openxmlformats.org/drawingml/2006/wordprocessingDrawing" xmlns:w10="urn:schemas-microsoft-com:office:word" xmlns:w="http://schemas.openxmlformats.org/wordprocessingml/2006/main" xmlns:w14="http://schemas.microsoft.com/office/word/2010/wordml" xmlns:w15="http://schemas.microsoft.com/office/word/2012/wordml" xmlns:w16cex="http://schemas.microsoft.com/office/word/2018/wordml/cex" xmlns:w16cid="http://schemas.microsoft.com/office/word/2016/wordml/cid" xmlns:w16="http://schemas.microsoft.com/office/word/2018/wordml" xmlns:w16sdtdh="http://schemas.microsoft.com/office/word/2020/wordml/sdtdatahash" xmlns:w16se="http://schemas.microsoft.com/office/word/2015/wordml/symex" xmlns:wpg="http://schemas.microsoft.com/office/word/2010/wordprocessingGroup" xmlns:wpi="http://schemas.microsoft.com/office/word/2010/wordprocessingInk" xmlns:wne="http://schemas.microsoft.com/office/word/2006/wordml" xmlns:wps="http://schemas.microsoft.com/office/word/2010/wordprocessingShape" mc:Ignorable="w14 w15 w16se w16cid w16 w16cex w16sdtdh wp14">
+<w:document xmlns:wpc="http://schemas.microsoft.com/office/word/2010/wordprocessingCanvas" xmlns:cx="http://schemas.microsoft.com/office/drawing/2014/chartex" xmlns:cx1="http://schemas.microsoft.com/office/drawing/2015/9/8/chartex" xmlns:cx2="http://schemas.microsoft.com/office/drawing/2015/10/21/chartex" xmlns:cx3="http://schemas.microsoft.com/office/drawing/2016/5/9/chartex" xmlns:cx4="http://schemas.microsoft.com/office/drawing/2016/5/10/chartex" xmlns:cx5="http://schemas.microsoft.com/office/drawing/2016/5/11/chartex" xmlns:cx6="http://schemas.microsoft.com/office/drawing/2016/5/12/chartex" xmlns:cx7="http://schemas.microsoft.com/office/drawing/2016/5/13/chartex" xmlns:cx8="http://schemas.microsoft.com/office/drawing/2016/5/14/chartex" xmlns:mc="http://schemas.openxmlformats.org/markup-compatibility/2006" xmlns:aink="http://schemas.microsoft.com/office/drawing/2016/ink" xmlns:am3d="http://schemas.microsoft.com/office/drawing/2017/model3d" xmlns:o="urn:schemas-microsoft-com:office:office" xmlns:oel="http://schemas.microsoft.com/office/2019/extlst" xmlns:r="http://schemas.openxmlformats.org/officeDocument/2006/relationships" xmlns:m="http://schemas.openxmlformats.org/officeDocument/2006/math" xmlns:v="urn:schemas-microsoft-com:vml" xmlns:wp14="http://schemas.microsoft.com/office/word/2010/wordprocessingDrawing" xmlns:wp="http://schemas.openxmlformats.org/drawingml/2006/wordprocessingDrawing" xmlns:w10="urn:schemas-microsoft-com:office:word" xmlns:w="http://schemas.openxmlformats.org/wordprocessingml/2006/main" xmlns:w14="http://schemas.microsoft.com/office/word/2010/wordml" xmlns:w15="http://schemas.microsoft.com/office/word/2012/wordml" xmlns:w16cex="http://schemas.microsoft.com/office/word/2018/wordml/cex" xmlns:w16cid="http://schemas.microsoft.com/office/word/2016/wordml/cid" xmlns:w16="http://schemas.microsoft.com/office/word/2018/wordml" xmlns:w16sdtdh="http://schemas.microsoft.com/office/word/2020/wordml/sdtdatahash" xmlns:w16se="http://schemas.microsoft.com/office/word/2015/wordml/symex" xmlns:wpg="http://schemas.microsoft.com/office/word/2010/wordprocessingGroup" xmlns:wpi="http://schemas.microsoft.com/office/word/2010/wordprocessingInk" xmlns:wne="http://schemas.microsoft.com/office/word/2006/wordml" xmlns:wps="http://schemas.microsoft.com/office/word/2010/wordprocessingShape" mc:Ignorable="w14 w15 w16se w16cid w16 w16cex w16sdtdh wp14">
   <w:body>
     <w:p>
       <w:pPr>
@@ -28,7 +28,7 @@
     </w:p>
     <w:p>
       <w:pPr>
-        <w:pStyle w:val="ListParagraph"/>
+        <w:pStyle w:val="Paragraphedeliste"/>
         <w:numPr>
           <w:ilvl w:val="0"/>
           <w:numId w:val="7"/>
@@ -62,7 +62,7 @@
     </w:p>
     <w:p>
       <w:pPr>
-        <w:pStyle w:val="ListParagraph"/>
+        <w:pStyle w:val="Paragraphedeliste"/>
         <w:ind w:left="360"/>
         <w:rPr>
           <w:rFonts w:ascii="Adobe Arabic" w:hAnsi="Adobe Arabic" w:cs="Adobe Arabic"/>
@@ -79,7 +79,7 @@
     </w:p>
     <w:p>
       <w:pPr>
-        <w:pStyle w:val="ListParagraph"/>
+        <w:pStyle w:val="Paragraphedeliste"/>
         <w:numPr>
           <w:ilvl w:val="1"/>
           <w:numId w:val="7"/>
@@ -630,7 +630,7 @@
                 <v:stroke joinstyle="miter"/>
                 <v:path gradientshapeok="t" o:connecttype="rect"/>
               </v:shapetype>
-              <v:shape id="Text Box 2" o:spid="_x0000_s1026" type="#_x0000_t202" style="position:absolute;left:0;text-align:left;margin-left:27.6pt;margin-top:12.8pt;width:125.8pt;height:22.5pt;z-index:251730944;visibility:visible;mso-wrap-style:square;mso-width-percent:0;mso-height-percent:0;mso-wrap-distance-left:9pt;mso-wrap-distance-top:3.6pt;mso-wrap-distance-right:9pt;mso-wrap-distance-bottom:3.6pt;mso-position-horizontal:absolute;mso-position-horizontal-relative:text;mso-position-vertical:absolute;mso-position-vertical-relative:text;mso-width-percent:0;mso-height-percent:0;mso-width-relative:margin;mso-height-relative:margin;v-text-anchor:top" o:gfxdata="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" strokecolor="white [3212]">
+              <v:shape id="Text Box 2" o:spid="_x0000_s1026" type="#_x0000_t202" style="position:absolute;left:0;text-align:left;margin-left:27.6pt;margin-top:12.8pt;width:125.8pt;height:22.5pt;z-index:251730944;visibility:visible;mso-wrap-style:square;mso-width-percent:0;mso-height-percent:0;mso-wrap-distance-left:9pt;mso-wrap-distance-top:3.6pt;mso-wrap-distance-right:9pt;mso-wrap-distance-bottom:3.6pt;mso-position-horizontal:absolute;mso-position-horizontal-relative:text;mso-position-vertical:absolute;mso-position-vertical-relative:text;mso-width-percent:0;mso-height-percent:0;mso-width-relative:margin;mso-height-relative:margin;v-text-anchor:top" o:gfxdata="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" strokecolor="white [3212]">
                 <v:textbox>
                   <w:txbxContent>
                     <w:p>
@@ -764,7 +764,7 @@
           </mc:Choice>
           <mc:Fallback>
             <w:pict>
-              <v:shape w14:anchorId="29DBA10D" id="_x0000_s1027" type="#_x0000_t202" style="position:absolute;left:0;text-align:left;margin-left:341.7pt;margin-top:15.7pt;width:125.8pt;height:22.5pt;z-index:251726848;visibility:visible;mso-wrap-style:square;mso-width-percent:0;mso-height-percent:0;mso-wrap-distance-left:9pt;mso-wrap-distance-top:3.6pt;mso-wrap-distance-right:9pt;mso-wrap-distance-bottom:3.6pt;mso-position-horizontal:absolute;mso-position-horizontal-relative:text;mso-position-vertical:absolute;mso-position-vertical-relative:text;mso-width-percent:0;mso-height-percent:0;mso-width-relative:margin;mso-height-relative:margin;v-text-anchor:top" o:gfxdata="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" strokecolor="white [3212]">
+              <v:shape w14:anchorId="29DBA10D" id="_x0000_s1027" type="#_x0000_t202" style="position:absolute;left:0;text-align:left;margin-left:341.7pt;margin-top:15.7pt;width:125.8pt;height:22.5pt;z-index:251726848;visibility:visible;mso-wrap-style:square;mso-width-percent:0;mso-height-percent:0;mso-wrap-distance-left:9pt;mso-wrap-distance-top:3.6pt;mso-wrap-distance-right:9pt;mso-wrap-distance-bottom:3.6pt;mso-position-horizontal:absolute;mso-position-horizontal-relative:text;mso-position-vertical:absolute;mso-position-vertical-relative:text;mso-width-percent:0;mso-height-percent:0;mso-width-relative:margin;mso-height-relative:margin;v-text-anchor:top" o:gfxdata="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" strokecolor="white [3212]">
                 <v:textbox>
                   <w:txbxContent>
                     <w:p>
@@ -899,7 +899,7 @@
           </mc:Choice>
           <mc:Fallback>
             <w:pict>
-              <v:shape w14:anchorId="7708D852" id="_x0000_s1028" type="#_x0000_t202" style="position:absolute;left:0;text-align:left;margin-left:186.95pt;margin-top:15.25pt;width:125.8pt;height:22.5pt;z-index:251728896;visibility:visible;mso-wrap-style:square;mso-width-percent:0;mso-height-percent:0;mso-wrap-distance-left:9pt;mso-wrap-distance-top:3.6pt;mso-wrap-distance-right:9pt;mso-wrap-distance-bottom:3.6pt;mso-position-horizontal:absolute;mso-position-horizontal-relative:text;mso-position-vertical:absolute;mso-position-vertical-relative:text;mso-width-percent:0;mso-height-percent:0;mso-width-relative:margin;mso-height-relative:margin;v-text-anchor:top" o:gfxdata="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" strokecolor="white [3212]">
+              <v:shape w14:anchorId="7708D852" id="_x0000_s1028" type="#_x0000_t202" style="position:absolute;left:0;text-align:left;margin-left:186.95pt;margin-top:15.25pt;width:125.8pt;height:22.5pt;z-index:251728896;visibility:visible;mso-wrap-style:square;mso-width-percent:0;mso-height-percent:0;mso-wrap-distance-left:9pt;mso-wrap-distance-top:3.6pt;mso-wrap-distance-right:9pt;mso-wrap-distance-bottom:3.6pt;mso-position-horizontal:absolute;mso-position-horizontal-relative:text;mso-position-vertical:absolute;mso-position-vertical-relative:text;mso-width-percent:0;mso-height-percent:0;mso-width-relative:margin;mso-height-relative:margin;v-text-anchor:top" o:gfxdata="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" strokecolor="white [3212]">
                 <v:textbox>
                   <w:txbxContent>
                     <w:p>
@@ -943,7 +943,7 @@
     </w:p>
     <w:p>
       <w:pPr>
-        <w:pStyle w:val="ListParagraph"/>
+        <w:pStyle w:val="Paragraphedeliste"/>
         <w:ind w:left="360"/>
         <w:rPr>
           <w:rFonts w:ascii="Adobe Arabic" w:hAnsi="Adobe Arabic" w:cs="Adobe Arabic"/>
@@ -960,7 +960,7 @@
     </w:p>
     <w:p>
       <w:pPr>
-        <w:pStyle w:val="ListParagraph"/>
+        <w:pStyle w:val="Paragraphedeliste"/>
         <w:ind w:left="360"/>
         <w:rPr>
           <w:rFonts w:ascii="Adobe Arabic" w:hAnsi="Adobe Arabic" w:cs="Adobe Arabic"/>
@@ -977,7 +977,7 @@
     </w:p>
     <w:p>
       <w:pPr>
-        <w:pStyle w:val="ListParagraph"/>
+        <w:pStyle w:val="Paragraphedeliste"/>
         <w:numPr>
           <w:ilvl w:val="1"/>
           <w:numId w:val="7"/>
@@ -1036,13 +1036,13 @@
           <w:noProof/>
         </w:rPr>
         <w:drawing>
-          <wp:anchor distT="0" distB="0" distL="114300" distR="114300" simplePos="0" relativeHeight="251735040" behindDoc="0" locked="0" layoutInCell="1" allowOverlap="1" wp14:anchorId="6F99C5FE" wp14:editId="220E0E76">
+          <wp:anchor distT="0" distB="0" distL="114300" distR="114300" simplePos="0" relativeHeight="251735040" behindDoc="0" locked="0" layoutInCell="1" allowOverlap="1" wp14:anchorId="6F99C5FE" wp14:editId="32C41C5B">
             <wp:simplePos x="0" y="0"/>
             <wp:positionH relativeFrom="column">
-              <wp:posOffset>4523367</wp:posOffset>
+              <wp:posOffset>4516755</wp:posOffset>
             </wp:positionH>
             <wp:positionV relativeFrom="paragraph">
-              <wp:posOffset>392488</wp:posOffset>
+              <wp:posOffset>506730</wp:posOffset>
             </wp:positionV>
             <wp:extent cx="1828800" cy="1736339"/>
             <wp:effectExtent l="0" t="0" r="0" b="0"/>
@@ -1096,13 +1096,129 @@
           <w:noProof/>
         </w:rPr>
         <w:drawing>
-          <wp:anchor distT="0" distB="0" distL="114300" distR="114300" simplePos="0" relativeHeight="251732992" behindDoc="0" locked="0" layoutInCell="1" allowOverlap="1" wp14:anchorId="21F4B572" wp14:editId="4AA65E89">
+          <wp:anchor distT="0" distB="0" distL="114300" distR="114300" simplePos="0" relativeHeight="251734016" behindDoc="0" locked="0" layoutInCell="1" allowOverlap="1" wp14:anchorId="31D11BB9" wp14:editId="4DE0FEA7">
             <wp:simplePos x="0" y="0"/>
             <wp:positionH relativeFrom="column">
-              <wp:posOffset>85378</wp:posOffset>
+              <wp:posOffset>2334668</wp:posOffset>
             </wp:positionH>
             <wp:positionV relativeFrom="paragraph">
-              <wp:posOffset>438182</wp:posOffset>
+              <wp:posOffset>494665</wp:posOffset>
+            </wp:positionV>
+            <wp:extent cx="1935018" cy="1790603"/>
+            <wp:effectExtent l="0" t="0" r="8255" b="635"/>
+            <wp:wrapNone/>
+            <wp:docPr id="69" name="Picture 69"/>
+            <wp:cNvGraphicFramePr>
+              <a:graphicFrameLocks xmlns:a="http://schemas.openxmlformats.org/drawingml/2006/main" noChangeAspect="1"/>
+            </wp:cNvGraphicFramePr>
+            <a:graphic xmlns:a="http://schemas.openxmlformats.org/drawingml/2006/main">
+              <a:graphicData uri="http://schemas.openxmlformats.org/drawingml/2006/picture">
+                <pic:pic xmlns:pic="http://schemas.openxmlformats.org/drawingml/2006/picture">
+                  <pic:nvPicPr>
+                    <pic:cNvPr id="1" name=""/>
+                    <pic:cNvPicPr/>
+                  </pic:nvPicPr>
+                  <pic:blipFill>
+                    <a:blip r:embed="rId11" cstate="print">
+                      <a:extLst>
+                        <a:ext uri="{28A0092B-C50C-407E-A947-70E740481C1C}">
+                          <a14:useLocalDpi xmlns:a14="http://schemas.microsoft.com/office/drawing/2010/main" val="0"/>
+                        </a:ext>
+                      </a:extLst>
+                    </a:blip>
+                    <a:stretch>
+                      <a:fillRect/>
+                    </a:stretch>
+                  </pic:blipFill>
+                  <pic:spPr>
+                    <a:xfrm>
+                      <a:off x="0" y="0"/>
+                      <a:ext cx="1935018" cy="1790603"/>
+                    </a:xfrm>
+                    <a:prstGeom prst="rect">
+                      <a:avLst/>
+                    </a:prstGeom>
+                  </pic:spPr>
+                </pic:pic>
+              </a:graphicData>
+            </a:graphic>
+            <wp14:sizeRelH relativeFrom="page">
+              <wp14:pctWidth>0</wp14:pctWidth>
+            </wp14:sizeRelH>
+            <wp14:sizeRelV relativeFrom="page">
+              <wp14:pctHeight>0</wp14:pctHeight>
+            </wp14:sizeRelV>
+          </wp:anchor>
+        </w:drawing>
+      </w:r>
+      <w:r>
+        <w:rPr>
+          <w:rFonts w:ascii="Adobe Arabic" w:hAnsi="Adobe Arabic" w:cs="Adobe Arabic"/>
+          <w:sz w:val="28"/>
+          <w:szCs w:val="28"/>
+          <w:lang w:bidi="fa-IR"/>
+        </w:rPr>
+        <w:t>While some may perceive it as insignificant,</w:t>
+      </w:r>
+      <w:r>
+        <w:rPr>
+          <w:rFonts w:ascii="Adobe Arabic" w:hAnsi="Adobe Arabic" w:cs="Adobe Arabic"/>
+          <w:sz w:val="28"/>
+          <w:szCs w:val="28"/>
+          <w:lang w:bidi="fa-IR"/>
+        </w:rPr>
+        <w:t xml:space="preserve"> some </w:t>
+      </w:r>
+      <w:r>
+        <w:rPr>
+          <w:rFonts w:ascii="Adobe Arabic" w:hAnsi="Adobe Arabic" w:cs="Adobe Arabic"/>
+          <w:sz w:val="28"/>
+          <w:szCs w:val="28"/>
+          <w:lang w:bidi="fa-IR"/>
+        </w:rPr>
+        <w:t xml:space="preserve">real-world complaints are showcased </w:t>
+      </w:r>
+      <w:r>
+        <w:rPr>
+          <w:rFonts w:ascii="Adobe Arabic" w:hAnsi="Adobe Arabic" w:cs="Adobe Arabic"/>
+          <w:sz w:val="28"/>
+          <w:szCs w:val="28"/>
+          <w:lang w:bidi="fa-IR"/>
+        </w:rPr>
+        <w:t xml:space="preserve">in the following </w:t>
+      </w:r>
+      <w:r>
+        <w:rPr>
+          <w:rFonts w:ascii="Adobe Arabic" w:hAnsi="Adobe Arabic" w:cs="Adobe Arabic"/>
+          <w:sz w:val="28"/>
+          <w:szCs w:val="28"/>
+          <w:lang w:bidi="fa-IR"/>
+        </w:rPr>
+        <w:t>as testimonials to the severity of the problem at hand.</w:t>
+      </w:r>
+    </w:p>
+    <w:p>
+      <w:pPr>
+        <w:jc w:val="both"/>
+        <w:rPr>
+          <w:rFonts w:ascii="Adobe Arabic" w:hAnsi="Adobe Arabic" w:cs="Adobe Arabic"/>
+          <w:sz w:val="28"/>
+          <w:szCs w:val="28"/>
+          <w:lang w:bidi="fa-IR"/>
+        </w:rPr>
+      </w:pPr>
+      <w:r>
+        <w:rPr>
+          <w:noProof/>
+        </w:rPr>
+        <w:drawing>
+          <wp:anchor distT="0" distB="0" distL="114300" distR="114300" simplePos="0" relativeHeight="251732992" behindDoc="0" locked="0" layoutInCell="1" allowOverlap="1" wp14:anchorId="21F4B572" wp14:editId="0E7D8D53">
+            <wp:simplePos x="0" y="0"/>
+            <wp:positionH relativeFrom="column">
+              <wp:posOffset>46990</wp:posOffset>
+            </wp:positionH>
+            <wp:positionV relativeFrom="paragraph">
+              <wp:posOffset>3175</wp:posOffset>
             </wp:positionV>
             <wp:extent cx="2026483" cy="1517766"/>
             <wp:effectExtent l="0" t="0" r="0" b="6350"/>
@@ -1119,7 +1235,7 @@
                     <pic:cNvPicPr/>
                   </pic:nvPicPr>
                   <pic:blipFill>
-                    <a:blip r:embed="rId11" cstate="print">
+                    <a:blip r:embed="rId12" cstate="print">
                       <a:extLst>
                         <a:ext uri="{28A0092B-C50C-407E-A947-70E740481C1C}">
                           <a14:useLocalDpi xmlns:a14="http://schemas.microsoft.com/office/drawing/2010/main" val="0"/>
@@ -1151,122 +1267,6 @@
           </wp:anchor>
         </w:drawing>
       </w:r>
-      <w:r>
-        <w:rPr>
-          <w:noProof/>
-        </w:rPr>
-        <w:drawing>
-          <wp:anchor distT="0" distB="0" distL="114300" distR="114300" simplePos="0" relativeHeight="251734016" behindDoc="0" locked="0" layoutInCell="1" allowOverlap="1" wp14:anchorId="31D11BB9" wp14:editId="7743244B">
-            <wp:simplePos x="0" y="0"/>
-            <wp:positionH relativeFrom="column">
-              <wp:posOffset>2334668</wp:posOffset>
-            </wp:positionH>
-            <wp:positionV relativeFrom="paragraph">
-              <wp:posOffset>336262</wp:posOffset>
-            </wp:positionV>
-            <wp:extent cx="1935018" cy="1790603"/>
-            <wp:effectExtent l="0" t="0" r="8255" b="635"/>
-            <wp:wrapNone/>
-            <wp:docPr id="69" name="Picture 69"/>
-            <wp:cNvGraphicFramePr>
-              <a:graphicFrameLocks xmlns:a="http://schemas.openxmlformats.org/drawingml/2006/main" noChangeAspect="1"/>
-            </wp:cNvGraphicFramePr>
-            <a:graphic xmlns:a="http://schemas.openxmlformats.org/drawingml/2006/main">
-              <a:graphicData uri="http://schemas.openxmlformats.org/drawingml/2006/picture">
-                <pic:pic xmlns:pic="http://schemas.openxmlformats.org/drawingml/2006/picture">
-                  <pic:nvPicPr>
-                    <pic:cNvPr id="1" name=""/>
-                    <pic:cNvPicPr/>
-                  </pic:nvPicPr>
-                  <pic:blipFill>
-                    <a:blip r:embed="rId12" cstate="print">
-                      <a:extLst>
-                        <a:ext uri="{28A0092B-C50C-407E-A947-70E740481C1C}">
-                          <a14:useLocalDpi xmlns:a14="http://schemas.microsoft.com/office/drawing/2010/main" val="0"/>
-                        </a:ext>
-                      </a:extLst>
-                    </a:blip>
-                    <a:stretch>
-                      <a:fillRect/>
-                    </a:stretch>
-                  </pic:blipFill>
-                  <pic:spPr>
-                    <a:xfrm>
-                      <a:off x="0" y="0"/>
-                      <a:ext cx="1935018" cy="1790603"/>
-                    </a:xfrm>
-                    <a:prstGeom prst="rect">
-                      <a:avLst/>
-                    </a:prstGeom>
-                  </pic:spPr>
-                </pic:pic>
-              </a:graphicData>
-            </a:graphic>
-            <wp14:sizeRelH relativeFrom="page">
-              <wp14:pctWidth>0</wp14:pctWidth>
-            </wp14:sizeRelH>
-            <wp14:sizeRelV relativeFrom="page">
-              <wp14:pctHeight>0</wp14:pctHeight>
-            </wp14:sizeRelV>
-          </wp:anchor>
-        </w:drawing>
-      </w:r>
-      <w:r>
-        <w:rPr>
-          <w:rFonts w:ascii="Adobe Arabic" w:hAnsi="Adobe Arabic" w:cs="Adobe Arabic"/>
-          <w:sz w:val="28"/>
-          <w:szCs w:val="28"/>
-          <w:lang w:bidi="fa-IR"/>
-        </w:rPr>
-        <w:t>While some may perceive it as insignificant,</w:t>
-      </w:r>
-      <w:r>
-        <w:rPr>
-          <w:rFonts w:ascii="Adobe Arabic" w:hAnsi="Adobe Arabic" w:cs="Adobe Arabic"/>
-          <w:sz w:val="28"/>
-          <w:szCs w:val="28"/>
-          <w:lang w:bidi="fa-IR"/>
-        </w:rPr>
-        <w:t xml:space="preserve"> some </w:t>
-      </w:r>
-      <w:r>
-        <w:rPr>
-          <w:rFonts w:ascii="Adobe Arabic" w:hAnsi="Adobe Arabic" w:cs="Adobe Arabic"/>
-          <w:sz w:val="28"/>
-          <w:szCs w:val="28"/>
-          <w:lang w:bidi="fa-IR"/>
-        </w:rPr>
-        <w:t xml:space="preserve">real-world complaints are showcased </w:t>
-      </w:r>
-      <w:r>
-        <w:rPr>
-          <w:rFonts w:ascii="Adobe Arabic" w:hAnsi="Adobe Arabic" w:cs="Adobe Arabic"/>
-          <w:sz w:val="28"/>
-          <w:szCs w:val="28"/>
-          <w:lang w:bidi="fa-IR"/>
-        </w:rPr>
-        <w:t xml:space="preserve">in the following </w:t>
-      </w:r>
-      <w:r>
-        <w:rPr>
-          <w:rFonts w:ascii="Adobe Arabic" w:hAnsi="Adobe Arabic" w:cs="Adobe Arabic"/>
-          <w:sz w:val="28"/>
-          <w:szCs w:val="28"/>
-          <w:lang w:bidi="fa-IR"/>
-        </w:rPr>
-        <w:t>as testimonials to the severity of the problem at hand.</w:t>
-      </w:r>
-    </w:p>
-    <w:p>
-      <w:pPr>
-        <w:jc w:val="both"/>
-        <w:rPr>
-          <w:rFonts w:ascii="Adobe Arabic" w:hAnsi="Adobe Arabic" w:cs="Adobe Arabic"/>
-          <w:sz w:val="28"/>
-          <w:szCs w:val="28"/>
-          <w:lang w:bidi="fa-IR"/>
-        </w:rPr>
-      </w:pPr>
     </w:p>
     <w:p>
       <w:pPr>
@@ -1436,7 +1436,7 @@
           </mc:Choice>
           <mc:Fallback>
             <w:pict>
-              <v:shape w14:anchorId="4347C9E4" id="_x0000_s1029" type="#_x0000_t202" style="position:absolute;left:0;text-align:left;margin-left:37.95pt;margin-top:23.25pt;width:412.25pt;height:22.5pt;z-index:251736064;visibility:visible;mso-wrap-style:square;mso-width-percent:0;mso-height-percent:0;mso-wrap-distance-left:9pt;mso-wrap-distance-top:3.6pt;mso-wrap-distance-right:9pt;mso-wrap-distance-bottom:3.6pt;mso-position-horizontal:absolute;mso-position-horizontal-relative:text;mso-position-vertical:absolute;mso-position-vertical-relative:text;mso-width-percent:0;mso-height-percent:0;mso-width-relative:margin;mso-height-relative:margin;v-text-anchor:top" o:gfxdata="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" strokecolor="window">
+              <v:shape w14:anchorId="4347C9E4" id="_x0000_s1029" type="#_x0000_t202" style="position:absolute;left:0;text-align:left;margin-left:37.95pt;margin-top:23.25pt;width:412.25pt;height:22.5pt;z-index:251736064;visibility:visible;mso-wrap-style:square;mso-width-percent:0;mso-height-percent:0;mso-wrap-distance-left:9pt;mso-wrap-distance-top:3.6pt;mso-wrap-distance-right:9pt;mso-wrap-distance-bottom:3.6pt;mso-position-horizontal:absolute;mso-position-horizontal-relative:text;mso-position-vertical:absolute;mso-position-vertical-relative:text;mso-width-percent:0;mso-height-percent:0;mso-width-relative:margin;mso-height-relative:margin;v-text-anchor:top" o:gfxdata="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" strokecolor="window">
                 <v:textbox>
                   <w:txbxContent>
                     <w:p>
@@ -1512,7 +1512,7 @@
     </w:p>
     <w:p>
       <w:pPr>
-        <w:pStyle w:val="ListParagraph"/>
+        <w:pStyle w:val="Paragraphedeliste"/>
         <w:numPr>
           <w:ilvl w:val="1"/>
           <w:numId w:val="7"/>
@@ -1635,7 +1635,34 @@
           <w:szCs w:val="28"/>
           <w:lang w:bidi="fa-IR"/>
         </w:rPr>
-        <w:t xml:space="preserve"> is essential to comprehensively understand the impact of such damage on recognition algorithms' performance to strengthen the reliability and efficacy of biometric systems in real-world scenarios. </w:t>
+        <w:t xml:space="preserve"> would be interesting to</w:t>
+      </w:r>
+      <w:r>
+        <w:rPr>
+          <w:rFonts w:ascii="Adobe Arabic" w:hAnsi="Adobe Arabic" w:cs="Adobe Arabic"/>
+          <w:sz w:val="28"/>
+          <w:szCs w:val="28"/>
+          <w:lang w:bidi="fa-IR"/>
+        </w:rPr>
+        <w:t xml:space="preserve"> comprehensively understand the impact of such damage on recognition algorithms' performance to strengthen the reliability and effic</w:t>
+      </w:r>
+      <w:r>
+        <w:rPr>
+          <w:rFonts w:ascii="Adobe Arabic" w:hAnsi="Adobe Arabic" w:cs="Adobe Arabic"/>
+          <w:sz w:val="28"/>
+          <w:szCs w:val="28"/>
+          <w:lang w:bidi="fa-IR"/>
+        </w:rPr>
+        <w:t>iency</w:t>
+      </w:r>
+      <w:r>
+        <w:rPr>
+          <w:rFonts w:ascii="Adobe Arabic" w:hAnsi="Adobe Arabic" w:cs="Adobe Arabic"/>
+          <w:sz w:val="28"/>
+          <w:szCs w:val="28"/>
+          <w:lang w:bidi="fa-IR"/>
+        </w:rPr>
+        <w:t xml:space="preserve"> of biometric systems in real-world scenarios. </w:t>
       </w:r>
       <w:r>
         <w:rPr>
@@ -1685,7 +1712,7 @@
     </w:p>
     <w:p>
       <w:pPr>
-        <w:pStyle w:val="ListParagraph"/>
+        <w:pStyle w:val="Paragraphedeliste"/>
         <w:numPr>
           <w:ilvl w:val="0"/>
           <w:numId w:val="10"/>
@@ -1706,6 +1733,7 @@
           <w:szCs w:val="28"/>
           <w:lang w:bidi="fa-IR"/>
         </w:rPr>
+        <w:lastRenderedPageBreak/>
         <w:t>F</w:t>
       </w:r>
       <w:r>
@@ -1761,7 +1789,7 @@
     </w:p>
     <w:p>
       <w:pPr>
-        <w:pStyle w:val="ListParagraph"/>
+        <w:pStyle w:val="Paragraphedeliste"/>
         <w:numPr>
           <w:ilvl w:val="0"/>
           <w:numId w:val="10"/>
@@ -1778,7 +1806,7 @@
     </w:p>
     <w:p>
       <w:pPr>
-        <w:pStyle w:val="ListParagraph"/>
+        <w:pStyle w:val="Paragraphedeliste"/>
         <w:numPr>
           <w:ilvl w:val="0"/>
           <w:numId w:val="10"/>
@@ -1795,7 +1823,7 @@
     </w:p>
     <w:p>
       <w:pPr>
-        <w:pStyle w:val="ListParagraph"/>
+        <w:pStyle w:val="Paragraphedeliste"/>
         <w:numPr>
           <w:ilvl w:val="0"/>
           <w:numId w:val="10"/>
@@ -1812,7 +1840,7 @@
     </w:p>
     <w:p>
       <w:pPr>
-        <w:pStyle w:val="ListParagraph"/>
+        <w:pStyle w:val="Paragraphedeliste"/>
         <w:numPr>
           <w:ilvl w:val="0"/>
           <w:numId w:val="10"/>
@@ -1829,7 +1857,7 @@
     </w:p>
     <w:p>
       <w:pPr>
-        <w:pStyle w:val="ListParagraph"/>
+        <w:pStyle w:val="Paragraphedeliste"/>
         <w:numPr>
           <w:ilvl w:val="0"/>
           <w:numId w:val="10"/>
@@ -1943,7 +1971,6 @@
           <w:szCs w:val="28"/>
           <w:lang w:bidi="fa-IR"/>
         </w:rPr>
-        <w:lastRenderedPageBreak/>
         <w:t xml:space="preserve">Two </w:t>
       </w:r>
       <w:r>
@@ -1977,7 +2004,7 @@
     </w:p>
     <w:p>
       <w:pPr>
-        <w:pStyle w:val="ListParagraph"/>
+        <w:pStyle w:val="Paragraphedeliste"/>
         <w:numPr>
           <w:ilvl w:val="0"/>
           <w:numId w:val="11"/>
@@ -2045,32 +2072,12 @@
           <w:szCs w:val="28"/>
           <w:lang w:bidi="fa-IR"/>
         </w:rPr>
-        <w:t>(</w:t>
-      </w:r>
-      <w:proofErr w:type="gramStart"/>
-      <w:r>
-        <w:rPr>
-          <w:rFonts w:ascii="Adobe Arabic" w:hAnsi="Adobe Arabic" w:cs="Adobe Arabic"/>
-          <w:sz w:val="28"/>
-          <w:szCs w:val="28"/>
-          <w:lang w:bidi="fa-IR"/>
-        </w:rPr>
-        <w:t>we</w:t>
-      </w:r>
-      <w:proofErr w:type="gramEnd"/>
-      <w:r>
-        <w:rPr>
-          <w:rFonts w:ascii="Adobe Arabic" w:hAnsi="Adobe Arabic" w:cs="Adobe Arabic"/>
-          <w:sz w:val="28"/>
-          <w:szCs w:val="28"/>
-          <w:lang w:bidi="fa-IR"/>
-        </w:rPr>
-        <w:t xml:space="preserve"> can use segmentation maybe to answer this)</w:t>
-      </w:r>
-    </w:p>
-    <w:p>
-      <w:pPr>
-        <w:pStyle w:val="ListParagraph"/>
+        <w:t>(we can use segmentation maybe to answer this)</w:t>
+      </w:r>
+    </w:p>
+    <w:p>
+      <w:pPr>
+        <w:pStyle w:val="Paragraphedeliste"/>
         <w:numPr>
           <w:ilvl w:val="0"/>
           <w:numId w:val="11"/>
@@ -2107,8 +2114,6 @@
     </w:p>
     <w:p>
       <w:pPr>
-        <w:pStyle w:val="ListParagraph"/>
-        <w:ind w:left="360"/>
         <w:jc w:val="both"/>
         <w:rPr>
           <w:rFonts w:ascii="Adobe Arabic" w:hAnsi="Adobe Arabic" w:cs="Adobe Arabic"/>
@@ -2117,10 +2122,317 @@
           <w:lang w:bidi="fa-IR"/>
         </w:rPr>
       </w:pPr>
-    </w:p>
-    <w:p>
-      <w:pPr>
-        <w:pStyle w:val="ListParagraph"/>
+      <w:r>
+        <w:rPr>
+          <w:rFonts w:ascii="Adobe Arabic" w:hAnsi="Adobe Arabic" w:cs="Adobe Arabic"/>
+          <w:sz w:val="28"/>
+          <w:szCs w:val="28"/>
+          <w:lang w:bidi="fa-IR"/>
+        </w:rPr>
+        <w:t xml:space="preserve">I would put those two questions, comparing recognitions techniques for unhealthy fingerprints and identifying what kind of disease threaten identification </w:t>
+      </w:r>
+      <w:r>
+        <w:rPr>
+          <w:rFonts w:ascii="Adobe Arabic" w:hAnsi="Adobe Arabic" w:cs="Adobe Arabic"/>
+          <w:sz w:val="28"/>
+          <w:szCs w:val="28"/>
+          <w:lang w:bidi="fa-IR"/>
+        </w:rPr>
+        <w:t>the mo</w:t>
+      </w:r>
+      <w:r>
+        <w:rPr>
+          <w:rFonts w:ascii="Adobe Arabic" w:hAnsi="Adobe Arabic" w:cs="Adobe Arabic"/>
+          <w:sz w:val="28"/>
+          <w:szCs w:val="28"/>
+          <w:lang w:bidi="fa-IR"/>
+        </w:rPr>
+        <w:t xml:space="preserve">st (if we don’t find true disease </w:t>
+      </w:r>
+      <w:proofErr w:type="gramStart"/>
+      <w:r>
+        <w:rPr>
+          <w:rFonts w:ascii="Adobe Arabic" w:hAnsi="Adobe Arabic" w:cs="Adobe Arabic"/>
+          <w:sz w:val="28"/>
+          <w:szCs w:val="28"/>
+          <w:lang w:bidi="fa-IR"/>
+        </w:rPr>
+        <w:t>datasets</w:t>
+      </w:r>
+      <w:proofErr w:type="gramEnd"/>
+      <w:r>
+        <w:rPr>
+          <w:rFonts w:ascii="Adobe Arabic" w:hAnsi="Adobe Arabic" w:cs="Adobe Arabic"/>
+          <w:sz w:val="28"/>
+          <w:szCs w:val="28"/>
+          <w:lang w:bidi="fa-IR"/>
+        </w:rPr>
+        <w:t xml:space="preserve"> we can find which artificial damage implies the most dramatic results for each technique. </w:t>
+      </w:r>
+    </w:p>
+    <w:p>
+      <w:pPr>
+        <w:pStyle w:val="Paragraphedeliste"/>
+        <w:numPr>
+          <w:ilvl w:val="0"/>
+          <w:numId w:val="11"/>
+        </w:numPr>
+        <w:tabs>
+          <w:tab w:val="num" w:pos="720"/>
+        </w:tabs>
+        <w:jc w:val="both"/>
+        <w:rPr>
+          <w:rFonts w:ascii="Adobe Arabic" w:hAnsi="Adobe Arabic" w:cs="Adobe Arabic"/>
+          <w:sz w:val="28"/>
+          <w:szCs w:val="28"/>
+          <w:lang w:bidi="fa-IR"/>
+        </w:rPr>
+      </w:pPr>
+      <w:r>
+        <w:rPr>
+          <w:rFonts w:ascii="Adobe Arabic" w:hAnsi="Adobe Arabic" w:cs="Adobe Arabic"/>
+          <w:sz w:val="28"/>
+          <w:szCs w:val="28"/>
+          <w:lang w:bidi="fa-IR"/>
+        </w:rPr>
+        <w:t xml:space="preserve">How could damage be quantified using one recognition technique or another? Pattern recognition might enable to define a characteristic data quantity above which recognition dramatically falls down. On the other hand, if </w:t>
+      </w:r>
+      <w:r>
+        <w:rPr>
+          <w:rFonts w:ascii="Adobe Arabic" w:hAnsi="Adobe Arabic" w:cs="Adobe Arabic"/>
+          <w:sz w:val="28"/>
+          <w:szCs w:val="28"/>
+          <w:lang w:bidi="fa-IR"/>
+        </w:rPr>
+        <w:t xml:space="preserve">simple </w:t>
+      </w:r>
+      <w:r>
+        <w:rPr>
+          <w:rFonts w:ascii="Adobe Arabic" w:hAnsi="Adobe Arabic" w:cs="Adobe Arabic"/>
+          <w:sz w:val="28"/>
+          <w:szCs w:val="28"/>
+          <w:lang w:bidi="fa-IR"/>
+        </w:rPr>
+        <w:t xml:space="preserve">machine learning </w:t>
+      </w:r>
+      <w:r>
+        <w:rPr>
+          <w:rFonts w:ascii="Adobe Arabic" w:hAnsi="Adobe Arabic" w:cs="Adobe Arabic"/>
+          <w:sz w:val="28"/>
+          <w:szCs w:val="28"/>
+          <w:lang w:bidi="fa-IR"/>
+        </w:rPr>
+        <w:t xml:space="preserve">programs </w:t>
+      </w:r>
+      <w:r>
+        <w:rPr>
+          <w:rFonts w:ascii="Adobe Arabic" w:hAnsi="Adobe Arabic" w:cs="Adobe Arabic"/>
+          <w:sz w:val="28"/>
+          <w:szCs w:val="28"/>
+          <w:lang w:bidi="fa-IR"/>
+        </w:rPr>
+        <w:t xml:space="preserve">proved more efficient for healthy </w:t>
+      </w:r>
+      <w:r>
+        <w:rPr>
+          <w:rFonts w:ascii="Adobe Arabic" w:hAnsi="Adobe Arabic" w:cs="Adobe Arabic"/>
+          <w:sz w:val="28"/>
+          <w:szCs w:val="28"/>
+          <w:lang w:bidi="fa-IR"/>
+        </w:rPr>
+        <w:t xml:space="preserve">recognition, their </w:t>
+      </w:r>
+      <w:r>
+        <w:rPr>
+          <w:rFonts w:ascii="Adobe Arabic" w:hAnsi="Adobe Arabic" w:cs="Adobe Arabic"/>
+          <w:sz w:val="28"/>
+          <w:szCs w:val="28"/>
+          <w:lang w:bidi="fa-IR"/>
+        </w:rPr>
+        <w:t xml:space="preserve">ability to bypass injuries </w:t>
+      </w:r>
+      <w:r>
+        <w:rPr>
+          <w:rFonts w:ascii="Adobe Arabic" w:hAnsi="Adobe Arabic" w:cs="Adobe Arabic"/>
+          <w:sz w:val="28"/>
+          <w:szCs w:val="28"/>
+          <w:lang w:bidi="fa-IR"/>
+        </w:rPr>
+        <w:t>should be investigated.</w:t>
+      </w:r>
+      <w:r>
+        <w:rPr>
+          <w:rFonts w:ascii="Adobe Arabic" w:hAnsi="Adobe Arabic" w:cs="Adobe Arabic"/>
+          <w:sz w:val="28"/>
+          <w:szCs w:val="28"/>
+          <w:lang w:bidi="fa-IR"/>
+        </w:rPr>
+        <w:t xml:space="preserve"> If we manage to do only one technique, we can still quantify the damage.</w:t>
+      </w:r>
+    </w:p>
+    <w:p>
+      <w:pPr>
+        <w:pStyle w:val="Paragraphedeliste"/>
+        <w:numPr>
+          <w:ilvl w:val="0"/>
+          <w:numId w:val="11"/>
+        </w:numPr>
+        <w:tabs>
+          <w:tab w:val="num" w:pos="720"/>
+        </w:tabs>
+        <w:jc w:val="both"/>
+        <w:rPr>
+          <w:rFonts w:ascii="Adobe Arabic" w:hAnsi="Adobe Arabic" w:cs="Adobe Arabic"/>
+          <w:sz w:val="28"/>
+          <w:szCs w:val="28"/>
+          <w:lang w:bidi="fa-IR"/>
+        </w:rPr>
+      </w:pPr>
+      <w:r>
+        <w:rPr>
+          <w:rFonts w:ascii="Adobe Arabic" w:hAnsi="Adobe Arabic" w:cs="Adobe Arabic"/>
+          <w:sz w:val="28"/>
+          <w:szCs w:val="28"/>
+          <w:lang w:bidi="fa-IR"/>
+        </w:rPr>
+        <w:t>To what extent a damaged fingerprint can be used as an identifier? Up to which point is it safe and for which disease/injury/damage? We can still do that question if we manage to do only one recognition technique.</w:t>
+      </w:r>
+    </w:p>
+    <w:p>
+      <w:pPr>
+        <w:jc w:val="both"/>
+        <w:rPr>
+          <w:rFonts w:ascii="Adobe Arabic" w:hAnsi="Adobe Arabic" w:cs="Adobe Arabic"/>
+          <w:sz w:val="28"/>
+          <w:szCs w:val="28"/>
+          <w:lang w:bidi="fa-IR"/>
+        </w:rPr>
+      </w:pPr>
+    </w:p>
+    <w:p>
+      <w:pPr>
+        <w:jc w:val="both"/>
+        <w:rPr>
+          <w:rFonts w:ascii="Adobe Arabic" w:hAnsi="Adobe Arabic" w:cs="Adobe Arabic"/>
+          <w:sz w:val="28"/>
+          <w:szCs w:val="28"/>
+          <w:lang w:bidi="fa-IR"/>
+        </w:rPr>
+      </w:pPr>
+    </w:p>
+    <w:p>
+      <w:pPr>
+        <w:jc w:val="both"/>
+        <w:rPr>
+          <w:rFonts w:ascii="Adobe Arabic" w:hAnsi="Adobe Arabic" w:cs="Adobe Arabic"/>
+          <w:sz w:val="28"/>
+          <w:szCs w:val="28"/>
+          <w:lang w:bidi="fa-IR"/>
+        </w:rPr>
+      </w:pPr>
+    </w:p>
+    <w:p>
+      <w:pPr>
+        <w:jc w:val="both"/>
+        <w:rPr>
+          <w:rFonts w:ascii="Adobe Arabic" w:hAnsi="Adobe Arabic" w:cs="Adobe Arabic"/>
+          <w:sz w:val="28"/>
+          <w:szCs w:val="28"/>
+          <w:lang w:bidi="fa-IR"/>
+        </w:rPr>
+      </w:pPr>
+    </w:p>
+    <w:p>
+      <w:pPr>
+        <w:jc w:val="both"/>
+        <w:rPr>
+          <w:rFonts w:ascii="Adobe Arabic" w:hAnsi="Adobe Arabic" w:cs="Adobe Arabic"/>
+          <w:sz w:val="28"/>
+          <w:szCs w:val="28"/>
+          <w:lang w:bidi="fa-IR"/>
+        </w:rPr>
+      </w:pPr>
+    </w:p>
+    <w:p>
+      <w:pPr>
+        <w:jc w:val="both"/>
+        <w:rPr>
+          <w:rFonts w:ascii="Adobe Arabic" w:hAnsi="Adobe Arabic" w:cs="Adobe Arabic"/>
+          <w:sz w:val="28"/>
+          <w:szCs w:val="28"/>
+          <w:lang w:bidi="fa-IR"/>
+        </w:rPr>
+      </w:pPr>
+    </w:p>
+    <w:p>
+      <w:pPr>
+        <w:jc w:val="both"/>
+        <w:rPr>
+          <w:rFonts w:ascii="Adobe Arabic" w:hAnsi="Adobe Arabic" w:cs="Adobe Arabic"/>
+          <w:sz w:val="28"/>
+          <w:szCs w:val="28"/>
+          <w:lang w:bidi="fa-IR"/>
+        </w:rPr>
+      </w:pPr>
+    </w:p>
+    <w:p>
+      <w:pPr>
+        <w:jc w:val="both"/>
+        <w:rPr>
+          <w:rFonts w:ascii="Adobe Arabic" w:hAnsi="Adobe Arabic" w:cs="Adobe Arabic"/>
+          <w:sz w:val="28"/>
+          <w:szCs w:val="28"/>
+          <w:lang w:bidi="fa-IR"/>
+        </w:rPr>
+      </w:pPr>
+    </w:p>
+    <w:p>
+      <w:pPr>
+        <w:jc w:val="both"/>
+        <w:rPr>
+          <w:rFonts w:ascii="Adobe Arabic" w:hAnsi="Adobe Arabic" w:cs="Adobe Arabic"/>
+          <w:sz w:val="28"/>
+          <w:szCs w:val="28"/>
+          <w:lang w:bidi="fa-IR"/>
+        </w:rPr>
+      </w:pPr>
+    </w:p>
+    <w:p>
+      <w:pPr>
+        <w:jc w:val="both"/>
+        <w:rPr>
+          <w:rFonts w:ascii="Adobe Arabic" w:hAnsi="Adobe Arabic" w:cs="Adobe Arabic"/>
+          <w:sz w:val="28"/>
+          <w:szCs w:val="28"/>
+          <w:lang w:bidi="fa-IR"/>
+        </w:rPr>
+      </w:pPr>
+    </w:p>
+    <w:p>
+      <w:pPr>
+        <w:jc w:val="both"/>
+        <w:rPr>
+          <w:rFonts w:ascii="Adobe Arabic" w:hAnsi="Adobe Arabic" w:cs="Adobe Arabic"/>
+          <w:sz w:val="28"/>
+          <w:szCs w:val="28"/>
+          <w:lang w:bidi="fa-IR"/>
+        </w:rPr>
+      </w:pPr>
+    </w:p>
+    <w:p>
+      <w:pPr>
+        <w:jc w:val="both"/>
+        <w:rPr>
+          <w:rFonts w:ascii="Adobe Arabic" w:hAnsi="Adobe Arabic" w:cs="Adobe Arabic"/>
+          <w:sz w:val="28"/>
+          <w:szCs w:val="28"/>
+          <w:lang w:bidi="fa-IR"/>
+        </w:rPr>
+      </w:pPr>
+    </w:p>
+    <w:p>
+      <w:pPr>
+        <w:pStyle w:val="Paragraphedeliste"/>
         <w:numPr>
           <w:ilvl w:val="0"/>
           <w:numId w:val="7"/>
@@ -2154,7 +2466,7 @@
     </w:p>
     <w:p>
       <w:pPr>
-        <w:pStyle w:val="ListParagraph"/>
+        <w:pStyle w:val="Paragraphedeliste"/>
         <w:ind w:left="360"/>
         <w:rPr>
           <w:rFonts w:ascii="Adobe Arabic" w:hAnsi="Adobe Arabic" w:cs="Adobe Arabic"/>
@@ -2171,7 +2483,7 @@
     </w:p>
     <w:p>
       <w:pPr>
-        <w:pStyle w:val="ListParagraph"/>
+        <w:pStyle w:val="Paragraphedeliste"/>
         <w:numPr>
           <w:ilvl w:val="1"/>
           <w:numId w:val="7"/>
@@ -2211,16 +2523,188 @@
       </w:pPr>
       <w:r>
         <w:rPr>
+          <w:rFonts w:ascii="Adobe Arabic" w:hAnsi="Adobe Arabic" w:cs="Adobe Arabic"/>
+          <w:sz w:val="28"/>
+          <w:szCs w:val="28"/>
+          <w:lang w:bidi="fa-IR"/>
+        </w:rPr>
+        <w:t>The SOCOFing dataset contains 6,000 fingerprints from 600 African individuals</w:t>
+      </w:r>
+      <w:r>
+        <w:rPr>
+          <w:rFonts w:ascii="Adobe Arabic" w:hAnsi="Adobe Arabic" w:cs="Adobe Arabic"/>
+          <w:sz w:val="28"/>
+          <w:szCs w:val="28"/>
+          <w:lang w:bidi="fa-IR"/>
+        </w:rPr>
+        <w:t xml:space="preserve"> (</w:t>
+      </w:r>
+      <w:r>
+        <w:rPr>
+          <w:rFonts w:ascii="Adobe Arabic" w:hAnsi="Adobe Arabic" w:cs="Adobe Arabic"/>
+          <w:sz w:val="28"/>
+          <w:szCs w:val="28"/>
+          <w:lang w:bidi="fa-IR"/>
+        </w:rPr>
+        <w:t>aged 18 or older</w:t>
+      </w:r>
+      <w:r>
+        <w:rPr>
+          <w:rFonts w:ascii="Adobe Arabic" w:hAnsi="Adobe Arabic" w:cs="Adobe Arabic"/>
+          <w:sz w:val="28"/>
+          <w:szCs w:val="28"/>
+          <w:lang w:bidi="fa-IR"/>
+        </w:rPr>
+        <w:t>)</w:t>
+      </w:r>
+      <w:r>
+        <w:rPr>
+          <w:rFonts w:ascii="Adobe Arabic" w:hAnsi="Adobe Arabic" w:cs="Adobe Arabic"/>
+          <w:sz w:val="28"/>
+          <w:szCs w:val="28"/>
+          <w:lang w:bidi="fa-IR"/>
+        </w:rPr>
+        <w:t xml:space="preserve">, with each person providing 10 fingerprints. This dataset includes unique attributes like </w:t>
+      </w:r>
+      <w:r>
+        <w:rPr>
+          <w:rFonts w:ascii="Adobe Arabic" w:hAnsi="Adobe Arabic" w:cs="Adobe Arabic"/>
+          <w:sz w:val="28"/>
+          <w:szCs w:val="28"/>
+          <w:u w:val="single"/>
+          <w:lang w:bidi="fa-IR"/>
+        </w:rPr>
+        <w:t>gender</w:t>
+      </w:r>
+      <w:r>
+        <w:rPr>
+          <w:rFonts w:ascii="Adobe Arabic" w:hAnsi="Adobe Arabic" w:cs="Adobe Arabic"/>
+          <w:sz w:val="28"/>
+          <w:szCs w:val="28"/>
+          <w:lang w:bidi="fa-IR"/>
+        </w:rPr>
+        <w:t xml:space="preserve">, </w:t>
+      </w:r>
+      <w:r>
+        <w:rPr>
+          <w:rFonts w:ascii="Adobe Arabic" w:hAnsi="Adobe Arabic" w:cs="Adobe Arabic"/>
+          <w:sz w:val="28"/>
+          <w:szCs w:val="28"/>
+          <w:u w:val="single"/>
+          <w:lang w:bidi="fa-IR"/>
+        </w:rPr>
+        <w:t>hand</w:t>
+      </w:r>
+      <w:r>
+        <w:rPr>
+          <w:rFonts w:ascii="Adobe Arabic" w:hAnsi="Adobe Arabic" w:cs="Adobe Arabic"/>
+          <w:sz w:val="28"/>
+          <w:szCs w:val="28"/>
+          <w:lang w:bidi="fa-IR"/>
+        </w:rPr>
+        <w:t xml:space="preserve">, and </w:t>
+      </w:r>
+      <w:r>
+        <w:rPr>
+          <w:rFonts w:ascii="Adobe Arabic" w:hAnsi="Adobe Arabic" w:cs="Adobe Arabic"/>
+          <w:sz w:val="28"/>
+          <w:szCs w:val="28"/>
+          <w:u w:val="single"/>
+          <w:lang w:bidi="fa-IR"/>
+        </w:rPr>
+        <w:t>finger names</w:t>
+      </w:r>
+      <w:r>
+        <w:rPr>
+          <w:rFonts w:ascii="Adobe Arabic" w:hAnsi="Adobe Arabic" w:cs="Adobe Arabic"/>
+          <w:sz w:val="28"/>
+          <w:szCs w:val="28"/>
+          <w:lang w:bidi="fa-IR"/>
+        </w:rPr>
+        <w:t>.</w:t>
+      </w:r>
+      <w:r>
+        <w:rPr>
+          <w:rFonts w:ascii="Adobe Arabic" w:hAnsi="Adobe Arabic" w:cs="Adobe Arabic"/>
+          <w:sz w:val="28"/>
+          <w:szCs w:val="28"/>
+          <w:lang w:bidi="fa-IR"/>
+        </w:rPr>
+        <w:t xml:space="preserve"> </w:t>
+      </w:r>
+      <w:r>
+        <w:rPr>
+          <w:rFonts w:ascii="Adobe Arabic" w:hAnsi="Adobe Arabic" w:cs="Adobe Arabic"/>
+          <w:sz w:val="28"/>
+          <w:szCs w:val="28"/>
+          <w:lang w:bidi="fa-IR"/>
+        </w:rPr>
+        <w:t>Figure below shows some samples of the original fingerprints.</w:t>
+      </w:r>
+      <w:r>
+        <w:rPr>
+          <w:rFonts w:ascii="Adobe Arabic" w:hAnsi="Adobe Arabic" w:cs="Adobe Arabic"/>
+          <w:sz w:val="28"/>
+          <w:szCs w:val="28"/>
+          <w:lang w:bidi="fa-IR"/>
+        </w:rPr>
+        <w:t xml:space="preserve"> </w:t>
+      </w:r>
+      <w:r>
+        <w:rPr>
+          <w:rFonts w:ascii="Adobe Arabic" w:hAnsi="Adobe Arabic" w:cs="Adobe Arabic"/>
+          <w:vanish/>
+          <w:sz w:val="28"/>
+          <w:szCs w:val="28"/>
+          <w:lang w:bidi="fa-IR"/>
+        </w:rPr>
+        <w:t>Top of Form</w:t>
+      </w:r>
+    </w:p>
+    <w:p>
+      <w:pPr>
+        <w:spacing w:line="276" w:lineRule="auto"/>
+        <w:jc w:val="both"/>
+        <w:rPr>
+          <w:rFonts w:ascii="Adobe Arabic" w:hAnsi="Adobe Arabic" w:cs="Adobe Arabic"/>
+          <w:sz w:val="28"/>
+          <w:szCs w:val="28"/>
+          <w:lang w:bidi="fa-IR"/>
+        </w:rPr>
+      </w:pPr>
+      <w:r>
+        <w:rPr>
+          <w:rFonts w:ascii="Adobe Arabic" w:hAnsi="Adobe Arabic" w:cs="Adobe Arabic"/>
+          <w:sz w:val="28"/>
+          <w:szCs w:val="28"/>
+          <w:lang w:bidi="fa-IR"/>
+        </w:rPr>
+        <w:t>The original images were captured with Hamster plus (HSDU03PTM) and SecuGen SDU03PTM sensor scanners, totaling 55,273 fingerprint images in the dataset. All images have a resolution of 1 × 96 × 103 (gray × width × height).</w:t>
+      </w:r>
+    </w:p>
+    <w:p>
+      <w:pPr>
+        <w:spacing w:line="276" w:lineRule="auto"/>
+        <w:jc w:val="both"/>
+        <w:rPr>
+          <w:rFonts w:ascii="Adobe Arabic" w:hAnsi="Adobe Arabic" w:cs="Adobe Arabic"/>
+          <w:sz w:val="28"/>
+          <w:szCs w:val="28"/>
+          <w:lang w:bidi="fa-IR"/>
+        </w:rPr>
+      </w:pPr>
+      <w:r>
+        <w:rPr>
           <w:noProof/>
         </w:rPr>
         <w:drawing>
-          <wp:anchor distT="0" distB="0" distL="114300" distR="114300" simplePos="0" relativeHeight="251737088" behindDoc="0" locked="0" layoutInCell="1" allowOverlap="1" wp14:anchorId="5E520F2D" wp14:editId="242A37B1">
+          <wp:anchor distT="0" distB="0" distL="114300" distR="114300" simplePos="0" relativeHeight="251737088" behindDoc="0" locked="0" layoutInCell="1" allowOverlap="1" wp14:anchorId="5E520F2D" wp14:editId="698CC485">
             <wp:simplePos x="0" y="0"/>
             <wp:positionH relativeFrom="column">
-              <wp:posOffset>976861</wp:posOffset>
+              <wp:posOffset>951230</wp:posOffset>
             </wp:positionH>
             <wp:positionV relativeFrom="paragraph">
-              <wp:posOffset>1169670</wp:posOffset>
+              <wp:posOffset>6350</wp:posOffset>
             </wp:positionV>
             <wp:extent cx="4277245" cy="1180909"/>
             <wp:effectExtent l="0" t="0" r="0" b="635"/>
@@ -2269,165 +2753,6 @@
           </wp:anchor>
         </w:drawing>
       </w:r>
-      <w:r>
-        <w:rPr>
-          <w:rFonts w:ascii="Adobe Arabic" w:hAnsi="Adobe Arabic" w:cs="Adobe Arabic"/>
-          <w:sz w:val="28"/>
-          <w:szCs w:val="28"/>
-          <w:lang w:bidi="fa-IR"/>
-        </w:rPr>
-        <w:t xml:space="preserve">The </w:t>
-      </w:r>
-      <w:proofErr w:type="spellStart"/>
-      <w:r>
-        <w:rPr>
-          <w:rFonts w:ascii="Adobe Arabic" w:hAnsi="Adobe Arabic" w:cs="Adobe Arabic"/>
-          <w:sz w:val="28"/>
-          <w:szCs w:val="28"/>
-          <w:lang w:bidi="fa-IR"/>
-        </w:rPr>
-        <w:t>SOCOFing</w:t>
-      </w:r>
-      <w:proofErr w:type="spellEnd"/>
-      <w:r>
-        <w:rPr>
-          <w:rFonts w:ascii="Adobe Arabic" w:hAnsi="Adobe Arabic" w:cs="Adobe Arabic"/>
-          <w:sz w:val="28"/>
-          <w:szCs w:val="28"/>
-          <w:lang w:bidi="fa-IR"/>
-        </w:rPr>
-        <w:t xml:space="preserve"> dataset contains 6,000 fingerprints from 600 African individuals</w:t>
-      </w:r>
-      <w:r>
-        <w:rPr>
-          <w:rFonts w:ascii="Adobe Arabic" w:hAnsi="Adobe Arabic" w:cs="Adobe Arabic"/>
-          <w:sz w:val="28"/>
-          <w:szCs w:val="28"/>
-          <w:lang w:bidi="fa-IR"/>
-        </w:rPr>
-        <w:t xml:space="preserve"> (</w:t>
-      </w:r>
-      <w:r>
-        <w:rPr>
-          <w:rFonts w:ascii="Adobe Arabic" w:hAnsi="Adobe Arabic" w:cs="Adobe Arabic"/>
-          <w:sz w:val="28"/>
-          <w:szCs w:val="28"/>
-          <w:lang w:bidi="fa-IR"/>
-        </w:rPr>
-        <w:t>aged 18 or older</w:t>
-      </w:r>
-      <w:r>
-        <w:rPr>
-          <w:rFonts w:ascii="Adobe Arabic" w:hAnsi="Adobe Arabic" w:cs="Adobe Arabic"/>
-          <w:sz w:val="28"/>
-          <w:szCs w:val="28"/>
-          <w:lang w:bidi="fa-IR"/>
-        </w:rPr>
-        <w:t>)</w:t>
-      </w:r>
-      <w:r>
-        <w:rPr>
-          <w:rFonts w:ascii="Adobe Arabic" w:hAnsi="Adobe Arabic" w:cs="Adobe Arabic"/>
-          <w:sz w:val="28"/>
-          <w:szCs w:val="28"/>
-          <w:lang w:bidi="fa-IR"/>
-        </w:rPr>
-        <w:t xml:space="preserve">, with each person providing 10 fingerprints. This dataset includes unique attributes like </w:t>
-      </w:r>
-      <w:r>
-        <w:rPr>
-          <w:rFonts w:ascii="Adobe Arabic" w:hAnsi="Adobe Arabic" w:cs="Adobe Arabic"/>
-          <w:sz w:val="28"/>
-          <w:szCs w:val="28"/>
-          <w:u w:val="single"/>
-          <w:lang w:bidi="fa-IR"/>
-        </w:rPr>
-        <w:t>gender</w:t>
-      </w:r>
-      <w:r>
-        <w:rPr>
-          <w:rFonts w:ascii="Adobe Arabic" w:hAnsi="Adobe Arabic" w:cs="Adobe Arabic"/>
-          <w:sz w:val="28"/>
-          <w:szCs w:val="28"/>
-          <w:lang w:bidi="fa-IR"/>
-        </w:rPr>
-        <w:t xml:space="preserve">, </w:t>
-      </w:r>
-      <w:r>
-        <w:rPr>
-          <w:rFonts w:ascii="Adobe Arabic" w:hAnsi="Adobe Arabic" w:cs="Adobe Arabic"/>
-          <w:sz w:val="28"/>
-          <w:szCs w:val="28"/>
-          <w:u w:val="single"/>
-          <w:lang w:bidi="fa-IR"/>
-        </w:rPr>
-        <w:t>hand</w:t>
-      </w:r>
-      <w:r>
-        <w:rPr>
-          <w:rFonts w:ascii="Adobe Arabic" w:hAnsi="Adobe Arabic" w:cs="Adobe Arabic"/>
-          <w:sz w:val="28"/>
-          <w:szCs w:val="28"/>
-          <w:lang w:bidi="fa-IR"/>
-        </w:rPr>
-        <w:t xml:space="preserve">, and </w:t>
-      </w:r>
-      <w:r>
-        <w:rPr>
-          <w:rFonts w:ascii="Adobe Arabic" w:hAnsi="Adobe Arabic" w:cs="Adobe Arabic"/>
-          <w:sz w:val="28"/>
-          <w:szCs w:val="28"/>
-          <w:u w:val="single"/>
-          <w:lang w:bidi="fa-IR"/>
-        </w:rPr>
-        <w:t>finger names</w:t>
-      </w:r>
-      <w:r>
-        <w:rPr>
-          <w:rFonts w:ascii="Adobe Arabic" w:hAnsi="Adobe Arabic" w:cs="Adobe Arabic"/>
-          <w:sz w:val="28"/>
-          <w:szCs w:val="28"/>
-          <w:lang w:bidi="fa-IR"/>
-        </w:rPr>
-        <w:t>.</w:t>
-      </w:r>
-      <w:r>
-        <w:rPr>
-          <w:rFonts w:ascii="Adobe Arabic" w:hAnsi="Adobe Arabic" w:cs="Adobe Arabic"/>
-          <w:sz w:val="28"/>
-          <w:szCs w:val="28"/>
-          <w:lang w:bidi="fa-IR"/>
-        </w:rPr>
-        <w:t xml:space="preserve"> </w:t>
-      </w:r>
-      <w:r>
-        <w:rPr>
-          <w:rFonts w:ascii="Adobe Arabic" w:hAnsi="Adobe Arabic" w:cs="Adobe Arabic"/>
-          <w:sz w:val="28"/>
-          <w:szCs w:val="28"/>
-          <w:lang w:bidi="fa-IR"/>
-        </w:rPr>
-        <w:t>Figure below shows some samples of the original fingerprints.</w:t>
-      </w:r>
-      <w:r>
-        <w:rPr>
-          <w:rFonts w:ascii="Adobe Arabic" w:hAnsi="Adobe Arabic" w:cs="Adobe Arabic"/>
-          <w:sz w:val="28"/>
-          <w:szCs w:val="28"/>
-          <w:lang w:bidi="fa-IR"/>
-        </w:rPr>
-        <w:t xml:space="preserve"> </w:t>
-      </w:r>
-      <w:r>
-        <w:rPr>
-          <w:rFonts w:ascii="Adobe Arabic" w:hAnsi="Adobe Arabic" w:cs="Adobe Arabic"/>
-          <w:vanish/>
-          <w:sz w:val="28"/>
-          <w:szCs w:val="28"/>
-          <w:lang w:bidi="fa-IR"/>
-        </w:rPr>
-        <w:t>Top of Form</w:t>
-      </w:r>
     </w:p>
     <w:p>
       <w:pPr>
@@ -2440,35 +2765,6 @@
           <w:lang w:bidi="fa-IR"/>
         </w:rPr>
       </w:pPr>
-      <w:r>
-        <w:rPr>
-          <w:rFonts w:ascii="Adobe Arabic" w:hAnsi="Adobe Arabic" w:cs="Adobe Arabic"/>
-          <w:sz w:val="28"/>
-          <w:szCs w:val="28"/>
-          <w:lang w:bidi="fa-IR"/>
-        </w:rPr>
-        <w:t xml:space="preserve">The original images were captured with Hamster plus (HSDU03PTM) and </w:t>
-      </w:r>
-      <w:proofErr w:type="spellStart"/>
-      <w:r>
-        <w:rPr>
-          <w:rFonts w:ascii="Adobe Arabic" w:hAnsi="Adobe Arabic" w:cs="Adobe Arabic"/>
-          <w:sz w:val="28"/>
-          <w:szCs w:val="28"/>
-          <w:lang w:bidi="fa-IR"/>
-        </w:rPr>
-        <w:t>SecuGen</w:t>
-      </w:r>
-      <w:proofErr w:type="spellEnd"/>
-      <w:r>
-        <w:rPr>
-          <w:rFonts w:ascii="Adobe Arabic" w:hAnsi="Adobe Arabic" w:cs="Adobe Arabic"/>
-          <w:sz w:val="28"/>
-          <w:szCs w:val="28"/>
-          <w:lang w:bidi="fa-IR"/>
-        </w:rPr>
-        <w:t xml:space="preserve"> SDU03PTM sensor scanners, totaling 55,273 fingerprint images in the dataset. All images have a resolution of 1 × 96 × 103 (gray × width × height).</w:t>
-      </w:r>
     </w:p>
     <w:p>
       <w:pPr>
@@ -2496,30 +2792,6 @@
     </w:p>
     <w:p>
       <w:pPr>
-        <w:spacing w:line="276" w:lineRule="auto"/>
-        <w:jc w:val="both"/>
-        <w:rPr>
-          <w:rFonts w:ascii="Adobe Arabic" w:hAnsi="Adobe Arabic" w:cs="Adobe Arabic"/>
-          <w:sz w:val="28"/>
-          <w:szCs w:val="28"/>
-          <w:lang w:bidi="fa-IR"/>
-        </w:rPr>
-      </w:pPr>
-    </w:p>
-    <w:p>
-      <w:pPr>
-        <w:spacing w:line="276" w:lineRule="auto"/>
-        <w:jc w:val="both"/>
-        <w:rPr>
-          <w:rFonts w:ascii="Adobe Arabic" w:hAnsi="Adobe Arabic" w:cs="Adobe Arabic"/>
-          <w:sz w:val="28"/>
-          <w:szCs w:val="28"/>
-          <w:lang w:bidi="fa-IR"/>
-        </w:rPr>
-      </w:pPr>
-    </w:p>
-    <w:p>
-      <w:pPr>
         <w:tabs>
           <w:tab w:val="left" w:pos="927"/>
         </w:tabs>
@@ -2590,18 +2862,44 @@
           <w:lang w:val="en-GB" w:bidi="fa-IR"/>
         </w:rPr>
       </w:pPr>
+    </w:p>
+    <w:p>
+      <w:pPr>
+        <w:tabs>
+          <w:tab w:val="left" w:pos="927"/>
+        </w:tabs>
+        <w:rPr>
+          <w:rFonts w:ascii="Adobe Arabic" w:hAnsi="Adobe Arabic" w:cs="Adobe Arabic"/>
+          <w:sz w:val="28"/>
+          <w:szCs w:val="28"/>
+          <w:lang w:val="en-GB" w:bidi="fa-IR"/>
+        </w:rPr>
+      </w:pPr>
+    </w:p>
+    <w:p>
+      <w:pPr>
+        <w:tabs>
+          <w:tab w:val="left" w:pos="927"/>
+        </w:tabs>
+        <w:rPr>
+          <w:rFonts w:ascii="Adobe Arabic" w:hAnsi="Adobe Arabic" w:cs="Adobe Arabic"/>
+          <w:sz w:val="28"/>
+          <w:szCs w:val="28"/>
+          <w:lang w:val="en-GB" w:bidi="fa-IR"/>
+        </w:rPr>
+      </w:pPr>
       <w:r>
         <w:rPr>
           <w:noProof/>
         </w:rPr>
         <w:drawing>
-          <wp:anchor distT="0" distB="0" distL="114300" distR="114300" simplePos="0" relativeHeight="251739136" behindDoc="0" locked="0" layoutInCell="1" allowOverlap="1" wp14:anchorId="73815DBB" wp14:editId="6947ED1C">
+          <wp:anchor distT="0" distB="0" distL="114300" distR="114300" simplePos="0" relativeHeight="251739136" behindDoc="0" locked="0" layoutInCell="1" allowOverlap="1" wp14:anchorId="73815DBB" wp14:editId="45D5C14E">
             <wp:simplePos x="0" y="0"/>
             <wp:positionH relativeFrom="column">
-              <wp:posOffset>1030755</wp:posOffset>
+              <wp:posOffset>160655</wp:posOffset>
             </wp:positionH>
             <wp:positionV relativeFrom="paragraph">
-              <wp:posOffset>142240</wp:posOffset>
+              <wp:posOffset>4445</wp:posOffset>
             </wp:positionV>
             <wp:extent cx="4789805" cy="2947035"/>
             <wp:effectExtent l="0" t="0" r="0" b="5715"/>
@@ -2800,6 +3098,15 @@
           <w:lang w:val="en-GB" w:bidi="fa-IR"/>
         </w:rPr>
       </w:pPr>
+      <w:r>
+        <w:rPr>
+          <w:rFonts w:ascii="Adobe Arabic" w:hAnsi="Adobe Arabic" w:cs="Adobe Arabic"/>
+          <w:sz w:val="28"/>
+          <w:szCs w:val="28"/>
+          <w:lang w:val="en-GB" w:bidi="fa-IR"/>
+        </w:rPr>
+        <w:t>https://www.youtube.com/watch?v=dnd8IH1Pars&amp;t=897s</w:t>
+      </w:r>
     </w:p>
     <w:p>
       <w:pPr>
@@ -2826,15 +3133,19 @@
           <w:lang w:val="en-GB" w:bidi="fa-IR"/>
         </w:rPr>
       </w:pPr>
-      <w:r>
+    </w:p>
+    <w:p>
+      <w:pPr>
+        <w:tabs>
+          <w:tab w:val="left" w:pos="927"/>
+        </w:tabs>
         <w:rPr>
           <w:rFonts w:ascii="Adobe Arabic" w:hAnsi="Adobe Arabic" w:cs="Adobe Arabic"/>
           <w:sz w:val="28"/>
           <w:szCs w:val="28"/>
           <w:lang w:val="en-GB" w:bidi="fa-IR"/>
         </w:rPr>
-        <w:t>https://www.youtube.com/watch?v=dnd8IH1Pars&amp;t=897s</w:t>
-      </w:r>
+      </w:pPr>
     </w:p>
     <w:p>
       <w:pPr>
@@ -2929,46 +3240,7 @@
     </w:p>
     <w:p>
       <w:pPr>
-        <w:tabs>
-          <w:tab w:val="left" w:pos="927"/>
-        </w:tabs>
-        <w:rPr>
-          <w:rFonts w:ascii="Adobe Arabic" w:hAnsi="Adobe Arabic" w:cs="Adobe Arabic"/>
-          <w:sz w:val="28"/>
-          <w:szCs w:val="28"/>
-          <w:lang w:val="en-GB" w:bidi="fa-IR"/>
-        </w:rPr>
-      </w:pPr>
-    </w:p>
-    <w:p>
-      <w:pPr>
-        <w:tabs>
-          <w:tab w:val="left" w:pos="927"/>
-        </w:tabs>
-        <w:rPr>
-          <w:rFonts w:ascii="Adobe Arabic" w:hAnsi="Adobe Arabic" w:cs="Adobe Arabic"/>
-          <w:sz w:val="28"/>
-          <w:szCs w:val="28"/>
-          <w:lang w:val="en-GB" w:bidi="fa-IR"/>
-        </w:rPr>
-      </w:pPr>
-    </w:p>
-    <w:p>
-      <w:pPr>
-        <w:tabs>
-          <w:tab w:val="left" w:pos="927"/>
-        </w:tabs>
-        <w:rPr>
-          <w:rFonts w:ascii="Adobe Arabic" w:hAnsi="Adobe Arabic" w:cs="Adobe Arabic"/>
-          <w:sz w:val="28"/>
-          <w:szCs w:val="28"/>
-          <w:lang w:val="en-GB" w:bidi="fa-IR"/>
-        </w:rPr>
-      </w:pPr>
-    </w:p>
-    <w:p>
-      <w:pPr>
-        <w:pStyle w:val="ListParagraph"/>
+        <w:pStyle w:val="Paragraphedeliste"/>
         <w:numPr>
           <w:ilvl w:val="0"/>
           <w:numId w:val="13"/>
@@ -2999,7 +3271,7 @@
     </w:p>
     <w:p>
       <w:pPr>
-        <w:pStyle w:val="ListParagraph"/>
+        <w:pStyle w:val="Paragraphedeliste"/>
         <w:tabs>
           <w:tab w:val="left" w:pos="927"/>
         </w:tabs>
@@ -3016,7 +3288,7 @@
     </w:p>
     <w:p>
       <w:pPr>
-        <w:pStyle w:val="ListParagraph"/>
+        <w:pStyle w:val="Paragraphedeliste"/>
         <w:numPr>
           <w:ilvl w:val="0"/>
           <w:numId w:val="14"/>
@@ -3026,31 +3298,7 @@
         </w:tabs>
       </w:pPr>
       <w:r>
-        <w:t xml:space="preserve">Michal Dolezel, Martin </w:t>
-      </w:r>
-      <w:proofErr w:type="spellStart"/>
-      <w:r>
-        <w:t>Drahansky</w:t>
-      </w:r>
-      <w:proofErr w:type="spellEnd"/>
-      <w:r>
-        <w:t xml:space="preserve">, Jaroslav Urbanek, Eva </w:t>
-      </w:r>
-      <w:proofErr w:type="spellStart"/>
-      <w:r>
-        <w:t>Brezinova</w:t>
-      </w:r>
-      <w:proofErr w:type="spellEnd"/>
-      <w:r>
-        <w:t xml:space="preserve"> and Tai-</w:t>
-      </w:r>
-      <w:proofErr w:type="spellStart"/>
-      <w:r>
-        <w:t>hoon</w:t>
-      </w:r>
-      <w:proofErr w:type="spellEnd"/>
-      <w:r>
-        <w:t xml:space="preserve"> </w:t>
+        <w:t xml:space="preserve">Michal Dolezel, Martin Drahansky, Jaroslav Urbanek, Eva Brezinova and Tai-hoon </w:t>
       </w:r>
       <w:r>
         <w:t>Kim</w:t>
@@ -3073,7 +3321,7 @@
       <w:hyperlink r:id="rId15" w:history="1">
         <w:r>
           <w:rPr>
-            <w:rStyle w:val="Hyperlink"/>
+            <w:rStyle w:val="Lienhypertexte"/>
           </w:rPr>
           <w:t>http://dx.doi.org/10.5772/51992</w:t>
         </w:r>
@@ -3084,7 +3332,7 @@
     </w:p>
     <w:p>
       <w:pPr>
-        <w:pStyle w:val="ListParagraph"/>
+        <w:pStyle w:val="Paragraphedeliste"/>
         <w:tabs>
           <w:tab w:val="left" w:pos="927"/>
         </w:tabs>
@@ -3097,7 +3345,7 @@
     </w:p>
     <w:p>
       <w:pPr>
-        <w:pStyle w:val="ListParagraph"/>
+        <w:pStyle w:val="Paragraphedeliste"/>
         <w:numPr>
           <w:ilvl w:val="0"/>
           <w:numId w:val="14"/>
@@ -3119,47 +3367,7 @@
           <w:szCs w:val="28"/>
           <w:lang w:val="en-GB" w:bidi="fa-IR"/>
         </w:rPr>
-        <w:t xml:space="preserve">Shehu, Yahaya Isah, et al. "Sokoto </w:t>
-      </w:r>
-      <w:proofErr w:type="spellStart"/>
-      <w:r>
-        <w:rPr>
-          <w:rFonts w:ascii="Adobe Arabic" w:hAnsi="Adobe Arabic" w:cs="Adobe Arabic"/>
-          <w:sz w:val="28"/>
-          <w:szCs w:val="28"/>
-          <w:lang w:val="en-GB" w:bidi="fa-IR"/>
-        </w:rPr>
-        <w:t>coventry</w:t>
-      </w:r>
-      <w:proofErr w:type="spellEnd"/>
-      <w:r>
-        <w:rPr>
-          <w:rFonts w:ascii="Adobe Arabic" w:hAnsi="Adobe Arabic" w:cs="Adobe Arabic"/>
-          <w:sz w:val="28"/>
-          <w:szCs w:val="28"/>
-          <w:lang w:val="en-GB" w:bidi="fa-IR"/>
-        </w:rPr>
-        <w:t xml:space="preserve"> fingerprint dataset." </w:t>
-      </w:r>
-      <w:proofErr w:type="spellStart"/>
-      <w:r>
-        <w:rPr>
-          <w:rFonts w:ascii="Adobe Arabic" w:hAnsi="Adobe Arabic" w:cs="Adobe Arabic"/>
-          <w:sz w:val="28"/>
-          <w:szCs w:val="28"/>
-          <w:lang w:val="en-GB" w:bidi="fa-IR"/>
-        </w:rPr>
-        <w:t>arXiv</w:t>
-      </w:r>
-      <w:proofErr w:type="spellEnd"/>
-      <w:r>
-        <w:rPr>
-          <w:rFonts w:ascii="Adobe Arabic" w:hAnsi="Adobe Arabic" w:cs="Adobe Arabic"/>
-          <w:sz w:val="28"/>
-          <w:szCs w:val="28"/>
-          <w:lang w:val="en-GB" w:bidi="fa-IR"/>
-        </w:rPr>
-        <w:t xml:space="preserve"> preprint arXiv:1807.10609 (2018).</w:t>
+        <w:t>Shehu, Yahaya Isah, et al. "Sokoto coventry fingerprint dataset." arXiv preprint arXiv:1807.10609 (2018).</w:t>
       </w:r>
     </w:p>
     <w:sectPr>
@@ -3173,7 +3381,7 @@
 </file>
 
 <file path=word/endnotes.xml><?xml version="1.0" encoding="utf-8"?>
-<w:endnotes xmlns:wpc="http://schemas.microsoft.com/office/word/2010/wordprocessingCanvas" xmlns:cx="http://schemas.microsoft.com/office/drawing/2014/chartex" xmlns:cx1="http://schemas.microsoft.com/office/drawing/2015/9/8/chartex" xmlns:cx2="http://schemas.microsoft.com/office/drawing/2015/10/21/chartex" xmlns:cx3="http://schemas.microsoft.com/office/drawing/2016/5/9/chartex" xmlns:cx4="http://schemas.microsoft.com/office/drawing/2016/5/10/chartex" xmlns:cx5="http://schemas.microsoft.com/office/drawing/2016/5/11/chartex" xmlns:cx6="http://schemas.microsoft.com/office/drawing/2016/5/12/chartex" xmlns:cx7="http://schemas.microsoft.com/office/drawing/2016/5/13/chartex" xmlns:cx8="http://schemas.microsoft.com/office/drawing/2016/5/14/chartex" xmlns:mc="http://schemas.openxmlformats.org/markup-compatibility/2006" xmlns:aink="http://schemas.microsoft.com/office/drawing/2016/ink" xmlns:am3d="http://schemas.microsoft.com/office/drawing/2017/model3d" xmlns:o="urn:schemas-microsoft-com:office:office" xmlns:r="http://schemas.openxmlformats.org/officeDocument/2006/relationships" xmlns:m="http://schemas.openxmlformats.org/officeDocument/2006/math" xmlns:v="urn:schemas-microsoft-com:vml" xmlns:wp14="http://schemas.microsoft.com/office/word/2010/wordprocessingDrawing" xmlns:wp="http://schemas.openxmlformats.org/drawingml/2006/wordprocessingDrawing" xmlns:w10="urn:schemas-microsoft-com:office:word" xmlns:w="http://schemas.openxmlformats.org/wordprocessingml/2006/main" xmlns:w14="http://schemas.microsoft.com/office/word/2010/wordml" xmlns:w15="http://schemas.microsoft.com/office/word/2012/wordml" xmlns:w16cex="http://schemas.microsoft.com/office/word/2018/wordml/cex" xmlns:w16cid="http://schemas.microsoft.com/office/word/2016/wordml/cid" xmlns:w16="http://schemas.microsoft.com/office/word/2018/wordml" xmlns:w16sdtdh="http://schemas.microsoft.com/office/word/2020/wordml/sdtdatahash" xmlns:w16se="http://schemas.microsoft.com/office/word/2015/wordml/symex" xmlns:wpg="http://schemas.microsoft.com/office/word/2010/wordprocessingGroup" xmlns:wpi="http://schemas.microsoft.com/office/word/2010/wordprocessingInk" xmlns:wne="http://schemas.microsoft.com/office/word/2006/wordml" xmlns:wps="http://schemas.microsoft.com/office/word/2010/wordprocessingShape" mc:Ignorable="w14 w15 w16se w16cid w16 w16cex w16sdtdh wp14">
+<w:endnotes xmlns:wpc="http://schemas.microsoft.com/office/word/2010/wordprocessingCanvas" xmlns:cx="http://schemas.microsoft.com/office/drawing/2014/chartex" xmlns:cx1="http://schemas.microsoft.com/office/drawing/2015/9/8/chartex" xmlns:cx2="http://schemas.microsoft.com/office/drawing/2015/10/21/chartex" xmlns:cx3="http://schemas.microsoft.com/office/drawing/2016/5/9/chartex" xmlns:cx4="http://schemas.microsoft.com/office/drawing/2016/5/10/chartex" xmlns:cx5="http://schemas.microsoft.com/office/drawing/2016/5/11/chartex" xmlns:cx6="http://schemas.microsoft.com/office/drawing/2016/5/12/chartex" xmlns:cx7="http://schemas.microsoft.com/office/drawing/2016/5/13/chartex" xmlns:cx8="http://schemas.microsoft.com/office/drawing/2016/5/14/chartex" xmlns:mc="http://schemas.openxmlformats.org/markup-compatibility/2006" xmlns:aink="http://schemas.microsoft.com/office/drawing/2016/ink" xmlns:am3d="http://schemas.microsoft.com/office/drawing/2017/model3d" xmlns:o="urn:schemas-microsoft-com:office:office" xmlns:oel="http://schemas.microsoft.com/office/2019/extlst" xmlns:r="http://schemas.openxmlformats.org/officeDocument/2006/relationships" xmlns:m="http://schemas.openxmlformats.org/officeDocument/2006/math" xmlns:v="urn:schemas-microsoft-com:vml" xmlns:wp14="http://schemas.microsoft.com/office/word/2010/wordprocessingDrawing" xmlns:wp="http://schemas.openxmlformats.org/drawingml/2006/wordprocessingDrawing" xmlns:w10="urn:schemas-microsoft-com:office:word" xmlns:w="http://schemas.openxmlformats.org/wordprocessingml/2006/main" xmlns:w14="http://schemas.microsoft.com/office/word/2010/wordml" xmlns:w15="http://schemas.microsoft.com/office/word/2012/wordml" xmlns:w16cex="http://schemas.microsoft.com/office/word/2018/wordml/cex" xmlns:w16cid="http://schemas.microsoft.com/office/word/2016/wordml/cid" xmlns:w16="http://schemas.microsoft.com/office/word/2018/wordml" xmlns:w16sdtdh="http://schemas.microsoft.com/office/word/2020/wordml/sdtdatahash" xmlns:w16se="http://schemas.microsoft.com/office/word/2015/wordml/symex" xmlns:wpg="http://schemas.microsoft.com/office/word/2010/wordprocessingGroup" xmlns:wpi="http://schemas.microsoft.com/office/word/2010/wordprocessingInk" xmlns:wne="http://schemas.microsoft.com/office/word/2006/wordml" xmlns:wps="http://schemas.microsoft.com/office/word/2010/wordprocessingShape" mc:Ignorable="w14 w15 w16se w16cid w16 w16cex w16sdtdh wp14">
   <w:endnote w:type="separator" w:id="-1">
     <w:p>
       <w:pPr>
@@ -3198,7 +3406,7 @@
 </file>
 
 <file path=word/footnotes.xml><?xml version="1.0" encoding="utf-8"?>
-<w:footnotes xmlns:wpc="http://schemas.microsoft.com/office/word/2010/wordprocessingCanvas" xmlns:cx="http://schemas.microsoft.com/office/drawing/2014/chartex" xmlns:cx1="http://schemas.microsoft.com/office/drawing/2015/9/8/chartex" xmlns:cx2="http://schemas.microsoft.com/office/drawing/2015/10/21/chartex" xmlns:cx3="http://schemas.microsoft.com/office/drawing/2016/5/9/chartex" xmlns:cx4="http://schemas.microsoft.com/office/drawing/2016/5/10/chartex" xmlns:cx5="http://schemas.microsoft.com/office/drawing/2016/5/11/chartex" xmlns:cx6="http://schemas.microsoft.com/office/drawing/2016/5/12/chartex" xmlns:cx7="http://schemas.microsoft.com/office/drawing/2016/5/13/chartex" xmlns:cx8="http://schemas.microsoft.com/office/drawing/2016/5/14/chartex" xmlns:mc="http://schemas.openxmlformats.org/markup-compatibility/2006" xmlns:aink="http://schemas.microsoft.com/office/drawing/2016/ink" xmlns:am3d="http://schemas.microsoft.com/office/drawing/2017/model3d" xmlns:o="urn:schemas-microsoft-com:office:office" xmlns:r="http://schemas.openxmlformats.org/officeDocument/2006/relationships" xmlns:m="http://schemas.openxmlformats.org/officeDocument/2006/math" xmlns:v="urn:schemas-microsoft-com:vml" xmlns:wp14="http://schemas.microsoft.com/office/word/2010/wordprocessingDrawing" xmlns:wp="http://schemas.openxmlformats.org/drawingml/2006/wordprocessingDrawing" xmlns:w10="urn:schemas-microsoft-com:office:word" xmlns:w="http://schemas.openxmlformats.org/wordprocessingml/2006/main" xmlns:w14="http://schemas.microsoft.com/office/word/2010/wordml" xmlns:w15="http://schemas.microsoft.com/office/word/2012/wordml" xmlns:w16cex="http://schemas.microsoft.com/office/word/2018/wordml/cex" xmlns:w16cid="http://schemas.microsoft.com/office/word/2016/wordml/cid" xmlns:w16="http://schemas.microsoft.com/office/word/2018/wordml" xmlns:w16sdtdh="http://schemas.microsoft.com/office/word/2020/wordml/sdtdatahash" xmlns:w16se="http://schemas.microsoft.com/office/word/2015/wordml/symex" xmlns:wpg="http://schemas.microsoft.com/office/word/2010/wordprocessingGroup" xmlns:wpi="http://schemas.microsoft.com/office/word/2010/wordprocessingInk" xmlns:wne="http://schemas.microsoft.com/office/word/2006/wordml" xmlns:wps="http://schemas.microsoft.com/office/word/2010/wordprocessingShape" mc:Ignorable="w14 w15 w16se w16cid w16 w16cex w16sdtdh wp14">
+<w:footnotes xmlns:wpc="http://schemas.microsoft.com/office/word/2010/wordprocessingCanvas" xmlns:cx="http://schemas.microsoft.com/office/drawing/2014/chartex" xmlns:cx1="http://schemas.microsoft.com/office/drawing/2015/9/8/chartex" xmlns:cx2="http://schemas.microsoft.com/office/drawing/2015/10/21/chartex" xmlns:cx3="http://schemas.microsoft.com/office/drawing/2016/5/9/chartex" xmlns:cx4="http://schemas.microsoft.com/office/drawing/2016/5/10/chartex" xmlns:cx5="http://schemas.microsoft.com/office/drawing/2016/5/11/chartex" xmlns:cx6="http://schemas.microsoft.com/office/drawing/2016/5/12/chartex" xmlns:cx7="http://schemas.microsoft.com/office/drawing/2016/5/13/chartex" xmlns:cx8="http://schemas.microsoft.com/office/drawing/2016/5/14/chartex" xmlns:mc="http://schemas.openxmlformats.org/markup-compatibility/2006" xmlns:aink="http://schemas.microsoft.com/office/drawing/2016/ink" xmlns:am3d="http://schemas.microsoft.com/office/drawing/2017/model3d" xmlns:o="urn:schemas-microsoft-com:office:office" xmlns:oel="http://schemas.microsoft.com/office/2019/extlst" xmlns:r="http://schemas.openxmlformats.org/officeDocument/2006/relationships" xmlns:m="http://schemas.openxmlformats.org/officeDocument/2006/math" xmlns:v="urn:schemas-microsoft-com:vml" xmlns:wp14="http://schemas.microsoft.com/office/word/2010/wordprocessingDrawing" xmlns:wp="http://schemas.openxmlformats.org/drawingml/2006/wordprocessingDrawing" xmlns:w10="urn:schemas-microsoft-com:office:word" xmlns:w="http://schemas.openxmlformats.org/wordprocessingml/2006/main" xmlns:w14="http://schemas.microsoft.com/office/word/2010/wordml" xmlns:w15="http://schemas.microsoft.com/office/word/2012/wordml" xmlns:w16cex="http://schemas.microsoft.com/office/word/2018/wordml/cex" xmlns:w16cid="http://schemas.microsoft.com/office/word/2016/wordml/cid" xmlns:w16="http://schemas.microsoft.com/office/word/2018/wordml" xmlns:w16sdtdh="http://schemas.microsoft.com/office/word/2020/wordml/sdtdatahash" xmlns:w16se="http://schemas.microsoft.com/office/word/2015/wordml/symex" xmlns:wpg="http://schemas.microsoft.com/office/word/2010/wordprocessingGroup" xmlns:wpi="http://schemas.microsoft.com/office/word/2010/wordprocessingInk" xmlns:wne="http://schemas.microsoft.com/office/word/2006/wordml" xmlns:wps="http://schemas.microsoft.com/office/word/2010/wordprocessingShape" mc:Ignorable="w14 w15 w16se w16cid w16 w16cex w16sdtdh wp14">
   <w:footnote w:type="separator" w:id="-1">
     <w:p>
       <w:pPr>
@@ -3223,7 +3431,7 @@
 </file>
 
 <file path=word/numbering.xml><?xml version="1.0" encoding="utf-8"?>
-<w:numbering xmlns:wpc="http://schemas.microsoft.com/office/word/2010/wordprocessingCanvas" xmlns:cx="http://schemas.microsoft.com/office/drawing/2014/chartex" xmlns:cx1="http://schemas.microsoft.com/office/drawing/2015/9/8/chartex" xmlns:cx2="http://schemas.microsoft.com/office/drawing/2015/10/21/chartex" xmlns:cx3="http://schemas.microsoft.com/office/drawing/2016/5/9/chartex" xmlns:cx4="http://schemas.microsoft.com/office/drawing/2016/5/10/chartex" xmlns:cx5="http://schemas.microsoft.com/office/drawing/2016/5/11/chartex" xmlns:cx6="http://schemas.microsoft.com/office/drawing/2016/5/12/chartex" xmlns:cx7="http://schemas.microsoft.com/office/drawing/2016/5/13/chartex" xmlns:cx8="http://schemas.microsoft.com/office/drawing/2016/5/14/chartex" xmlns:mc="http://schemas.openxmlformats.org/markup-compatibility/2006" xmlns:aink="http://schemas.microsoft.com/office/drawing/2016/ink" xmlns:am3d="http://schemas.microsoft.com/office/drawing/2017/model3d" xmlns:o="urn:schemas-microsoft-com:office:office" xmlns:r="http://schemas.openxmlformats.org/officeDocument/2006/relationships" xmlns:m="http://schemas.openxmlformats.org/officeDocument/2006/math" xmlns:v="urn:schemas-microsoft-com:vml" xmlns:wp14="http://schemas.microsoft.com/office/word/2010/wordprocessingDrawing" xmlns:wp="http://schemas.openxmlformats.org/drawingml/2006/wordprocessingDrawing" xmlns:w10="urn:schemas-microsoft-com:office:word" xmlns:w="http://schemas.openxmlformats.org/wordprocessingml/2006/main" xmlns:w14="http://schemas.microsoft.com/office/word/2010/wordml" xmlns:w15="http://schemas.microsoft.com/office/word/2012/wordml" xmlns:w16cex="http://schemas.microsoft.com/office/word/2018/wordml/cex" xmlns:w16cid="http://schemas.microsoft.com/office/word/2016/wordml/cid" xmlns:w16="http://schemas.microsoft.com/office/word/2018/wordml" xmlns:w16sdtdh="http://schemas.microsoft.com/office/word/2020/wordml/sdtdatahash" xmlns:w16se="http://schemas.microsoft.com/office/word/2015/wordml/symex" xmlns:wpg="http://schemas.microsoft.com/office/word/2010/wordprocessingGroup" xmlns:wpi="http://schemas.microsoft.com/office/word/2010/wordprocessingInk" xmlns:wne="http://schemas.microsoft.com/office/word/2006/wordml" xmlns:wps="http://schemas.microsoft.com/office/word/2010/wordprocessingShape" mc:Ignorable="w14 w15 w16se w16cid w16 w16cex w16sdtdh wp14">
+<w:numbering xmlns:wpc="http://schemas.microsoft.com/office/word/2010/wordprocessingCanvas" xmlns:cx="http://schemas.microsoft.com/office/drawing/2014/chartex" xmlns:cx1="http://schemas.microsoft.com/office/drawing/2015/9/8/chartex" xmlns:cx2="http://schemas.microsoft.com/office/drawing/2015/10/21/chartex" xmlns:cx3="http://schemas.microsoft.com/office/drawing/2016/5/9/chartex" xmlns:cx4="http://schemas.microsoft.com/office/drawing/2016/5/10/chartex" xmlns:cx5="http://schemas.microsoft.com/office/drawing/2016/5/11/chartex" xmlns:cx6="http://schemas.microsoft.com/office/drawing/2016/5/12/chartex" xmlns:cx7="http://schemas.microsoft.com/office/drawing/2016/5/13/chartex" xmlns:cx8="http://schemas.microsoft.com/office/drawing/2016/5/14/chartex" xmlns:mc="http://schemas.openxmlformats.org/markup-compatibility/2006" xmlns:aink="http://schemas.microsoft.com/office/drawing/2016/ink" xmlns:am3d="http://schemas.microsoft.com/office/drawing/2017/model3d" xmlns:o="urn:schemas-microsoft-com:office:office" xmlns:oel="http://schemas.microsoft.com/office/2019/extlst" xmlns:r="http://schemas.openxmlformats.org/officeDocument/2006/relationships" xmlns:m="http://schemas.openxmlformats.org/officeDocument/2006/math" xmlns:v="urn:schemas-microsoft-com:vml" xmlns:wp14="http://schemas.microsoft.com/office/word/2010/wordprocessingDrawing" xmlns:wp="http://schemas.openxmlformats.org/drawingml/2006/wordprocessingDrawing" xmlns:w10="urn:schemas-microsoft-com:office:word" xmlns:w="http://schemas.openxmlformats.org/wordprocessingml/2006/main" xmlns:w14="http://schemas.microsoft.com/office/word/2010/wordml" xmlns:w15="http://schemas.microsoft.com/office/word/2012/wordml" xmlns:w16cex="http://schemas.microsoft.com/office/word/2018/wordml/cex" xmlns:w16cid="http://schemas.microsoft.com/office/word/2016/wordml/cid" xmlns:w16="http://schemas.microsoft.com/office/word/2018/wordml" xmlns:w16sdtdh="http://schemas.microsoft.com/office/word/2020/wordml/sdtdatahash" xmlns:w16se="http://schemas.microsoft.com/office/word/2015/wordml/symex" xmlns:wpg="http://schemas.microsoft.com/office/word/2010/wordprocessingGroup" xmlns:wpi="http://schemas.microsoft.com/office/word/2010/wordprocessingInk" xmlns:wne="http://schemas.microsoft.com/office/word/2006/wordml" xmlns:wps="http://schemas.microsoft.com/office/word/2010/wordprocessingShape" mc:Ignorable="w14 w15 w16se w16cid w16 w16cex w16sdtdh wp14">
   <w:abstractNum w:abstractNumId="0" w15:restartNumberingAfterBreak="0">
     <w:nsid w:val="07DB0570"/>
     <w:multiLevelType w:val="hybridMultilevel"/>
@@ -4885,49 +5093,49 @@
       </w:rPr>
     </w:lvl>
   </w:abstractNum>
-  <w:num w:numId="1">
+  <w:num w:numId="1" w16cid:durableId="292298538">
     <w:abstractNumId w:val="6"/>
   </w:num>
-  <w:num w:numId="2">
+  <w:num w:numId="2" w16cid:durableId="1387143087">
     <w:abstractNumId w:val="8"/>
   </w:num>
-  <w:num w:numId="3">
+  <w:num w:numId="3" w16cid:durableId="1905333597">
     <w:abstractNumId w:val="4"/>
   </w:num>
-  <w:num w:numId="4">
+  <w:num w:numId="4" w16cid:durableId="474419605">
     <w:abstractNumId w:val="0"/>
   </w:num>
-  <w:num w:numId="5">
+  <w:num w:numId="5" w16cid:durableId="82118141">
     <w:abstractNumId w:val="3"/>
   </w:num>
-  <w:num w:numId="6">
+  <w:num w:numId="6" w16cid:durableId="682710508">
     <w:abstractNumId w:val="11"/>
   </w:num>
-  <w:num w:numId="7">
+  <w:num w:numId="7" w16cid:durableId="1451897386">
     <w:abstractNumId w:val="5"/>
   </w:num>
-  <w:num w:numId="8">
+  <w:num w:numId="8" w16cid:durableId="801734611">
     <w:abstractNumId w:val="1"/>
   </w:num>
-  <w:num w:numId="9">
+  <w:num w:numId="9" w16cid:durableId="293678239">
     <w:abstractNumId w:val="10"/>
   </w:num>
-  <w:num w:numId="10">
+  <w:num w:numId="10" w16cid:durableId="103309179">
     <w:abstractNumId w:val="14"/>
   </w:num>
-  <w:num w:numId="11">
+  <w:num w:numId="11" w16cid:durableId="1355031948">
     <w:abstractNumId w:val="2"/>
   </w:num>
-  <w:num w:numId="12">
+  <w:num w:numId="12" w16cid:durableId="300311395">
     <w:abstractNumId w:val="13"/>
   </w:num>
-  <w:num w:numId="13">
+  <w:num w:numId="13" w16cid:durableId="1042825716">
     <w:abstractNumId w:val="7"/>
   </w:num>
-  <w:num w:numId="14">
+  <w:num w:numId="14" w16cid:durableId="1304502986">
     <w:abstractNumId w:val="9"/>
   </w:num>
-  <w:num w:numId="15">
+  <w:num w:numId="15" w16cid:durableId="1402408008">
     <w:abstractNumId w:val="12"/>
   </w:num>
 </w:numbering>
@@ -5332,13 +5540,13 @@
     <w:name w:val="Normal"/>
     <w:qFormat/>
   </w:style>
-  <w:style w:type="character" w:default="1" w:styleId="DefaultParagraphFont">
+  <w:style w:type="character" w:default="1" w:styleId="Policepardfaut">
     <w:name w:val="Default Paragraph Font"/>
     <w:uiPriority w:val="1"/>
     <w:semiHidden/>
     <w:unhideWhenUsed/>
   </w:style>
-  <w:style w:type="table" w:default="1" w:styleId="TableNormal">
+  <w:style w:type="table" w:default="1" w:styleId="TableauNormal">
     <w:name w:val="Normal Table"/>
     <w:uiPriority w:val="99"/>
     <w:semiHidden/>
@@ -5353,16 +5561,16 @@
       </w:tblCellMar>
     </w:tblPr>
   </w:style>
-  <w:style w:type="numbering" w:default="1" w:styleId="NoList">
+  <w:style w:type="numbering" w:default="1" w:styleId="Aucuneliste">
     <w:name w:val="No List"/>
     <w:uiPriority w:val="99"/>
     <w:semiHidden/>
     <w:unhideWhenUsed/>
   </w:style>
-  <w:style w:type="paragraph" w:styleId="Header">
+  <w:style w:type="paragraph" w:styleId="En-tte">
     <w:name w:val="header"/>
     <w:basedOn w:val="Normal"/>
-    <w:link w:val="HeaderChar"/>
+    <w:link w:val="En-tteCar"/>
     <w:uiPriority w:val="99"/>
     <w:unhideWhenUsed/>
     <w:rsid w:val="00F03403"/>
@@ -5374,17 +5582,17 @@
       <w:spacing w:after="0" w:line="240" w:lineRule="auto"/>
     </w:pPr>
   </w:style>
-  <w:style w:type="character" w:customStyle="1" w:styleId="HeaderChar">
-    <w:name w:val="Header Char"/>
-    <w:basedOn w:val="DefaultParagraphFont"/>
-    <w:link w:val="Header"/>
+  <w:style w:type="character" w:customStyle="1" w:styleId="En-tteCar">
+    <w:name w:val="En-tête Car"/>
+    <w:basedOn w:val="Policepardfaut"/>
+    <w:link w:val="En-tte"/>
     <w:uiPriority w:val="99"/>
     <w:rsid w:val="00F03403"/>
   </w:style>
-  <w:style w:type="paragraph" w:styleId="Footer">
+  <w:style w:type="paragraph" w:styleId="Pieddepage">
     <w:name w:val="footer"/>
     <w:basedOn w:val="Normal"/>
-    <w:link w:val="FooterChar"/>
+    <w:link w:val="PieddepageCar"/>
     <w:uiPriority w:val="99"/>
     <w:unhideWhenUsed/>
     <w:rsid w:val="00F03403"/>
@@ -5396,14 +5604,14 @@
       <w:spacing w:after="0" w:line="240" w:lineRule="auto"/>
     </w:pPr>
   </w:style>
-  <w:style w:type="character" w:customStyle="1" w:styleId="FooterChar">
-    <w:name w:val="Footer Char"/>
-    <w:basedOn w:val="DefaultParagraphFont"/>
-    <w:link w:val="Footer"/>
+  <w:style w:type="character" w:customStyle="1" w:styleId="PieddepageCar">
+    <w:name w:val="Pied de page Car"/>
+    <w:basedOn w:val="Policepardfaut"/>
+    <w:link w:val="Pieddepage"/>
     <w:uiPriority w:val="99"/>
     <w:rsid w:val="00F03403"/>
   </w:style>
-  <w:style w:type="paragraph" w:styleId="ListParagraph">
+  <w:style w:type="paragraph" w:styleId="Paragraphedeliste">
     <w:name w:val="List Paragraph"/>
     <w:basedOn w:val="Normal"/>
     <w:uiPriority w:val="34"/>
@@ -5414,9 +5622,9 @@
       <w:contextualSpacing/>
     </w:pPr>
   </w:style>
-  <w:style w:type="character" w:styleId="Hyperlink">
+  <w:style w:type="character" w:styleId="Lienhypertexte">
     <w:name w:val="Hyperlink"/>
-    <w:basedOn w:val="DefaultParagraphFont"/>
+    <w:basedOn w:val="Policepardfaut"/>
     <w:uiPriority w:val="99"/>
     <w:unhideWhenUsed/>
     <w:rsid w:val="008E1D51"/>
@@ -5425,9 +5633,9 @@
       <w:u w:val="single"/>
     </w:rPr>
   </w:style>
-  <w:style w:type="character" w:styleId="UnresolvedMention">
+  <w:style w:type="character" w:styleId="Mentionnonrsolue">
     <w:name w:val="Unresolved Mention"/>
-    <w:basedOn w:val="DefaultParagraphFont"/>
+    <w:basedOn w:val="Policepardfaut"/>
     <w:uiPriority w:val="99"/>
     <w:semiHidden/>
     <w:unhideWhenUsed/>
@@ -5450,9 +5658,9 @@
       <w:szCs w:val="24"/>
     </w:rPr>
   </w:style>
-  <w:style w:type="character" w:styleId="FollowedHyperlink">
+  <w:style w:type="character" w:styleId="Lienhypertextesuivivisit">
     <w:name w:val="FollowedHyperlink"/>
-    <w:basedOn w:val="DefaultParagraphFont"/>
+    <w:basedOn w:val="Policepardfaut"/>
     <w:uiPriority w:val="99"/>
     <w:semiHidden/>
     <w:unhideWhenUsed/>

</xml_diff>

<commit_message>
commit the first 10000, cf next commit
</commit_message>
<xml_diff>
--- a/Data science project 1.docx
+++ b/Data science project 1.docx
@@ -1393,21 +1393,7 @@
                               <w:rPr>
                                 <w:rFonts w:ascii="Adobe Arabic" w:hAnsi="Adobe Arabic" w:cs="Adobe Arabic"/>
                               </w:rPr>
-                              <w:t xml:space="preserve">Some examples of people </w:t>
-                            </w:r>
-                            <w:proofErr w:type="gramStart"/>
-                            <w:r>
-                              <w:rPr>
-                                <w:rFonts w:ascii="Adobe Arabic" w:hAnsi="Adobe Arabic" w:cs="Adobe Arabic"/>
-                              </w:rPr>
-                              <w:t>complains</w:t>
-                            </w:r>
-                            <w:proofErr w:type="gramEnd"/>
-                            <w:r>
-                              <w:rPr>
-                                <w:rFonts w:ascii="Adobe Arabic" w:hAnsi="Adobe Arabic" w:cs="Adobe Arabic"/>
-                              </w:rPr>
-                              <w:t xml:space="preserve"> concerning the efficiency of biometric recognition systems after accidents </w:t>
+                              <w:t xml:space="preserve">Some examples of people complains concerning the efficiency of biometric recognition systems after accidents </w:t>
                             </w:r>
                           </w:p>
                           <w:p>
@@ -1467,21 +1453,7 @@
                         <w:rPr>
                           <w:rFonts w:ascii="Adobe Arabic" w:hAnsi="Adobe Arabic" w:cs="Adobe Arabic"/>
                         </w:rPr>
-                        <w:t xml:space="preserve">Some examples of people </w:t>
-                      </w:r>
-                      <w:proofErr w:type="gramStart"/>
-                      <w:r>
-                        <w:rPr>
-                          <w:rFonts w:ascii="Adobe Arabic" w:hAnsi="Adobe Arabic" w:cs="Adobe Arabic"/>
-                        </w:rPr>
-                        <w:t>complains</w:t>
-                      </w:r>
-                      <w:proofErr w:type="gramEnd"/>
-                      <w:r>
-                        <w:rPr>
-                          <w:rFonts w:ascii="Adobe Arabic" w:hAnsi="Adobe Arabic" w:cs="Adobe Arabic"/>
-                        </w:rPr>
-                        <w:t xml:space="preserve"> concerning the efficiency of biometric recognition systems after accidents </w:t>
+                        <w:t xml:space="preserve">Some examples of people complains concerning the efficiency of biometric recognition systems after accidents </w:t>
                       </w:r>
                     </w:p>
                     <w:p>
@@ -2129,45 +2101,7 @@
           <w:szCs w:val="28"/>
           <w:lang w:bidi="fa-IR"/>
         </w:rPr>
-        <w:t xml:space="preserve">I would put those two questions, comparing recognitions techniques for unhealthy fingerprints and identifying what kind of disease threaten identification </w:t>
-      </w:r>
-      <w:r>
-        <w:rPr>
-          <w:rFonts w:ascii="Adobe Arabic" w:hAnsi="Adobe Arabic" w:cs="Adobe Arabic"/>
-          <w:sz w:val="28"/>
-          <w:szCs w:val="28"/>
-          <w:lang w:bidi="fa-IR"/>
-        </w:rPr>
-        <w:t>the mo</w:t>
-      </w:r>
-      <w:r>
-        <w:rPr>
-          <w:rFonts w:ascii="Adobe Arabic" w:hAnsi="Adobe Arabic" w:cs="Adobe Arabic"/>
-          <w:sz w:val="28"/>
-          <w:szCs w:val="28"/>
-          <w:lang w:bidi="fa-IR"/>
-        </w:rPr>
-        <w:t xml:space="preserve">st (if we don’t find true disease </w:t>
-      </w:r>
-      <w:proofErr w:type="gramStart"/>
-      <w:r>
-        <w:rPr>
-          <w:rFonts w:ascii="Adobe Arabic" w:hAnsi="Adobe Arabic" w:cs="Adobe Arabic"/>
-          <w:sz w:val="28"/>
-          <w:szCs w:val="28"/>
-          <w:lang w:bidi="fa-IR"/>
-        </w:rPr>
-        <w:t>datasets</w:t>
-      </w:r>
-      <w:proofErr w:type="gramEnd"/>
-      <w:r>
-        <w:rPr>
-          <w:rFonts w:ascii="Adobe Arabic" w:hAnsi="Adobe Arabic" w:cs="Adobe Arabic"/>
-          <w:sz w:val="28"/>
-          <w:szCs w:val="28"/>
-          <w:lang w:bidi="fa-IR"/>
-        </w:rPr>
-        <w:t xml:space="preserve"> we can find which artificial damage implies the most dramatic results for each technique. </w:t>
+        <w:t xml:space="preserve">I would put those two questions, comparing recognitions techniques for unhealthy fingerprints and identifying what kind of disease threaten identification the most (if we don’t find true disease datasets we can find which artificial damage implies the most dramatic results for each technique. </w:t>
       </w:r>
     </w:p>
     <w:p>
@@ -2297,61 +2231,6 @@
         </w:rPr>
         <w:t>To what extent a damaged fingerprint can be used as an identifier? Up to which point is it safe and for which disease/injury/damage? We can still do that question if we manage to do only one recognition technique.</w:t>
       </w:r>
-    </w:p>
-    <w:p>
-      <w:pPr>
-        <w:jc w:val="both"/>
-        <w:rPr>
-          <w:rFonts w:ascii="Adobe Arabic" w:hAnsi="Adobe Arabic" w:cs="Adobe Arabic"/>
-          <w:sz w:val="28"/>
-          <w:szCs w:val="28"/>
-          <w:lang w:bidi="fa-IR"/>
-        </w:rPr>
-      </w:pPr>
-    </w:p>
-    <w:p>
-      <w:pPr>
-        <w:jc w:val="both"/>
-        <w:rPr>
-          <w:rFonts w:ascii="Adobe Arabic" w:hAnsi="Adobe Arabic" w:cs="Adobe Arabic"/>
-          <w:sz w:val="28"/>
-          <w:szCs w:val="28"/>
-          <w:lang w:bidi="fa-IR"/>
-        </w:rPr>
-      </w:pPr>
-    </w:p>
-    <w:p>
-      <w:pPr>
-        <w:jc w:val="both"/>
-        <w:rPr>
-          <w:rFonts w:ascii="Adobe Arabic" w:hAnsi="Adobe Arabic" w:cs="Adobe Arabic"/>
-          <w:sz w:val="28"/>
-          <w:szCs w:val="28"/>
-          <w:lang w:bidi="fa-IR"/>
-        </w:rPr>
-      </w:pPr>
-    </w:p>
-    <w:p>
-      <w:pPr>
-        <w:jc w:val="both"/>
-        <w:rPr>
-          <w:rFonts w:ascii="Adobe Arabic" w:hAnsi="Adobe Arabic" w:cs="Adobe Arabic"/>
-          <w:sz w:val="28"/>
-          <w:szCs w:val="28"/>
-          <w:lang w:bidi="fa-IR"/>
-        </w:rPr>
-      </w:pPr>
-    </w:p>
-    <w:p>
-      <w:pPr>
-        <w:jc w:val="both"/>
-        <w:rPr>
-          <w:rFonts w:ascii="Adobe Arabic" w:hAnsi="Adobe Arabic" w:cs="Adobe Arabic"/>
-          <w:sz w:val="28"/>
-          <w:szCs w:val="28"/>
-          <w:lang w:bidi="fa-IR"/>
-        </w:rPr>
-      </w:pPr>
     </w:p>
     <w:p>
       <w:pPr>
@@ -2461,6 +2340,7 @@
           <w:szCs w:val="32"/>
           <w:lang w:val="en-GB" w:bidi="fa-IR"/>
         </w:rPr>
+        <w:lastRenderedPageBreak/>
         <w:t>Materials and Methods</w:t>
       </w:r>
     </w:p>
@@ -2528,7 +2408,27 @@
           <w:szCs w:val="28"/>
           <w:lang w:bidi="fa-IR"/>
         </w:rPr>
-        <w:t>The SOCOFing dataset contains 6,000 fingerprints from 600 African individuals</w:t>
+        <w:t xml:space="preserve">The </w:t>
+      </w:r>
+      <w:proofErr w:type="spellStart"/>
+      <w:r>
+        <w:rPr>
+          <w:rFonts w:ascii="Adobe Arabic" w:hAnsi="Adobe Arabic" w:cs="Adobe Arabic"/>
+          <w:sz w:val="28"/>
+          <w:szCs w:val="28"/>
+          <w:lang w:bidi="fa-IR"/>
+        </w:rPr>
+        <w:t>SOCOFing</w:t>
+      </w:r>
+      <w:proofErr w:type="spellEnd"/>
+      <w:r>
+        <w:rPr>
+          <w:rFonts w:ascii="Adobe Arabic" w:hAnsi="Adobe Arabic" w:cs="Adobe Arabic"/>
+          <w:sz w:val="28"/>
+          <w:szCs w:val="28"/>
+          <w:lang w:bidi="fa-IR"/>
+        </w:rPr>
+        <w:t xml:space="preserve"> dataset contains 6,000 fingerprints from 600 African individuals</w:t>
       </w:r>
       <w:r>
         <w:rPr>
@@ -2679,7 +2579,27 @@
           <w:szCs w:val="28"/>
           <w:lang w:bidi="fa-IR"/>
         </w:rPr>
-        <w:t>The original images were captured with Hamster plus (HSDU03PTM) and SecuGen SDU03PTM sensor scanners, totaling 55,273 fingerprint images in the dataset. All images have a resolution of 1 × 96 × 103 (gray × width × height).</w:t>
+        <w:t xml:space="preserve">The original images were captured with Hamster plus (HSDU03PTM) and </w:t>
+      </w:r>
+      <w:proofErr w:type="spellStart"/>
+      <w:r>
+        <w:rPr>
+          <w:rFonts w:ascii="Adobe Arabic" w:hAnsi="Adobe Arabic" w:cs="Adobe Arabic"/>
+          <w:sz w:val="28"/>
+          <w:szCs w:val="28"/>
+          <w:lang w:bidi="fa-IR"/>
+        </w:rPr>
+        <w:t>SecuGen</w:t>
+      </w:r>
+      <w:proofErr w:type="spellEnd"/>
+      <w:r>
+        <w:rPr>
+          <w:rFonts w:ascii="Adobe Arabic" w:hAnsi="Adobe Arabic" w:cs="Adobe Arabic"/>
+          <w:sz w:val="28"/>
+          <w:szCs w:val="28"/>
+          <w:lang w:bidi="fa-IR"/>
+        </w:rPr>
+        <w:t xml:space="preserve"> SDU03PTM sensor scanners, totaling 55,273 fingerprint images in the dataset. All images have a resolution of 1 × 96 × 103 (gray × width × height).</w:t>
       </w:r>
     </w:p>
     <w:p>
@@ -3298,7 +3218,31 @@
         </w:tabs>
       </w:pPr>
       <w:r>
-        <w:t xml:space="preserve">Michal Dolezel, Martin Drahansky, Jaroslav Urbanek, Eva Brezinova and Tai-hoon </w:t>
+        <w:t xml:space="preserve">Michal Dolezel, Martin </w:t>
+      </w:r>
+      <w:proofErr w:type="spellStart"/>
+      <w:r>
+        <w:t>Drahansky</w:t>
+      </w:r>
+      <w:proofErr w:type="spellEnd"/>
+      <w:r>
+        <w:t xml:space="preserve">, Jaroslav Urbanek, Eva </w:t>
+      </w:r>
+      <w:proofErr w:type="spellStart"/>
+      <w:r>
+        <w:t>Brezinova</w:t>
+      </w:r>
+      <w:proofErr w:type="spellEnd"/>
+      <w:r>
+        <w:t xml:space="preserve"> and Tai-</w:t>
+      </w:r>
+      <w:proofErr w:type="spellStart"/>
+      <w:r>
+        <w:t>hoon</w:t>
+      </w:r>
+      <w:proofErr w:type="spellEnd"/>
+      <w:r>
+        <w:t xml:space="preserve"> </w:t>
       </w:r>
       <w:r>
         <w:t>Kim</w:t>
@@ -3367,7 +3311,47 @@
           <w:szCs w:val="28"/>
           <w:lang w:val="en-GB" w:bidi="fa-IR"/>
         </w:rPr>
-        <w:t>Shehu, Yahaya Isah, et al. "Sokoto coventry fingerprint dataset." arXiv preprint arXiv:1807.10609 (2018).</w:t>
+        <w:t xml:space="preserve">Shehu, Yahaya Isah, et al. "Sokoto </w:t>
+      </w:r>
+      <w:proofErr w:type="spellStart"/>
+      <w:r>
+        <w:rPr>
+          <w:rFonts w:ascii="Adobe Arabic" w:hAnsi="Adobe Arabic" w:cs="Adobe Arabic"/>
+          <w:sz w:val="28"/>
+          <w:szCs w:val="28"/>
+          <w:lang w:val="en-GB" w:bidi="fa-IR"/>
+        </w:rPr>
+        <w:t>coventry</w:t>
+      </w:r>
+      <w:proofErr w:type="spellEnd"/>
+      <w:r>
+        <w:rPr>
+          <w:rFonts w:ascii="Adobe Arabic" w:hAnsi="Adobe Arabic" w:cs="Adobe Arabic"/>
+          <w:sz w:val="28"/>
+          <w:szCs w:val="28"/>
+          <w:lang w:val="en-GB" w:bidi="fa-IR"/>
+        </w:rPr>
+        <w:t xml:space="preserve"> fingerprint dataset." </w:t>
+      </w:r>
+      <w:proofErr w:type="spellStart"/>
+      <w:r>
+        <w:rPr>
+          <w:rFonts w:ascii="Adobe Arabic" w:hAnsi="Adobe Arabic" w:cs="Adobe Arabic"/>
+          <w:sz w:val="28"/>
+          <w:szCs w:val="28"/>
+          <w:lang w:val="en-GB" w:bidi="fa-IR"/>
+        </w:rPr>
+        <w:t>arXiv</w:t>
+      </w:r>
+      <w:proofErr w:type="spellEnd"/>
+      <w:r>
+        <w:rPr>
+          <w:rFonts w:ascii="Adobe Arabic" w:hAnsi="Adobe Arabic" w:cs="Adobe Arabic"/>
+          <w:sz w:val="28"/>
+          <w:szCs w:val="28"/>
+          <w:lang w:val="en-GB" w:bidi="fa-IR"/>
+        </w:rPr>
+        <w:t xml:space="preserve"> preprint arXiv:1807.10609 (2018).</w:t>
       </w:r>
     </w:p>
     <w:sectPr>

</xml_diff>